<commit_message>
adding related work in the area
</commit_message>
<xml_diff>
--- a/documents/Final Project Report - 21062872.docx
+++ b/documents/Final Project Report - 21062872.docx
@@ -1073,10 +1073,7 @@
         <w:t xml:space="preserve"> holds the potential for fraud detection as well.</w:t>
       </w:r>
       <w:r>
-        <w:t xml:space="preserve"> </w:t>
-      </w:r>
-      <w:r>
-        <w:t>RAG works by retrieving relevant documents or data points from a large corpus and using this information to guide the generation process in models like transformers (Lewis et al., 2020).</w:t>
+        <w:t xml:space="preserve"> RAG works by retrieving relevant documents or data points from a large corpus and using this information to guide the generation process in models like transformers (Lewis et al., 2020).</w:t>
       </w:r>
       <w:r>
         <w:t xml:space="preserve"> This method can be beneficial in fraud detection systems to pull in past related cases like past incidents to provide more context for identifying new fraudulent activities. For instance, RAG could enhance the performance of fraud detection model by simply integrating insights from past fraud cases and then using them to make decisions. By this, the model will lead to more accurate and informed predictions </w:t>
@@ -1129,6 +1126,727 @@
         <w:t xml:space="preserve"> demonstrated the effectiveness of Sentence Transformers in financial text classification, which can be modified and applied to fraud detection models.</w:t>
       </w:r>
     </w:p>
+    <w:p/>
+    <w:p>
+      <w:pPr>
+        <w:pStyle w:val="Heading2"/>
+      </w:pPr>
+      <w:r>
+        <w:t>Related work in the area</w:t>
+      </w:r>
+    </w:p>
+    <w:p>
+      <w:r>
+        <w:t>The use of Retrieval-Augmented Generation (RAG) in fraud detection is a new and emerging area of research.</w:t>
+      </w:r>
+      <w:r>
+        <w:t xml:space="preserve"> RAG is widely used in question answering models. Rag retrieves contextual information from a large dataset and uses it to guide predictions, improving detection accuracy.</w:t>
+      </w:r>
+    </w:p>
+    <w:p>
+      <w:r>
+        <w:t>Lewis et al. (2020) introduced</w:t>
+      </w:r>
+      <w:r>
+        <w:t xml:space="preserve"> RAG and showcased its effectiveness in tasks requiring extensive knowledge. They found that RAG outperforms traditional transformer models by incorporating a retrieval step which brings external knowledge. While they primary has focused on Natural Language Processing tasks, the principals of RAG too can be applied to fraud detection. It can retrieve past transaction fraud patterns or similar cases, informing the detection model.</w:t>
+      </w:r>
+    </w:p>
+    <w:p>
+      <w:r>
+        <w:t>RAG can identify complex fraud schemes that traditional models might miss. For example, Khattak et al. (2022) used RAG in a legal question-answering system.</w:t>
+      </w:r>
+      <w:r>
+        <w:t xml:space="preserve"> They have shown how RAG could generate precise answers by retrieving and integrating relevant cases. S</w:t>
+      </w:r>
+      <w:r>
+        <w:t xml:space="preserve">imilarly, this can be applied in the domain of fraud detection as well. Integrating RAG into this </w:t>
+      </w:r>
+      <w:r>
+        <w:lastRenderedPageBreak/>
+        <w:t>domain could lead to more nuanced and informed decision making, especially in complex and more sophisticated cases where traditional models might fail.</w:t>
+      </w:r>
+    </w:p>
+    <w:p>
+      <w:r>
+        <w:t>While the direct application of RAG in the domain of fraud detection is still in early stages, there are lot of potential benefits.</w:t>
+      </w:r>
+    </w:p>
+    <w:p/>
+    <w:p/>
+    <w:p/>
+    <w:p/>
+    <w:p/>
+    <w:p/>
+    <w:p/>
+    <w:p/>
+    <w:p/>
+    <w:p/>
+    <w:p/>
+    <w:p/>
+    <w:p/>
+    <w:p/>
+    <w:p/>
+    <w:p/>
+    <w:p/>
+    <w:p/>
+    <w:p/>
+    <w:p/>
+    <w:p>
+      <w:pPr>
+        <w:pStyle w:val="Heading1"/>
+      </w:pPr>
+      <w:r>
+        <w:lastRenderedPageBreak/>
+        <w:t>RESEARCH METHOD</w:t>
+      </w:r>
+    </w:p>
+    <w:p>
+      <w:pPr>
+        <w:pStyle w:val="Heading2"/>
+      </w:pPr>
+      <w:r>
+        <w:t>Data Overview</w:t>
+      </w:r>
+    </w:p>
+    <w:p>
+      <w:r>
+        <w:t xml:space="preserve">The dataset used in this project is taken from Kaggle.com repository. According to the repository, the dataset is sourced from </w:t>
+      </w:r>
+      <w:proofErr w:type="spellStart"/>
+      <w:r>
+        <w:t>BankSim</w:t>
+      </w:r>
+      <w:proofErr w:type="spellEnd"/>
+      <w:r>
+        <w:t xml:space="preserve">, comprising an aggregated sample of transactional data from a Spanish bank. Dataset </w:t>
+      </w:r>
+      <w:r>
+        <w:t>consists</w:t>
+      </w:r>
+      <w:r>
+        <w:t xml:space="preserve"> of 594,643 transactions from unique 4112 users. The target variable(</w:t>
+      </w:r>
+      <w:proofErr w:type="spellStart"/>
+      <w:r>
+        <w:t>isFraud</w:t>
+      </w:r>
+      <w:proofErr w:type="spellEnd"/>
+      <w:r>
+        <w:t>) identifies fraudulent transactions, while the remaining seven columns include a time step identifier, personal information about the payer such as gender, age group, zip code</w:t>
+      </w:r>
+      <w:r>
+        <w:t xml:space="preserve"> and transaction details including merchant name, category, and transactional amount. Out of all the transactions in the dataset only 7200 records are identified as fraud, making the dataset highly imbalanced.</w:t>
+      </w:r>
+    </w:p>
+    <w:p>
+      <w:pPr>
+        <w:jc w:val="center"/>
+      </w:pPr>
+      <w:r>
+        <w:br/>
+      </w:r>
+      <w:r>
+        <w:drawing>
+          <wp:inline distT="0" distB="0" distL="0" distR="0" wp14:anchorId="76B9AA4F" wp14:editId="124ACE02">
+            <wp:extent cx="5943600" cy="1590675"/>
+            <wp:effectExtent l="0" t="0" r="0" b="9525"/>
+            <wp:docPr id="255359357" name="Picture 1" descr="A screenshot of a computer&#10;&#10;Description automatically generated"/>
+            <wp:cNvGraphicFramePr>
+              <a:graphicFrameLocks xmlns:a="http://schemas.openxmlformats.org/drawingml/2006/main" noChangeAspect="1"/>
+            </wp:cNvGraphicFramePr>
+            <a:graphic xmlns:a="http://schemas.openxmlformats.org/drawingml/2006/main">
+              <a:graphicData uri="http://schemas.openxmlformats.org/drawingml/2006/picture">
+                <pic:pic xmlns:pic="http://schemas.openxmlformats.org/drawingml/2006/picture">
+                  <pic:nvPicPr>
+                    <pic:cNvPr id="255359357" name="Picture 1" descr="A screenshot of a computer&#10;&#10;Description automatically generated"/>
+                    <pic:cNvPicPr/>
+                  </pic:nvPicPr>
+                  <pic:blipFill>
+                    <a:blip r:embed="rId5"/>
+                    <a:stretch>
+                      <a:fillRect/>
+                    </a:stretch>
+                  </pic:blipFill>
+                  <pic:spPr>
+                    <a:xfrm>
+                      <a:off x="0" y="0"/>
+                      <a:ext cx="5943600" cy="1590675"/>
+                    </a:xfrm>
+                    <a:prstGeom prst="rect">
+                      <a:avLst/>
+                    </a:prstGeom>
+                  </pic:spPr>
+                </pic:pic>
+              </a:graphicData>
+            </a:graphic>
+          </wp:inline>
+        </w:drawing>
+      </w:r>
+    </w:p>
+    <w:p/>
+    <w:p>
+      <w:pPr>
+        <w:jc w:val="center"/>
+      </w:pPr>
+      <w:r>
+        <w:drawing>
+          <wp:inline distT="0" distB="0" distL="0" distR="0" wp14:anchorId="44940D61" wp14:editId="612A3E39">
+            <wp:extent cx="1737914" cy="3302635"/>
+            <wp:effectExtent l="0" t="0" r="0" b="0"/>
+            <wp:docPr id="1294790871" name="Picture 1" descr="A screenshot of a phone&#10;&#10;Description automatically generated"/>
+            <wp:cNvGraphicFramePr>
+              <a:graphicFrameLocks xmlns:a="http://schemas.openxmlformats.org/drawingml/2006/main" noChangeAspect="1"/>
+            </wp:cNvGraphicFramePr>
+            <a:graphic xmlns:a="http://schemas.openxmlformats.org/drawingml/2006/main">
+              <a:graphicData uri="http://schemas.openxmlformats.org/drawingml/2006/picture">
+                <pic:pic xmlns:pic="http://schemas.openxmlformats.org/drawingml/2006/picture">
+                  <pic:nvPicPr>
+                    <pic:cNvPr id="1294790871" name="Picture 1" descr="A screenshot of a phone&#10;&#10;Description automatically generated"/>
+                    <pic:cNvPicPr/>
+                  </pic:nvPicPr>
+                  <pic:blipFill>
+                    <a:blip r:embed="rId6"/>
+                    <a:stretch>
+                      <a:fillRect/>
+                    </a:stretch>
+                  </pic:blipFill>
+                  <pic:spPr>
+                    <a:xfrm>
+                      <a:off x="0" y="0"/>
+                      <a:ext cx="1747337" cy="3320542"/>
+                    </a:xfrm>
+                    <a:prstGeom prst="rect">
+                      <a:avLst/>
+                    </a:prstGeom>
+                  </pic:spPr>
+                </pic:pic>
+              </a:graphicData>
+            </a:graphic>
+          </wp:inline>
+        </w:drawing>
+      </w:r>
+    </w:p>
+    <w:p>
+      <w:pPr>
+        <w:pStyle w:val="Heading2"/>
+      </w:pPr>
+      <w:r>
+        <w:lastRenderedPageBreak/>
+        <w:t>Review of Columns</w:t>
+      </w:r>
+    </w:p>
+    <w:p>
+      <w:r>
+        <w:t xml:space="preserve">Original dataset consists of below columns. </w:t>
+      </w:r>
+    </w:p>
+    <w:tbl>
+      <w:tblPr>
+        <w:tblStyle w:val="TableGrid"/>
+        <w:tblW w:w="9985" w:type="dxa"/>
+        <w:tblLook w:val="04A0" w:firstRow="1" w:lastRow="0" w:firstColumn="1" w:lastColumn="0" w:noHBand="0" w:noVBand="1"/>
+      </w:tblPr>
+      <w:tblGrid>
+        <w:gridCol w:w="1502"/>
+        <w:gridCol w:w="2633"/>
+        <w:gridCol w:w="1080"/>
+        <w:gridCol w:w="4770"/>
+      </w:tblGrid>
+      <w:tr>
+        <w:tc>
+          <w:tcPr>
+            <w:tcW w:w="1502" w:type="dxa"/>
+          </w:tcPr>
+          <w:p>
+            <w:r>
+              <w:t>Attribute</w:t>
+            </w:r>
+          </w:p>
+        </w:tc>
+        <w:tc>
+          <w:tcPr>
+            <w:tcW w:w="2633" w:type="dxa"/>
+          </w:tcPr>
+          <w:p>
+            <w:r>
+              <w:t>Description</w:t>
+            </w:r>
+          </w:p>
+        </w:tc>
+        <w:tc>
+          <w:tcPr>
+            <w:tcW w:w="1080" w:type="dxa"/>
+          </w:tcPr>
+          <w:p>
+            <w:r>
+              <w:t>Keep</w:t>
+            </w:r>
+            <w:r>
+              <w:t xml:space="preserve"> ?</w:t>
+            </w:r>
+          </w:p>
+        </w:tc>
+        <w:tc>
+          <w:tcPr>
+            <w:tcW w:w="4770" w:type="dxa"/>
+          </w:tcPr>
+          <w:p>
+            <w:r>
+              <w:t>Explanation</w:t>
+            </w:r>
+          </w:p>
+        </w:tc>
+      </w:tr>
+      <w:tr>
+        <w:tc>
+          <w:tcPr>
+            <w:tcW w:w="1502" w:type="dxa"/>
+          </w:tcPr>
+          <w:p>
+            <w:r>
+              <w:t>Step</w:t>
+            </w:r>
+          </w:p>
+        </w:tc>
+        <w:tc>
+          <w:tcPr>
+            <w:tcW w:w="2633" w:type="dxa"/>
+          </w:tcPr>
+          <w:p>
+            <w:r>
+              <w:t>Time-step identifier</w:t>
+            </w:r>
+          </w:p>
+        </w:tc>
+        <w:tc>
+          <w:tcPr>
+            <w:tcW w:w="1080" w:type="dxa"/>
+          </w:tcPr>
+          <w:p>
+            <w:r>
+              <w:t>Yes</w:t>
+            </w:r>
+          </w:p>
+        </w:tc>
+        <w:tc>
+          <w:tcPr>
+            <w:tcW w:w="4770" w:type="dxa"/>
+          </w:tcPr>
+          <w:p>
+            <w:r>
+              <w:t>Values ranging from 0-180. Assuming a time-step represents a one transactional day.</w:t>
+            </w:r>
+          </w:p>
+        </w:tc>
+      </w:tr>
+      <w:tr>
+        <w:tc>
+          <w:tcPr>
+            <w:tcW w:w="1502" w:type="dxa"/>
+          </w:tcPr>
+          <w:p>
+            <w:r>
+              <w:t>customer</w:t>
+            </w:r>
+          </w:p>
+        </w:tc>
+        <w:tc>
+          <w:tcPr>
+            <w:tcW w:w="2633" w:type="dxa"/>
+          </w:tcPr>
+          <w:p>
+            <w:r>
+              <w:t>Customer identifier</w:t>
+            </w:r>
+          </w:p>
+        </w:tc>
+        <w:tc>
+          <w:tcPr>
+            <w:tcW w:w="1080" w:type="dxa"/>
+          </w:tcPr>
+          <w:p>
+            <w:r>
+              <w:t>Yes</w:t>
+            </w:r>
+          </w:p>
+        </w:tc>
+        <w:tc>
+          <w:tcPr>
+            <w:tcW w:w="4770" w:type="dxa"/>
+          </w:tcPr>
+          <w:p>
+            <w:r>
+              <w:t>Categorical feature. Random unique number to identify customer, ensuring the anonymity</w:t>
+            </w:r>
+          </w:p>
+        </w:tc>
+      </w:tr>
+      <w:tr>
+        <w:tc>
+          <w:tcPr>
+            <w:tcW w:w="1502" w:type="dxa"/>
+          </w:tcPr>
+          <w:p>
+            <w:r>
+              <w:t>age</w:t>
+            </w:r>
+          </w:p>
+        </w:tc>
+        <w:tc>
+          <w:tcPr>
+            <w:tcW w:w="2633" w:type="dxa"/>
+          </w:tcPr>
+          <w:p>
+            <w:r>
+              <w:t>Age group of customer</w:t>
+            </w:r>
+          </w:p>
+        </w:tc>
+        <w:tc>
+          <w:tcPr>
+            <w:tcW w:w="1080" w:type="dxa"/>
+          </w:tcPr>
+          <w:p>
+            <w:r>
+              <w:t>Yes</w:t>
+            </w:r>
+          </w:p>
+        </w:tc>
+        <w:tc>
+          <w:tcPr>
+            <w:tcW w:w="4770" w:type="dxa"/>
+          </w:tcPr>
+          <w:p>
+            <w:r>
+              <w:t>Values ranging from 0-6.</w:t>
+            </w:r>
+          </w:p>
+        </w:tc>
+      </w:tr>
+      <w:tr>
+        <w:tc>
+          <w:tcPr>
+            <w:tcW w:w="1502" w:type="dxa"/>
+          </w:tcPr>
+          <w:p>
+            <w:r>
+              <w:t>gender</w:t>
+            </w:r>
+          </w:p>
+        </w:tc>
+        <w:tc>
+          <w:tcPr>
+            <w:tcW w:w="2633" w:type="dxa"/>
+          </w:tcPr>
+          <w:p>
+            <w:r>
+              <w:t>Gender of the customer</w:t>
+            </w:r>
+          </w:p>
+        </w:tc>
+        <w:tc>
+          <w:tcPr>
+            <w:tcW w:w="1080" w:type="dxa"/>
+          </w:tcPr>
+          <w:p>
+            <w:r>
+              <w:t>Yes</w:t>
+            </w:r>
+          </w:p>
+        </w:tc>
+        <w:tc>
+          <w:tcPr>
+            <w:tcW w:w="4770" w:type="dxa"/>
+          </w:tcPr>
+          <w:p>
+            <w:r>
+              <w:t>Unique values are ‘M’, ‘F’ and ‘U’</w:t>
+            </w:r>
+          </w:p>
+        </w:tc>
+      </w:tr>
+      <w:tr>
+        <w:tc>
+          <w:tcPr>
+            <w:tcW w:w="1502" w:type="dxa"/>
+          </w:tcPr>
+          <w:p>
+            <w:proofErr w:type="spellStart"/>
+            <w:r>
+              <w:t>zipCodeOri</w:t>
+            </w:r>
+            <w:proofErr w:type="spellEnd"/>
+          </w:p>
+        </w:tc>
+        <w:tc>
+          <w:tcPr>
+            <w:tcW w:w="2633" w:type="dxa"/>
+          </w:tcPr>
+          <w:p>
+            <w:r>
+              <w:t>Zip code of the originated location</w:t>
+            </w:r>
+          </w:p>
+        </w:tc>
+        <w:tc>
+          <w:tcPr>
+            <w:tcW w:w="1080" w:type="dxa"/>
+          </w:tcPr>
+          <w:p>
+            <w:r>
+              <w:t>No</w:t>
+            </w:r>
+          </w:p>
+        </w:tc>
+        <w:tc>
+          <w:tcPr>
+            <w:tcW w:w="4770" w:type="dxa"/>
+          </w:tcPr>
+          <w:p>
+            <w:r>
+              <w:t>Removing as the value is static throughout the dataset</w:t>
+            </w:r>
+          </w:p>
+        </w:tc>
+      </w:tr>
+      <w:tr>
+        <w:tc>
+          <w:tcPr>
+            <w:tcW w:w="1502" w:type="dxa"/>
+          </w:tcPr>
+          <w:p>
+            <w:r>
+              <w:t>Merchant</w:t>
+            </w:r>
+          </w:p>
+        </w:tc>
+        <w:tc>
+          <w:tcPr>
+            <w:tcW w:w="2633" w:type="dxa"/>
+          </w:tcPr>
+          <w:p>
+            <w:r>
+              <w:t>Identification of the merchant</w:t>
+            </w:r>
+          </w:p>
+        </w:tc>
+        <w:tc>
+          <w:tcPr>
+            <w:tcW w:w="1080" w:type="dxa"/>
+          </w:tcPr>
+          <w:p>
+            <w:r>
+              <w:t>Yes</w:t>
+            </w:r>
+          </w:p>
+        </w:tc>
+        <w:tc>
+          <w:tcPr>
+            <w:tcW w:w="4770" w:type="dxa"/>
+          </w:tcPr>
+          <w:p>
+            <w:r>
+              <w:t>Categorical feature. Random unique number to identify customer, ensuring the anonymity</w:t>
+            </w:r>
+          </w:p>
+        </w:tc>
+      </w:tr>
+      <w:tr>
+        <w:tc>
+          <w:tcPr>
+            <w:tcW w:w="1502" w:type="dxa"/>
+          </w:tcPr>
+          <w:p>
+            <w:proofErr w:type="spellStart"/>
+            <w:r>
+              <w:t>zipMerchant</w:t>
+            </w:r>
+            <w:proofErr w:type="spellEnd"/>
+          </w:p>
+        </w:tc>
+        <w:tc>
+          <w:tcPr>
+            <w:tcW w:w="2633" w:type="dxa"/>
+          </w:tcPr>
+          <w:p>
+            <w:r>
+              <w:t xml:space="preserve">Zip code of the </w:t>
+            </w:r>
+            <w:r>
+              <w:t>merchant</w:t>
+            </w:r>
+            <w:r>
+              <w:t xml:space="preserve"> location</w:t>
+            </w:r>
+          </w:p>
+        </w:tc>
+        <w:tc>
+          <w:tcPr>
+            <w:tcW w:w="1080" w:type="dxa"/>
+          </w:tcPr>
+          <w:p>
+            <w:r>
+              <w:t>No</w:t>
+            </w:r>
+          </w:p>
+        </w:tc>
+        <w:tc>
+          <w:tcPr>
+            <w:tcW w:w="4770" w:type="dxa"/>
+          </w:tcPr>
+          <w:p>
+            <w:r>
+              <w:t>Removing as the value is static throughout the dataset</w:t>
+            </w:r>
+          </w:p>
+        </w:tc>
+      </w:tr>
+      <w:tr>
+        <w:tc>
+          <w:tcPr>
+            <w:tcW w:w="1502" w:type="dxa"/>
+          </w:tcPr>
+          <w:p>
+            <w:r>
+              <w:t>Category</w:t>
+            </w:r>
+          </w:p>
+        </w:tc>
+        <w:tc>
+          <w:tcPr>
+            <w:tcW w:w="2633" w:type="dxa"/>
+          </w:tcPr>
+          <w:p>
+            <w:r>
+              <w:t>Transaction type</w:t>
+            </w:r>
+          </w:p>
+        </w:tc>
+        <w:tc>
+          <w:tcPr>
+            <w:tcW w:w="1080" w:type="dxa"/>
+          </w:tcPr>
+          <w:p>
+            <w:r>
+              <w:t>Yes</w:t>
+            </w:r>
+          </w:p>
+        </w:tc>
+        <w:tc>
+          <w:tcPr>
+            <w:tcW w:w="4770" w:type="dxa"/>
+          </w:tcPr>
+          <w:p>
+            <w:r>
+              <w:t>Categorical feature. Specify for which category the transaction is originated</w:t>
+            </w:r>
+          </w:p>
+        </w:tc>
+      </w:tr>
+      <w:tr>
+        <w:tc>
+          <w:tcPr>
+            <w:tcW w:w="1502" w:type="dxa"/>
+          </w:tcPr>
+          <w:p>
+            <w:r>
+              <w:t>Amount</w:t>
+            </w:r>
+          </w:p>
+        </w:tc>
+        <w:tc>
+          <w:tcPr>
+            <w:tcW w:w="2633" w:type="dxa"/>
+          </w:tcPr>
+          <w:p>
+            <w:r>
+              <w:t>Transaction amount</w:t>
+            </w:r>
+          </w:p>
+        </w:tc>
+        <w:tc>
+          <w:tcPr>
+            <w:tcW w:w="1080" w:type="dxa"/>
+          </w:tcPr>
+          <w:p>
+            <w:r>
+              <w:t>Yes</w:t>
+            </w:r>
+          </w:p>
+        </w:tc>
+        <w:tc>
+          <w:tcPr>
+            <w:tcW w:w="4770" w:type="dxa"/>
+          </w:tcPr>
+          <w:p>
+            <w:r>
+              <w:t xml:space="preserve">Numerical Feature. </w:t>
+            </w:r>
+          </w:p>
+        </w:tc>
+      </w:tr>
+      <w:tr>
+        <w:tc>
+          <w:tcPr>
+            <w:tcW w:w="1502" w:type="dxa"/>
+          </w:tcPr>
+          <w:p>
+            <w:r>
+              <w:t>Fraud</w:t>
+            </w:r>
+          </w:p>
+        </w:tc>
+        <w:tc>
+          <w:tcPr>
+            <w:tcW w:w="2633" w:type="dxa"/>
+          </w:tcPr>
+          <w:p>
+            <w:r>
+              <w:t>is Fraud yes or no</w:t>
+            </w:r>
+          </w:p>
+        </w:tc>
+        <w:tc>
+          <w:tcPr>
+            <w:tcW w:w="1080" w:type="dxa"/>
+          </w:tcPr>
+          <w:p>
+            <w:r>
+              <w:t>Yes</w:t>
+            </w:r>
+          </w:p>
+        </w:tc>
+        <w:tc>
+          <w:tcPr>
+            <w:tcW w:w="4770" w:type="dxa"/>
+          </w:tcPr>
+          <w:p>
+            <w:r>
+              <w:t>Target variable. If fraud=0 means legitimate transaction. Fraud =1 means transaction is identified as Fraud.</w:t>
+            </w:r>
+          </w:p>
+        </w:tc>
+      </w:tr>
+    </w:tbl>
+    <w:p/>
+    <w:p>
+      <w:pPr>
+        <w:pStyle w:val="Heading2"/>
+      </w:pPr>
+      <w:r>
+        <w:t>Data Pre-processing</w:t>
+      </w:r>
+    </w:p>
+    <w:p/>
+    <w:p/>
+    <w:p/>
+    <w:p/>
+    <w:p/>
+    <w:p/>
+    <w:p/>
+    <w:p/>
+    <w:p/>
+    <w:p/>
     <w:p/>
     <w:p/>
     <w:p/>
@@ -1293,6 +2011,7 @@
     </w:p>
     <w:p>
       <w:r>
+        <w:lastRenderedPageBreak/>
         <w:t></w:t>
       </w:r>
       <w:r>
@@ -1620,7 +2339,7 @@
         </w:rPr>
         <w:t xml:space="preserve">. [online] Available at: </w:t>
       </w:r>
-      <w:hyperlink r:id="rId5" w:history="1">
+      <w:hyperlink r:id="rId7" w:history="1">
         <w:r>
           <w:rPr>
             <w:rStyle w:val="Hyperlink"/>
@@ -1775,7 +2494,6 @@
           <w:b/>
           <w:bCs/>
         </w:rPr>
-        <w:lastRenderedPageBreak/>
         <w:t xml:space="preserve">  Chawla, N. V., Bowyer, K. W., Hall, L. O., &amp; </w:t>
       </w:r>
       <w:proofErr w:type="spellStart"/>
@@ -2044,6 +2762,7 @@
           <w:b/>
           <w:bCs/>
         </w:rPr>
+        <w:lastRenderedPageBreak/>
         <w:t xml:space="preserve">  Jing, H., Ngai, E. W. T., Lee, S. Y., &amp; Xing, X. (2018). Fraud detection for online businesses: A perspective from blockchain technology. </w:t>
       </w:r>
       <w:r>
@@ -2396,7 +3115,6 @@
           <w:b/>
           <w:bCs/>
         </w:rPr>
-        <w:lastRenderedPageBreak/>
         <w:t xml:space="preserve">  Wang, X., Zhang, Y., &amp; Liu, W. (2021). Financial text classification using pre-trained language models. </w:t>
       </w:r>
       <w:r>
@@ -3248,6 +3966,7 @@
   <w:style w:type="character" w:default="1" w:styleId="DefaultParagraphFont">
     <w:name w:val="Default Paragraph Font"/>
     <w:uiPriority w:val="1"/>
+    <w:semiHidden/>
     <w:unhideWhenUsed/>
   </w:style>
   <w:style w:type="table" w:default="1" w:styleId="TableNormal">
@@ -3583,6 +4302,25 @@
       <w:shd w:val="clear" w:color="auto" w:fill="E1DFDD"/>
     </w:rPr>
   </w:style>
+  <w:style w:type="table" w:styleId="TableGrid">
+    <w:name w:val="Table Grid"/>
+    <w:basedOn w:val="TableNormal"/>
+    <w:uiPriority w:val="39"/>
+    <w:rsid w:val="00DB46DE"/>
+    <w:pPr>
+      <w:spacing w:after="0" w:line="240" w:lineRule="auto"/>
+    </w:pPr>
+    <w:tblPr>
+      <w:tblBorders>
+        <w:top w:val="single" w:sz="4" w:space="0" w:color="auto"/>
+        <w:left w:val="single" w:sz="4" w:space="0" w:color="auto"/>
+        <w:bottom w:val="single" w:sz="4" w:space="0" w:color="auto"/>
+        <w:right w:val="single" w:sz="4" w:space="0" w:color="auto"/>
+        <w:insideH w:val="single" w:sz="4" w:space="0" w:color="auto"/>
+        <w:insideV w:val="single" w:sz="4" w:space="0" w:color="auto"/>
+      </w:tblBorders>
+    </w:tblPr>
+  </w:style>
 </w:styles>
 </file>
 

</xml_diff>

<commit_message>
documentation done to nn model
</commit_message>
<xml_diff>
--- a/documents/Final Project Report - 21062872.docx
+++ b/documents/Final Project Report - 21062872.docx
@@ -32,102 +32,84 @@
           <w:bCs/>
           <w:u w:val="single"/>
         </w:rPr>
-        <w:t xml:space="preserve">Understanding Financial Fraud and </w:t>
-      </w:r>
-      <w:proofErr w:type="spellStart"/>
-      <w:r>
+        <w:t>Understanding Financial Fraud and it’s Impact</w:t>
+      </w:r>
+    </w:p>
+    <w:p>
+      <w:r>
+        <w:t xml:space="preserve">In today’s fast-paced world, financial transactions </w:t>
+      </w:r>
+      <w:r>
+        <w:t>are happening</w:t>
+      </w:r>
+      <w:r>
+        <w:t xml:space="preserve"> continuously, every millisecond. </w:t>
+      </w:r>
+      <w:r>
+        <w:t xml:space="preserve">Most of </w:t>
+      </w:r>
+      <w:r>
+        <w:t xml:space="preserve">the </w:t>
+      </w:r>
+      <w:r>
+        <w:t xml:space="preserve">financial institutions are moving </w:t>
+      </w:r>
+      <w:r>
+        <w:t>in</w:t>
+      </w:r>
+      <w:r>
+        <w:t xml:space="preserve">to digitalization </w:t>
+      </w:r>
+      <w:r>
+        <w:t>in order to</w:t>
+      </w:r>
+      <w:r>
+        <w:t xml:space="preserve"> supply the emerging demand arising from consumers globally. </w:t>
+      </w:r>
+      <w:r>
+        <w:t>With the significant growth of the industry</w:t>
+      </w:r>
+      <w:r>
+        <w:t xml:space="preserve"> and </w:t>
+      </w:r>
+      <w:r>
+        <w:t xml:space="preserve">improved </w:t>
+      </w:r>
+      <w:r>
+        <w:t>digitalization</w:t>
+      </w:r>
+      <w:r>
+        <w:t>, there has been a corresponding increase in scammers and fraudsters.</w:t>
+      </w:r>
+      <w:r>
+        <w:t xml:space="preserve"> Consequently, fraudulent activities have become a major concern for businesses, banks and consumers from around the world as such activities are </w:t>
+      </w:r>
+      <w:r>
+        <w:t>becoming both more sophisticated and more frequent.</w:t>
+      </w:r>
+    </w:p>
+    <w:p>
+      <w:r>
+        <w:t>Financial fraud can happen in many forms. Credit card frauds, insurance frauds, identity theft and money laundering are some of the most prominent ways of fraud in the present society. The implications of such transactions are affecting not only individuals and businesses but also the stability of entire financial systems.</w:t>
+      </w:r>
+      <w:r>
+        <w:t xml:space="preserve"> The global cost of financial fraud is staggering, with estimates running into trillions of dollars annually, which in turn impacts consumer trust, raises operational costs for businesses, and undermines economic growth (ACFE, 2022)</w:t>
+      </w:r>
+    </w:p>
+    <w:p>
+      <w:pPr>
         <w:rPr>
           <w:b/>
           <w:bCs/>
           <w:u w:val="single"/>
         </w:rPr>
-        <w:t>it’s</w:t>
-      </w:r>
-      <w:proofErr w:type="spellEnd"/>
+      </w:pPr>
       <w:r>
         <w:rPr>
           <w:b/>
           <w:bCs/>
           <w:u w:val="single"/>
         </w:rPr>
-        <w:t xml:space="preserve"> Impact</w:t>
-      </w:r>
-    </w:p>
-    <w:p>
-      <w:r>
-        <w:t xml:space="preserve">In today’s fast-paced world, financial transactions </w:t>
-      </w:r>
-      <w:r>
-        <w:t>are happening</w:t>
-      </w:r>
-      <w:r>
-        <w:t xml:space="preserve"> continuously, every millisecond. </w:t>
-      </w:r>
-      <w:r>
-        <w:t xml:space="preserve">Most of </w:t>
-      </w:r>
-      <w:r>
-        <w:t xml:space="preserve">the </w:t>
-      </w:r>
-      <w:r>
-        <w:t xml:space="preserve">financial institutions are moving </w:t>
-      </w:r>
-      <w:r>
-        <w:t>in</w:t>
-      </w:r>
-      <w:r>
-        <w:t xml:space="preserve">to digitalization </w:t>
-      </w:r>
-      <w:r>
-        <w:t>in order to</w:t>
-      </w:r>
-      <w:r>
-        <w:t xml:space="preserve"> supply the emerging demand arising from consumers globally. </w:t>
-      </w:r>
-      <w:r>
-        <w:t>With the significant growth of the industry</w:t>
-      </w:r>
-      <w:r>
-        <w:t xml:space="preserve"> and </w:t>
-      </w:r>
-      <w:r>
-        <w:t xml:space="preserve">improved </w:t>
-      </w:r>
-      <w:r>
-        <w:t>digitalization</w:t>
-      </w:r>
-      <w:r>
-        <w:t>, there has been a corresponding increase in scammers and fraudsters.</w:t>
-      </w:r>
-      <w:r>
-        <w:t xml:space="preserve"> Consequently, fraudulent activities have become a major concern for businesses, banks and consumers from around the world as such activities are </w:t>
-      </w:r>
-      <w:r>
-        <w:t>becoming both more sophisticated and more frequent.</w:t>
-      </w:r>
-    </w:p>
-    <w:p>
-      <w:r>
-        <w:t>Financial fraud can happen in many forms. Credit card frauds, insurance frauds, identity theft and money laundering are some of the most prominent ways of fraud in the present society. The implications of such transactions are affecting not only individuals and businesses but also the stability of entire financial systems.</w:t>
-      </w:r>
-      <w:r>
-        <w:t xml:space="preserve"> The global cost of financial fraud is staggering, with estimates running into trillions of dollars annually, which in turn impacts consumer trust, raises operational costs for businesses, and undermines economic growth (ACFE, 2022)</w:t>
-      </w:r>
-    </w:p>
-    <w:p>
-      <w:pPr>
-        <w:rPr>
-          <w:b/>
-          <w:bCs/>
-          <w:u w:val="single"/>
-        </w:rPr>
-      </w:pPr>
-      <w:r>
-        <w:rPr>
-          <w:b/>
-          <w:bCs/>
-          <w:u w:val="single"/>
-        </w:rPr>
         <w:t>Traditional Approaches to Financial Fraud Detection</w:t>
       </w:r>
     </w:p>
@@ -151,15 +133,7 @@
         <w:t>Random Forest:</w:t>
       </w:r>
       <w:r>
-        <w:t xml:space="preserve"> This ensemble learning method constructs multiple decision trees during training and outputs the mode of the classes (classification) or mean prediction (regression) of the individual trees. It is known for its robustness and high accuracy, particularly in handling large datasets with many features (</w:t>
-      </w:r>
-      <w:proofErr w:type="spellStart"/>
-      <w:r>
-        <w:t>Breiman</w:t>
-      </w:r>
-      <w:proofErr w:type="spellEnd"/>
-      <w:r>
-        <w:t>, 2001).</w:t>
+        <w:t xml:space="preserve"> This ensemble learning method constructs multiple decision trees during training and outputs the mode of the classes (classification) or mean prediction (regression) of the individual trees. It is known for its robustness and high accuracy, particularly in handling large datasets with many features (Breiman, 2001).</w:t>
       </w:r>
     </w:p>
     <w:p>
@@ -176,7 +150,6 @@
     </w:p>
     <w:p/>
     <w:p>
-      <w:proofErr w:type="spellStart"/>
       <w:r>
         <w:rPr>
           <w:b/>
@@ -185,25 +158,8 @@
         <w:lastRenderedPageBreak/>
         <w:t>XGBoost</w:t>
       </w:r>
-      <w:proofErr w:type="spellEnd"/>
-      <w:r>
-        <w:t xml:space="preserve">: An advanced implementation of gradient-boosted decision trees, </w:t>
-      </w:r>
-      <w:proofErr w:type="spellStart"/>
-      <w:r>
-        <w:t>XGBoost</w:t>
-      </w:r>
-      <w:proofErr w:type="spellEnd"/>
-      <w:r>
-        <w:t xml:space="preserve"> is designed for speed and performance. It has been widely adopted for its ability to handle imbalanced datasets, which are common in fraud detection scenarios. However, like other tree-based methods, it may struggle with generalization if the fraud patterns are highly dynamic (Chen &amp; </w:t>
-      </w:r>
-      <w:proofErr w:type="spellStart"/>
-      <w:r>
-        <w:t>Guestrin</w:t>
-      </w:r>
-      <w:proofErr w:type="spellEnd"/>
-      <w:r>
-        <w:t>, 2016).</w:t>
+      <w:r>
+        <w:t>: An advanced implementation of gradient-boosted decision trees, XGBoost is designed for speed and performance. It has been widely adopted for its ability to handle imbalanced datasets, which are common in fraud detection scenarios. However, like other tree-based methods, it may struggle with generalization if the fraud patterns are highly dynamic (Chen &amp; Guestrin, 2016).</w:t>
       </w:r>
     </w:p>
     <w:p>
@@ -305,37 +261,13 @@
     </w:p>
     <w:p>
       <w:r>
-        <w:t xml:space="preserve">Financial fraud continues to be a significant threat to the global economy. While fraudulent transactions are becoming increasingly sophisticated and more frequent, the ability to detect and prevent of thus transactions is becoming further challenging. Traditional models like Random Forest Classification, Neural Network models and even </w:t>
-      </w:r>
-      <w:proofErr w:type="spellStart"/>
-      <w:r>
-        <w:t>XGBoost</w:t>
-      </w:r>
-      <w:proofErr w:type="spellEnd"/>
-      <w:r>
-        <w:t xml:space="preserve"> are widely equipped around the world in detection of fraudulent activities. However</w:t>
+        <w:t>Financial fraud continues to be a significant threat to the global economy. While fraudulent transactions are becoming increasingly sophisticated and more frequent, the ability to detect and prevent of thus transactions is becoming further challenging. Traditional models like Random Forest Classification, Neural Network models and even XGBoost are widely equipped around the world in detection of fraudulent activities. However</w:t>
       </w:r>
       <w:r>
         <w:t xml:space="preserve">, these models fall short in identifying new or evolving fraud patterns due to their reliance of historical data and incapability of retrieving external, contextually relevant information </w:t>
       </w:r>
       <w:r>
-        <w:t>(</w:t>
-      </w:r>
-      <w:proofErr w:type="spellStart"/>
-      <w:r>
-        <w:t>Breiman</w:t>
-      </w:r>
-      <w:proofErr w:type="spellEnd"/>
-      <w:r>
-        <w:t xml:space="preserve">, 2001; LeCun, Bengio &amp; Hinton, 2015; Chen &amp; </w:t>
-      </w:r>
-      <w:proofErr w:type="spellStart"/>
-      <w:r>
-        <w:t>Guestrin</w:t>
-      </w:r>
-      <w:proofErr w:type="spellEnd"/>
-      <w:r>
-        <w:t>, 2016).</w:t>
+        <w:t>(Breiman, 2001; LeCun, Bengio &amp; Hinton, 2015; Chen &amp; Guestrin, 2016).</w:t>
       </w:r>
     </w:p>
     <w:p>
@@ -398,15 +330,7 @@
     <w:p>
       <w:r>
         <w:lastRenderedPageBreak/>
-        <w:t xml:space="preserve">In this project, I have utilized traditional models like Random Forest, Neural Network and </w:t>
-      </w:r>
-      <w:proofErr w:type="spellStart"/>
-      <w:r>
-        <w:t>XGBoost</w:t>
-      </w:r>
-      <w:proofErr w:type="spellEnd"/>
-      <w:r>
-        <w:t xml:space="preserve"> to set up a benchmark to compare the performance of RAG integrated model. Also I have tried multiple measuring metrics when it comes to finding the nearest matching transaction based on the similarity score. Additionally, creating a protype model of generating response</w:t>
+        <w:t>In this project, I have utilized traditional models like Random Forest, Neural Network and XGBoost to set up a benchmark to compare the performance of RAG integrated model. Also I have tried multiple measuring metrics when it comes to finding the nearest matching transaction based on the similarity score. Additionally, creating a protype model of generating response</w:t>
       </w:r>
       <w:r>
         <w:t xml:space="preserve">s </w:t>
@@ -527,15 +451,7 @@
         <w:t>Compare RAG with Traditional Methods:</w:t>
       </w:r>
       <w:r>
-        <w:t xml:space="preserve"> Evaluate the performance of RAG in detecting fraudulent transactions relative to established machine learning techniques, such as Random Forest, Neural Networks, and </w:t>
-      </w:r>
-      <w:proofErr w:type="spellStart"/>
-      <w:r>
-        <w:t>XGBoost</w:t>
-      </w:r>
-      <w:proofErr w:type="spellEnd"/>
-      <w:r>
-        <w:t>, in terms of accuracy, adaptability, and effectiveness.</w:t>
+        <w:t xml:space="preserve"> Evaluate the performance of RAG in detecting fraudulent transactions relative to established machine learning techniques, such as Random Forest, Neural Networks, and XGBoost, in terms of accuracy, adaptability, and effectiveness.</w:t>
       </w:r>
     </w:p>
     <w:p>
@@ -615,7 +531,13 @@
         <w:t>rely</w:t>
       </w:r>
       <w:r>
-        <w:t xml:space="preserve"> on rule based system and statistical methods. These systems utilize pre-defined set of rules identified by the subject experts to flag suspicious activities. These rules are more often derived from historical data and domain knowledge </w:t>
+        <w:t xml:space="preserve"> on </w:t>
+      </w:r>
+      <w:r>
+        <w:t>rule-based</w:t>
+      </w:r>
+      <w:r>
+        <w:t xml:space="preserve"> system and statistical methods. These systems utilize pre-defined set of rules identified by the subject experts to flag suspicious activities. These rules are more often derived from historical data and domain knowledge </w:t>
       </w:r>
       <w:r>
         <w:t>(Phua, Lee, Smith &amp; Gayler, 2010).</w:t>
@@ -633,7 +555,13 @@
         <w:t>Bolton &amp; Hand, 2002).</w:t>
       </w:r>
       <w:r>
-        <w:t xml:space="preserve"> While this models provides a foundation for fraud detection, these models mostly struggle with scalability and adaptability to new and evolving patterns.</w:t>
+        <w:t xml:space="preserve"> While </w:t>
+      </w:r>
+      <w:r>
+        <w:t>this model</w:t>
+      </w:r>
+      <w:r>
+        <w:t xml:space="preserve"> provides a foundation for fraud detection, these models mostly struggle with scalability and adaptability to new and evolving patterns.</w:t>
       </w:r>
     </w:p>
     <w:p>
@@ -656,23 +584,7 @@
         <w:t xml:space="preserve">Random Forest is a robust ensemble learning method widely known for high accuracy in fraud detection models. It </w:t>
       </w:r>
       <w:r>
-        <w:t>operates by constructing multiple decision trees during training and outputting the mode of the classes for classification tasks (</w:t>
-      </w:r>
-      <w:proofErr w:type="spellStart"/>
-      <w:r>
-        <w:t>Breiman</w:t>
-      </w:r>
-      <w:proofErr w:type="spellEnd"/>
-      <w:r>
-        <w:t xml:space="preserve">, 2001). Research by Abdallah, </w:t>
-      </w:r>
-      <w:proofErr w:type="spellStart"/>
-      <w:r>
-        <w:t>Maarof</w:t>
-      </w:r>
-      <w:proofErr w:type="spellEnd"/>
-      <w:r>
-        <w:t>, and Zainal (2016) demonstrated that Random Forest outperforms other algorithms, such as Decision Trees and Logistic Regression, in detecting financial fraud due to its ability to handle large datasets and reduce overfitting.</w:t>
+        <w:t>operates by constructing multiple decision trees during training and outputting the mode of the classes for classification tasks (Breiman, 2001). Research by Abdallah, Maarof, and Zainal (2016) demonstrated that Random Forest outperforms other algorithms, such as Decision Trees and Logistic Regression, in detecting financial fraud due to its ability to handle large datasets and reduce overfitting.</w:t>
       </w:r>
     </w:p>
     <w:p>
@@ -719,7 +631,10 @@
         <w:t xml:space="preserve">Neural network model </w:t>
       </w:r>
       <w:r>
-        <w:t xml:space="preserve">consist of multiple layers </w:t>
+        <w:t>consists</w:t>
+      </w:r>
+      <w:r>
+        <w:t xml:space="preserve"> of multiple layers </w:t>
       </w:r>
       <w:r>
         <w:t>which</w:t>
@@ -755,266 +670,623 @@
         <w:t xml:space="preserve"> </w:t>
       </w:r>
       <w:r>
-        <w:t>Hence, neural network models are capable</w:t>
+        <w:t xml:space="preserve">Hence, neural network models </w:t>
+      </w:r>
+      <w:r>
+        <w:t>can identify</w:t>
+      </w:r>
+      <w:r>
+        <w:t xml:space="preserve"> subtle and sophisticated fraud schemes.</w:t>
+      </w:r>
+    </w:p>
+    <w:p/>
+    <w:p/>
+    <w:p/>
+    <w:p>
+      <w:pPr>
+        <w:rPr>
+          <w:b/>
+          <w:bCs/>
+        </w:rPr>
+      </w:pPr>
+      <w:r>
+        <w:rPr>
+          <w:b/>
+          <w:bCs/>
+        </w:rPr>
+        <w:t>XGBoost</w:t>
+      </w:r>
+    </w:p>
+    <w:p>
+      <w:r>
+        <w:t>XGBoost</w:t>
+      </w:r>
+      <w:r>
+        <w:t xml:space="preserve"> is</w:t>
+      </w:r>
+      <w:r>
+        <w:t xml:space="preserve"> an implementation of gradient-boosted decision trees</w:t>
+      </w:r>
+      <w:r>
+        <w:t>. This</w:t>
+      </w:r>
+      <w:r>
+        <w:t xml:space="preserve"> has emerged as a powerful tool for fraud detection due to its efficiency and performance (Chen &amp; Guestrin, 2016).</w:t>
+      </w:r>
+      <w:r>
+        <w:t xml:space="preserve"> These models particularly capable of handling large scale datasets and provide better generalization. </w:t>
+      </w:r>
+      <w:r>
+        <w:t>A study by Pourhabibi et al. (2020) highlighted XGBoost's superior accuracy in fraud detection tasks</w:t>
+      </w:r>
+      <w:r>
+        <w:t>.</w:t>
       </w:r>
       <w:r>
         <w:t xml:space="preserve"> </w:t>
       </w:r>
       <w:r>
-        <w:t>of</w:t>
-      </w:r>
-      <w:r>
-        <w:t xml:space="preserve"> identifying subtle and sophisticated fraud schemes.</w:t>
-      </w:r>
-    </w:p>
-    <w:p/>
-    <w:p/>
-    <w:p/>
-    <w:p>
-      <w:pPr>
-        <w:rPr>
-          <w:b/>
-          <w:bCs/>
-        </w:rPr>
-      </w:pPr>
-      <w:proofErr w:type="spellStart"/>
-      <w:r>
-        <w:rPr>
-          <w:b/>
-          <w:bCs/>
-        </w:rPr>
-        <w:t>XGBoost</w:t>
-      </w:r>
-      <w:proofErr w:type="spellEnd"/>
-    </w:p>
-    <w:p>
-      <w:proofErr w:type="spellStart"/>
-      <w:r>
-        <w:t>XGBoost</w:t>
-      </w:r>
-      <w:proofErr w:type="spellEnd"/>
-      <w:r>
-        <w:t xml:space="preserve"> is</w:t>
-      </w:r>
-      <w:r>
-        <w:t xml:space="preserve"> an implementation of gradient-boosted decision trees</w:t>
-      </w:r>
-      <w:r>
-        <w:t>. This</w:t>
-      </w:r>
-      <w:r>
-        <w:t xml:space="preserve"> has emerged as a powerful tool for fraud detection due to its efficiency and performance (Chen &amp; </w:t>
-      </w:r>
-      <w:proofErr w:type="spellStart"/>
-      <w:r>
-        <w:t>Guestrin</w:t>
-      </w:r>
-      <w:proofErr w:type="spellEnd"/>
-      <w:r>
-        <w:t>, 2016).</w:t>
-      </w:r>
-      <w:r>
-        <w:t xml:space="preserve"> These models particularly capable of handling large scale datasets and provide better generalization. </w:t>
-      </w:r>
-      <w:r>
-        <w:t xml:space="preserve">A study by </w:t>
-      </w:r>
-      <w:proofErr w:type="spellStart"/>
-      <w:r>
-        <w:t>Pourhabibi</w:t>
-      </w:r>
-      <w:proofErr w:type="spellEnd"/>
-      <w:r>
-        <w:t xml:space="preserve"> et al. (2020) highlighted </w:t>
-      </w:r>
-      <w:proofErr w:type="spellStart"/>
-      <w:r>
-        <w:t>XGBoost's</w:t>
-      </w:r>
-      <w:proofErr w:type="spellEnd"/>
-      <w:r>
-        <w:t xml:space="preserve"> superior accuracy in fraud detection tasks</w:t>
+        <w:t xml:space="preserve">This ensures the </w:t>
+      </w:r>
+      <w:r>
+        <w:t>model's ability to focus on hard-to-classify cases by adjusting weights iteratively.</w:t>
+      </w:r>
+    </w:p>
+    <w:p>
+      <w:pPr>
+        <w:rPr>
+          <w:b/>
+          <w:bCs/>
+        </w:rPr>
+      </w:pPr>
+      <w:r>
+        <w:rPr>
+          <w:b/>
+          <w:bCs/>
+        </w:rPr>
+        <w:t>Class Imbalance and SMOTE</w:t>
+      </w:r>
+    </w:p>
+    <w:p>
+      <w:r>
+        <w:t xml:space="preserve">One of the significant challenges when dealing with financial fraud analysis dataset is the class imbalance problem. The ratio of majority vs minority class is highly different. </w:t>
+      </w:r>
+      <w:r>
+        <w:t>These imbalances</w:t>
+      </w:r>
+      <w:r>
+        <w:t xml:space="preserve"> can lead to biased models that favors the major class resulting in poor detection of fraudulent transactions</w:t>
+      </w:r>
+      <w:r>
+        <w:t xml:space="preserve"> </w:t>
+      </w:r>
+      <w:r>
+        <w:t>(Jing et al., 2018)</w:t>
       </w:r>
       <w:r>
         <w:t>.</w:t>
       </w:r>
+    </w:p>
+    <w:p>
+      <w:r>
+        <w:t>T</w:t>
+      </w:r>
+      <w:r>
+        <w:t>he Synthetic Minority Over-</w:t>
+      </w:r>
+      <w:r>
+        <w:t>Sampling</w:t>
+      </w:r>
+      <w:r>
+        <w:t xml:space="preserve"> Technique (SMOTE) is a </w:t>
+      </w:r>
+      <w:r>
+        <w:t>widely used</w:t>
+      </w:r>
+      <w:r>
+        <w:t xml:space="preserve"> method to address this issue. SMOTE generates synthetic </w:t>
+      </w:r>
+      <w:r>
+        <w:t>data</w:t>
+      </w:r>
+      <w:r>
+        <w:t xml:space="preserve"> for the minority class by interpolating between existing minority instances</w:t>
+      </w:r>
+      <w:r>
+        <w:t xml:space="preserve">, thus balancing the dataset </w:t>
+      </w:r>
+      <w:r>
+        <w:t>(Chawla et al., 2002)</w:t>
+      </w:r>
+      <w:r>
+        <w:t xml:space="preserve">. In the context of fraud detection SMOTE has shown a significant improvement in the performance of models by providing a more balanced representation of classes. Balancing the weight among the classes is critical for effective model training </w:t>
+      </w:r>
+      <w:r>
+        <w:t>(Dal Pozzolo et al., 2015).</w:t>
+      </w:r>
+    </w:p>
+    <w:p>
+      <w:pPr>
+        <w:rPr>
+          <w:b/>
+          <w:bCs/>
+        </w:rPr>
+      </w:pPr>
+      <w:r>
+        <w:rPr>
+          <w:b/>
+          <w:bCs/>
+        </w:rPr>
+        <w:t>Embedding, Vector Store</w:t>
+      </w:r>
+      <w:r>
+        <w:rPr>
+          <w:b/>
+          <w:bCs/>
+        </w:rPr>
+        <w:t>s</w:t>
+      </w:r>
+      <w:r>
+        <w:rPr>
+          <w:b/>
+          <w:bCs/>
+        </w:rPr>
+        <w:t xml:space="preserve"> and Similarity Search</w:t>
+      </w:r>
+    </w:p>
+    <w:p>
+      <w:r>
+        <w:t>Embedding</w:t>
+      </w:r>
+      <w:r>
+        <w:t>s</w:t>
+      </w:r>
+      <w:r>
+        <w:t xml:space="preserve"> convert categorical variables into continuous vector representation, capturing the semantic relationship </w:t>
+      </w:r>
+      <w:r>
+        <w:t>among</w:t>
+      </w:r>
+      <w:r>
+        <w:t xml:space="preserve"> them. This approach is undoubtedly useful in financial data where categorical features like ‘transaction type’ , ‘transaction behavior</w:t>
+      </w:r>
+      <w:r>
+        <w:t xml:space="preserve"> patterns’ are prevalent </w:t>
+      </w:r>
+      <w:r>
+        <w:t>(Mikolov et al., 2013)</w:t>
+      </w:r>
+      <w:r>
+        <w:t>.</w:t>
+      </w:r>
+    </w:p>
+    <w:p>
+      <w:r>
+        <w:t xml:space="preserve">Vector stores allow for efficient storage and retrieval of these embeddings. </w:t>
+      </w:r>
+      <w:r>
+        <w:t>These vector stores also</w:t>
+      </w:r>
       <w:r>
         <w:t xml:space="preserve"> </w:t>
       </w:r>
       <w:r>
-        <w:t xml:space="preserve">This ensures the </w:t>
-      </w:r>
-      <w:r>
-        <w:t>model's ability to focus on hard-to-classify cases by adjusting weights iteratively.</w:t>
-      </w:r>
-    </w:p>
-    <w:p>
-      <w:pPr>
-        <w:rPr>
-          <w:b/>
-          <w:bCs/>
-        </w:rPr>
-      </w:pPr>
-      <w:r>
-        <w:rPr>
-          <w:b/>
-          <w:bCs/>
-        </w:rPr>
-        <w:t>Class Imbalance and SMOTE</w:t>
-      </w:r>
-    </w:p>
-    <w:p>
-      <w:r>
-        <w:t>One of the significant challenges when dealing with financial fraud analysis dataset is the class imbalance problem. The ratio of majority vs minority class is highly different. These imbalance can lead to biased models that favors the major class resulting in poor detection of fraudulent transactions</w:t>
+        <w:t>allow</w:t>
+      </w:r>
+      <w:r>
+        <w:t xml:space="preserve"> similarity search on these embeddings. Similarity search is a technique used to find instances in the data according to the query instance provided. In the </w:t>
+      </w:r>
+      <w:r>
+        <w:t>context of</w:t>
+      </w:r>
+      <w:r>
+        <w:t xml:space="preserve"> financial fraud this </w:t>
+      </w:r>
+      <w:r>
+        <w:t>basically</w:t>
+      </w:r>
+      <w:r>
+        <w:t xml:space="preserve"> mean detecting transactions which are similar to known fraudulent transacitons </w:t>
+      </w:r>
+      <w:r>
+        <w:t>(Johnson, Douze &amp; Jégou, 2019)</w:t>
+      </w:r>
+      <w:r>
+        <w:t xml:space="preserve">.  </w:t>
+      </w:r>
+    </w:p>
+    <w:p/>
+    <w:p/>
+    <w:p/>
+    <w:p>
+      <w:pPr>
+        <w:rPr>
+          <w:b/>
+          <w:bCs/>
+        </w:rPr>
+      </w:pPr>
+      <w:r>
+        <w:rPr>
+          <w:b/>
+          <w:bCs/>
+        </w:rPr>
+        <w:lastRenderedPageBreak/>
+        <w:t>Sentence Transformers</w:t>
+      </w:r>
+    </w:p>
+    <w:p>
+      <w:r>
+        <w:t>Sentence Transformer models are designed to</w:t>
+      </w:r>
+      <w:r>
+        <w:t xml:space="preserve"> generate semantically meaningful sentence embeddings that can be used for tasks like similarity search, clustering and classification </w:t>
+      </w:r>
+      <w:r>
+        <w:t>(Reimers &amp; Gurevych, 2019)</w:t>
+      </w:r>
+      <w:r>
+        <w:t xml:space="preserve">. A study by </w:t>
+      </w:r>
+      <w:r>
+        <w:t>Wang et al. (2021)</w:t>
+      </w:r>
+      <w:r>
+        <w:t xml:space="preserve"> demonstrated the effectiveness of Sentence Transformers in financial text classification, which can be modified and applied to fraud detection models.</w:t>
+      </w:r>
+    </w:p>
+    <w:p>
+      <w:pPr>
+        <w:rPr>
+          <w:b/>
+          <w:bCs/>
+        </w:rPr>
+      </w:pPr>
+      <w:r>
+        <w:rPr>
+          <w:b/>
+          <w:bCs/>
+        </w:rPr>
+        <w:t xml:space="preserve">Retrieval Augmented </w:t>
+      </w:r>
+      <w:r>
+        <w:rPr>
+          <w:b/>
+          <w:bCs/>
+        </w:rPr>
+        <w:t>Generation</w:t>
+      </w:r>
+      <w:r>
+        <w:rPr>
+          <w:b/>
+          <w:bCs/>
+        </w:rPr>
+        <w:t xml:space="preserve"> (</w:t>
+      </w:r>
+      <w:r>
+        <w:rPr>
+          <w:b/>
+          <w:bCs/>
+        </w:rPr>
+        <w:t>RAG)</w:t>
+      </w:r>
+    </w:p>
+    <w:p>
+      <w:r>
+        <w:t>RAG is a relatively recent paradigm in natural language processing (NLP). The primary goal of RAG is to enhance the quality and relevance of generative text by integrating a retrieval mechanism and generative model. Unlike traditional text generation models purely rely on pre-trained data, RAG retrieve relevant information to inform their output. In below sections I will talk about a comprehensive overview of RAG, discussing key research developments, their findings strengths and limitations.</w:t>
+      </w:r>
+    </w:p>
+    <w:p>
+      <w:pPr>
+        <w:pStyle w:val="ListParagraph"/>
+        <w:numPr>
+          <w:ilvl w:val="0"/>
+          <w:numId w:val="3"/>
+        </w:numPr>
+      </w:pPr>
+      <w:r>
+        <w:t>The concept of Retrieval Augmented Generation</w:t>
+      </w:r>
+    </w:p>
+    <w:p>
+      <w:pPr>
+        <w:pStyle w:val="ListParagraph"/>
+        <w:ind w:left="360"/>
+      </w:pPr>
+      <w:r>
+        <w:t>RAG combines retrieval-based methods with generative models to produce more contextually accurate and informative text.</w:t>
       </w:r>
       <w:r>
         <w:t xml:space="preserve"> </w:t>
       </w:r>
       <w:r>
-        <w:t>(Jing et al., 2018)</w:t>
+        <w:t>Lewis et al. (2020) introduced the RAG model, which integrates a dense retrieval mechanism with a generative model based on BART (Bidirectional and Auto-Regressive Transformers).</w:t>
+      </w:r>
+      <w:r>
+        <w:t xml:space="preserve"> The retriever searches an external corpus to find relevant passages. Then generator uses it to generate coherent and context rich response. This dual approach allows RAG to stand out from traditional generative models</w:t>
+      </w:r>
+      <w:r>
+        <w:t xml:space="preserve">, which suffers from hallucination and limited factual accuracy </w:t>
+      </w:r>
+      <w:r>
+        <w:t>(Lewis et al., 2020)</w:t>
       </w:r>
       <w:r>
         <w:t>.</w:t>
       </w:r>
     </w:p>
     <w:p>
-      <w:r>
-        <w:t>T</w:t>
-      </w:r>
-      <w:r>
-        <w:t xml:space="preserve">he Synthetic Minority Over-sampling Technique (SMOTE) is a widely-used method to address this issue. SMOTE generates synthetic </w:t>
-      </w:r>
-      <w:r>
-        <w:t>data</w:t>
-      </w:r>
-      <w:r>
-        <w:t xml:space="preserve"> for the minority class by interpolating between existing minority instances</w:t>
-      </w:r>
-      <w:r>
-        <w:t xml:space="preserve">, thus balancing the dataset </w:t>
-      </w:r>
-      <w:r>
-        <w:t>(Chawla et al., 2002)</w:t>
-      </w:r>
-      <w:r>
-        <w:t xml:space="preserve">. In the context of fraud detection SMOTE has shown a significant improvement in the performance of models by providing a more balanced representation of classes. Balancing the weight among the classes is critical for effective model training </w:t>
-      </w:r>
-      <w:r>
-        <w:t xml:space="preserve">(Dal </w:t>
-      </w:r>
-      <w:proofErr w:type="spellStart"/>
-      <w:r>
-        <w:t>Pozzolo</w:t>
-      </w:r>
-      <w:proofErr w:type="spellEnd"/>
-      <w:r>
-        <w:t xml:space="preserve"> et al., 2015).</w:t>
-      </w:r>
-    </w:p>
-    <w:p>
-      <w:pPr>
-        <w:rPr>
-          <w:b/>
-          <w:bCs/>
-        </w:rPr>
-      </w:pPr>
-      <w:r>
-        <w:rPr>
-          <w:b/>
-          <w:bCs/>
-        </w:rPr>
-        <w:t>Embedding, Vector Store</w:t>
-      </w:r>
-      <w:r>
-        <w:rPr>
-          <w:b/>
-          <w:bCs/>
-        </w:rPr>
+      <w:pPr>
+        <w:pStyle w:val="ListParagraph"/>
+        <w:ind w:left="360"/>
+      </w:pPr>
+    </w:p>
+    <w:p>
+      <w:pPr>
+        <w:pStyle w:val="ListParagraph"/>
+        <w:numPr>
+          <w:ilvl w:val="0"/>
+          <w:numId w:val="3"/>
+        </w:numPr>
+      </w:pPr>
+      <w:r>
+        <w:t>Mechanism of RAG</w:t>
+      </w:r>
+    </w:p>
+    <w:p>
+      <w:pPr>
+        <w:pStyle w:val="ListParagraph"/>
+        <w:ind w:left="360"/>
+        <w:rPr>
+          <w:lang w:val="en-GB"/>
+        </w:rPr>
+      </w:pPr>
+      <w:r>
+        <w:t>The RAG model consists of two main components: the retriever and the generator.</w:t>
+      </w:r>
+      <w:r>
+        <w:t xml:space="preserve"> The retriever uses dense passage </w:t>
+      </w:r>
+      <w:r>
+        <w:t>retriever (</w:t>
+      </w:r>
+      <w:r>
+        <w:t>DPR)</w:t>
+      </w:r>
+      <w:r>
+        <w:rPr>
+          <w:lang w:val="en-GB"/>
+        </w:rPr>
+        <w:t xml:space="preserve"> or other embedding based method efficiently search through large datasource.</w:t>
+      </w:r>
+      <w:r>
+        <w:t xml:space="preserve"> </w:t>
+      </w:r>
+      <w:r>
+        <w:rPr>
+          <w:lang w:val="en-GB"/>
+        </w:rPr>
+        <w:t>Karpukhin et al. (2020) explored the use of dual encoders for dense retrieval</w:t>
+      </w:r>
+      <w:r>
+        <w:rPr>
+          <w:lang w:val="en-GB"/>
+        </w:rPr>
+        <w:t>. It</w:t>
+      </w:r>
+      <w:r>
+        <w:rPr>
+          <w:lang w:val="en-GB"/>
+        </w:rPr>
+        <w:t xml:space="preserve"> demonstrated high accuracy in selecting relevant documents by encoding both queries and documents into a shared vector space. The generator leverages these retrieved documents to produce the final output</w:t>
+      </w:r>
+      <w:r>
+        <w:rPr>
+          <w:lang w:val="en-GB"/>
+        </w:rPr>
+        <w:t>.</w:t>
+      </w:r>
+      <w:r>
+        <w:rPr>
+          <w:lang w:val="en-GB"/>
+        </w:rPr>
+        <w:t xml:space="preserve"> </w:t>
+      </w:r>
+      <w:r>
+        <w:rPr>
+          <w:lang w:val="en-GB"/>
+        </w:rPr>
+        <w:t>Generator</w:t>
+      </w:r>
+      <w:r>
+        <w:rPr>
+          <w:lang w:val="en-GB"/>
+        </w:rPr>
+        <w:t xml:space="preserve"> models such as BART or GPT to generate coherent and contextually enriched responses (Karpukhin et al., 2020)</w:t>
+      </w:r>
+    </w:p>
+    <w:p>
+      <w:pPr>
+        <w:jc w:val="center"/>
+      </w:pPr>
+      <w:r>
+        <w:rPr>
+          <w:noProof/>
+        </w:rPr>
+        <w:lastRenderedPageBreak/>
+        <w:drawing>
+          <wp:inline distT="0" distB="0" distL="0" distR="0" wp14:anchorId="557D5ACF" wp14:editId="5D933299">
+            <wp:extent cx="5143500" cy="3047083"/>
+            <wp:effectExtent l="0" t="0" r="0" b="1270"/>
+            <wp:docPr id="143574133" name="Picture 1" descr="A diagram of a computer process&#10;&#10;Description automatically generated"/>
+            <wp:cNvGraphicFramePr>
+              <a:graphicFrameLocks xmlns:a="http://schemas.openxmlformats.org/drawingml/2006/main" noChangeAspect="1"/>
+            </wp:cNvGraphicFramePr>
+            <a:graphic xmlns:a="http://schemas.openxmlformats.org/drawingml/2006/main">
+              <a:graphicData uri="http://schemas.openxmlformats.org/drawingml/2006/picture">
+                <pic:pic xmlns:pic="http://schemas.openxmlformats.org/drawingml/2006/picture">
+                  <pic:nvPicPr>
+                    <pic:cNvPr id="143574133" name="Picture 1" descr="A diagram of a computer process&#10;&#10;Description automatically generated"/>
+                    <pic:cNvPicPr/>
+                  </pic:nvPicPr>
+                  <pic:blipFill>
+                    <a:blip r:embed="rId5">
+                      <a:extLst>
+                        <a:ext uri="{28A0092B-C50C-407E-A947-70E740481C1C}">
+                          <a14:useLocalDpi xmlns:a14="http://schemas.microsoft.com/office/drawing/2010/main" val="0"/>
+                        </a:ext>
+                      </a:extLst>
+                    </a:blip>
+                    <a:stretch>
+                      <a:fillRect/>
+                    </a:stretch>
+                  </pic:blipFill>
+                  <pic:spPr>
+                    <a:xfrm>
+                      <a:off x="0" y="0"/>
+                      <a:ext cx="5158140" cy="3055756"/>
+                    </a:xfrm>
+                    <a:prstGeom prst="rect">
+                      <a:avLst/>
+                    </a:prstGeom>
+                  </pic:spPr>
+                </pic:pic>
+              </a:graphicData>
+            </a:graphic>
+          </wp:inline>
+        </w:drawing>
+      </w:r>
+    </w:p>
+    <w:p/>
+    <w:p>
+      <w:pPr>
+        <w:jc w:val="center"/>
+      </w:pPr>
+      <w:r>
+        <w:t xml:space="preserve">Figure1: </w:t>
+      </w:r>
+      <w:r>
+        <w:t>Overview of Retrieval-Augmented Generation (AWS, 2024)</w:t>
+      </w:r>
+    </w:p>
+    <w:p>
+      <w:pPr>
+        <w:pStyle w:val="ListParagraph"/>
+        <w:numPr>
+          <w:ilvl w:val="0"/>
+          <w:numId w:val="3"/>
+        </w:numPr>
+      </w:pPr>
+      <w:r>
+        <w:t>Advancements of Retrieval Mechanisms</w:t>
+      </w:r>
+    </w:p>
+    <w:p>
+      <w:pPr>
+        <w:pStyle w:val="ListParagraph"/>
+        <w:ind w:left="360"/>
+      </w:pPr>
+      <w:r>
+        <w:t xml:space="preserve">Recent </w:t>
+      </w:r>
+      <w:r>
+        <w:t>research</w:t>
+      </w:r>
+      <w:r>
+        <w:t xml:space="preserve"> </w:t>
+      </w:r>
+      <w:r>
+        <w:t>ha</w:t>
+      </w:r>
+      <w:r>
         <w:t>s</w:t>
       </w:r>
       <w:r>
-        <w:rPr>
-          <w:b/>
-          <w:bCs/>
-        </w:rPr>
-        <w:t xml:space="preserve"> and Similarity Search</w:t>
-      </w:r>
-    </w:p>
-    <w:p>
-      <w:r>
-        <w:t>Embedding</w:t>
-      </w:r>
-      <w:r>
-        <w:t>s</w:t>
-      </w:r>
-      <w:r>
-        <w:t xml:space="preserve"> convert categorical variables into continuous vector representation, capturing the semantic relationship </w:t>
-      </w:r>
-      <w:r>
-        <w:t>among</w:t>
-      </w:r>
-      <w:r>
-        <w:t xml:space="preserve"> them. This approach is undoubtedly useful in financial data where categorical features like ‘transaction type’ , ‘transaction behavior</w:t>
-      </w:r>
-      <w:r>
-        <w:t xml:space="preserve"> patterns’ are prevalent </w:t>
-      </w:r>
-      <w:r>
-        <w:t>(</w:t>
-      </w:r>
-      <w:proofErr w:type="spellStart"/>
-      <w:r>
-        <w:t>Mikolov</w:t>
-      </w:r>
-      <w:proofErr w:type="spellEnd"/>
-      <w:r>
-        <w:t xml:space="preserve"> et al., 2013)</w:t>
-      </w:r>
-      <w:r>
-        <w:t>.</w:t>
-      </w:r>
-    </w:p>
-    <w:p>
-      <w:r>
-        <w:t xml:space="preserve">Vector stores allow for efficient storage and retrieval of these embeddings. </w:t>
-      </w:r>
-      <w:r>
-        <w:t>These vector stores also</w:t>
-      </w:r>
-      <w:r>
-        <w:t xml:space="preserve"> allows similarity search on these embeddings. Similarity search is a technique used to find instances in the data according to the query instance provided. In the context  of financial fraud this </w:t>
-      </w:r>
-      <w:r>
-        <w:t>basically</w:t>
-      </w:r>
-      <w:r>
-        <w:t xml:space="preserve"> mean detecting transactions which are similar to known fraudulent </w:t>
-      </w:r>
-      <w:proofErr w:type="spellStart"/>
-      <w:r>
-        <w:t>transacitons</w:t>
-      </w:r>
-      <w:proofErr w:type="spellEnd"/>
+        <w:t xml:space="preserve"> focused on improving retrieval mechanisms to enhance RAG performance. Qu et al. (2021) proposed an improved retrieval strategy that combines both sparse and dense retrieval techniques to better handle diverse types of queries. This hybrid approach allows for more nuanced retrieval</w:t>
+      </w:r>
+      <w:r>
+        <w:t>. Also, it</w:t>
+      </w:r>
+      <w:r>
+        <w:t xml:space="preserve"> balanc</w:t>
+      </w:r>
+      <w:r>
+        <w:t>es</w:t>
+      </w:r>
+      <w:r>
+        <w:t xml:space="preserve"> precision and recall. </w:t>
+      </w:r>
+    </w:p>
+    <w:p>
+      <w:pPr>
+        <w:pStyle w:val="ListParagraph"/>
+        <w:numPr>
+          <w:ilvl w:val="0"/>
+          <w:numId w:val="3"/>
+        </w:numPr>
+      </w:pPr>
+      <w:r>
+        <w:t>Enhancements in Generative process</w:t>
+      </w:r>
+    </w:p>
+    <w:p>
+      <w:pPr>
+        <w:pStyle w:val="ListParagraph"/>
+        <w:ind w:left="360"/>
+      </w:pPr>
+      <w:r>
+        <w:t xml:space="preserve">Shuster et al. (2021) explored various ways to incorporate retrieved knowledge into the generation </w:t>
+      </w:r>
+      <w:r>
+        <w:t>processes.</w:t>
+      </w:r>
       <w:r>
         <w:t xml:space="preserve"> </w:t>
       </w:r>
       <w:r>
-        <w:t xml:space="preserve">(Johnson, </w:t>
-      </w:r>
-      <w:proofErr w:type="spellStart"/>
-      <w:r>
-        <w:t>Douze</w:t>
-      </w:r>
-      <w:proofErr w:type="spellEnd"/>
-      <w:r>
-        <w:t xml:space="preserve"> &amp; Jégou, 2019)</w:t>
-      </w:r>
-      <w:r>
-        <w:t xml:space="preserve">.  </w:t>
-      </w:r>
-    </w:p>
-    <w:p/>
-    <w:p/>
+        <w:t>They have tried</w:t>
+      </w:r>
+      <w:r>
+        <w:t xml:space="preserve"> direct concatenation of retrieved documents and query-focused re-ranking to prioritize more relevant passages.</w:t>
+      </w:r>
+    </w:p>
+    <w:p>
+      <w:pPr>
+        <w:pStyle w:val="ListParagraph"/>
+        <w:numPr>
+          <w:ilvl w:val="0"/>
+          <w:numId w:val="3"/>
+        </w:numPr>
+      </w:pPr>
+      <w:r>
+        <w:t>Applications of RAG in NLP Tasks</w:t>
+      </w:r>
+    </w:p>
+    <w:p>
+      <w:pPr>
+        <w:pStyle w:val="ListParagraph"/>
+        <w:ind w:left="360"/>
+      </w:pPr>
+      <w:r>
+        <w:t>RAG has been successfully applied in the context of NLP and showcased promising results.</w:t>
+      </w:r>
+      <w:r>
+        <w:t xml:space="preserve"> </w:t>
+      </w:r>
+      <w:r>
+        <w:t>In dialogue systems, RAG has improved response relevance and coherence by retrieving pertinent background information to inform the conversation (Shuster et al., 2021)</w:t>
+      </w:r>
+    </w:p>
+    <w:p>
+      <w:r>
+        <w:t xml:space="preserve">By thoroughly observing these facts </w:t>
+      </w:r>
+      <w:r>
+        <w:t>and</w:t>
+      </w:r>
+      <w:r>
+        <w:t xml:space="preserve"> to fill in the gap of RAG usage in more structured datasets, I have taken the step out to investigate how RAG can be utilized in detecting frauds in a transactional dataset.</w:t>
+      </w:r>
+    </w:p>
     <w:p/>
     <w:p>
       <w:pPr>
@@ -1029,109 +1301,6 @@
           <w:bCs/>
         </w:rPr>
         <w:lastRenderedPageBreak/>
-        <w:t>Retrieval Augmented Generation (RAG)</w:t>
-      </w:r>
-    </w:p>
-    <w:p>
-      <w:pPr>
-        <w:rPr>
-          <w:b/>
-          <w:bCs/>
-        </w:rPr>
-      </w:pPr>
-      <w:r>
-        <w:t xml:space="preserve">RAG is an emerging approach that combines both retrieval </w:t>
-      </w:r>
-      <w:r>
-        <w:t xml:space="preserve">mechanisms </w:t>
-      </w:r>
-      <w:r>
-        <w:t>and generative models</w:t>
-      </w:r>
-      <w:r>
-        <w:t>.</w:t>
-      </w:r>
-      <w:r>
-        <w:t xml:space="preserve"> </w:t>
-      </w:r>
-      <w:r>
-        <w:t>RAG</w:t>
-      </w:r>
-      <w:r>
-        <w:t xml:space="preserve"> </w:t>
-      </w:r>
-      <w:r>
-        <w:t>has proven increase in</w:t>
-      </w:r>
-      <w:r>
-        <w:t xml:space="preserve"> performance of tasks like question answering and information retrieval. </w:t>
-      </w:r>
-      <w:r>
-        <w:t>Also RAG</w:t>
-      </w:r>
-      <w:r>
-        <w:t xml:space="preserve"> holds the potential for fraud detection as well.</w:t>
-      </w:r>
-      <w:r>
-        <w:t xml:space="preserve"> RAG works by retrieving relevant documents or data points from a large corpus and using this information to guide the generation process in models like transformers (Lewis et al., 2020).</w:t>
-      </w:r>
-      <w:r>
-        <w:t xml:space="preserve"> This method can be beneficial in fraud detection systems to pull in past related cases like past incidents to provide more context for identifying new fraudulent activities. For instance, RAG could enhance the performance of fraud detection model by simply integrating insights from past fraud cases and then using them to make decisions. By this, the model will lead to more accurate and informed predictions </w:t>
-      </w:r>
-      <w:r>
-        <w:t>(Khattak et al., 2022)</w:t>
-      </w:r>
-      <w:r>
-        <w:t>.</w:t>
-      </w:r>
-      <w:r>
-        <w:br/>
-      </w:r>
-      <w:r>
-        <w:br/>
-      </w:r>
-      <w:r>
-        <w:rPr>
-          <w:b/>
-          <w:bCs/>
-        </w:rPr>
-        <w:t>Sentence Transformers</w:t>
-      </w:r>
-    </w:p>
-    <w:p>
-      <w:r>
-        <w:t>Sentence Transformer models are designed to</w:t>
-      </w:r>
-      <w:r>
-        <w:t xml:space="preserve"> generate semantically meaningful sentence embeddings that can be used for tasks like similarity search, clustering and classification </w:t>
-      </w:r>
-      <w:r>
-        <w:t xml:space="preserve">(Reimers &amp; </w:t>
-      </w:r>
-      <w:proofErr w:type="spellStart"/>
-      <w:r>
-        <w:t>Gurevych</w:t>
-      </w:r>
-      <w:proofErr w:type="spellEnd"/>
-      <w:r>
-        <w:t>, 2019)</w:t>
-      </w:r>
-      <w:r>
-        <w:t xml:space="preserve">. A study by </w:t>
-      </w:r>
-      <w:r>
-        <w:t>Wang et al. (2021)</w:t>
-      </w:r>
-      <w:r>
-        <w:t xml:space="preserve"> demonstrated the effectiveness of Sentence Transformers in financial text classification, which can be modified and applied to fraud detection models.</w:t>
-      </w:r>
-    </w:p>
-    <w:p/>
-    <w:p>
-      <w:pPr>
-        <w:pStyle w:val="Heading2"/>
-      </w:pPr>
-      <w:r>
         <w:t>Related work in the area</w:t>
       </w:r>
     </w:p>
@@ -1159,11 +1328,7 @@
         <w:t xml:space="preserve"> They have shown how RAG could generate precise answers by retrieving and integrating relevant cases. S</w:t>
       </w:r>
       <w:r>
-        <w:t xml:space="preserve">imilarly, this can be applied in the domain of fraud detection as well. Integrating RAG into this </w:t>
-      </w:r>
-      <w:r>
-        <w:lastRenderedPageBreak/>
-        <w:t>domain could lead to more nuanced and informed decision making, especially in complex and more sophisticated cases where traditional models might fail.</w:t>
+        <w:t>imilarly, this can be applied in the domain of fraud detection as well. Integrating RAG into this domain could lead to more nuanced and informed decision making, especially in complex and more sophisticated cases where traditional models might fail.</w:t>
       </w:r>
     </w:p>
     <w:p>
@@ -1171,15 +1336,6 @@
         <w:t>While the direct application of RAG in the domain of fraud detection is still in early stages, there are lot of potential benefits.</w:t>
       </w:r>
     </w:p>
-    <w:p/>
-    <w:p/>
-    <w:p/>
-    <w:p/>
-    <w:p/>
-    <w:p/>
-    <w:p/>
-    <w:p/>
-    <w:p/>
     <w:p/>
     <w:p/>
     <w:p/>
@@ -1210,29 +1366,13 @@
     </w:p>
     <w:p>
       <w:r>
-        <w:t xml:space="preserve">The dataset used in this project is taken from Kaggle.com repository. According to the repository, the dataset is sourced from </w:t>
-      </w:r>
-      <w:proofErr w:type="spellStart"/>
-      <w:r>
-        <w:t>BankSim</w:t>
-      </w:r>
-      <w:proofErr w:type="spellEnd"/>
-      <w:r>
-        <w:t xml:space="preserve">, comprising an aggregated sample of transactional data from a Spanish bank. Dataset </w:t>
+        <w:t xml:space="preserve">The dataset used in this project is taken from Kaggle.com repository. According to the repository, the dataset is sourced from BankSim, comprising an aggregated sample of transactional data from a Spanish bank. Dataset </w:t>
       </w:r>
       <w:r>
         <w:t>consists</w:t>
       </w:r>
       <w:r>
-        <w:t xml:space="preserve"> of 594,643 transactions from unique 4112 users. The target variable(</w:t>
-      </w:r>
-      <w:proofErr w:type="spellStart"/>
-      <w:r>
-        <w:t>isFraud</w:t>
-      </w:r>
-      <w:proofErr w:type="spellEnd"/>
-      <w:r>
-        <w:t>) identifies fraudulent transactions, while the remaining seven columns include a time step identifier, personal information about the payer such as gender, age group, zip code</w:t>
+        <w:t xml:space="preserve"> of 594,643 transactions from unique 4112 users. The target variable(isFraud) identifies fraudulent transactions, while the remaining seven columns include a time step identifier, personal information about the payer such as gender, age group, zip code</w:t>
       </w:r>
       <w:r>
         <w:t xml:space="preserve"> and transaction details including merchant name, category, and transactional amount. Out of all the transactions in the dataset only 7200 records are identified as fraud, making the dataset highly imbalanced.</w:t>
@@ -1246,6 +1386,9 @@
         <w:br/>
       </w:r>
       <w:r>
+        <w:rPr>
+          <w:noProof/>
+        </w:rPr>
         <w:drawing>
           <wp:inline distT="0" distB="0" distL="0" distR="0" wp14:anchorId="76B9AA4F" wp14:editId="124ACE02">
             <wp:extent cx="5943600" cy="1590675"/>
@@ -1262,7 +1405,7 @@
                     <pic:cNvPicPr/>
                   </pic:nvPicPr>
                   <pic:blipFill>
-                    <a:blip r:embed="rId5"/>
+                    <a:blip r:embed="rId6"/>
                     <a:stretch>
                       <a:fillRect/>
                     </a:stretch>
@@ -1289,6 +1432,9 @@
         <w:jc w:val="center"/>
       </w:pPr>
       <w:r>
+        <w:rPr>
+          <w:noProof/>
+        </w:rPr>
         <w:drawing>
           <wp:inline distT="0" distB="0" distL="0" distR="0" wp14:anchorId="44940D61" wp14:editId="612A3E39">
             <wp:extent cx="1737914" cy="3302635"/>
@@ -1305,7 +1451,7 @@
                     <pic:cNvPicPr/>
                   </pic:nvPicPr>
                   <pic:blipFill>
-                    <a:blip r:embed="rId6"/>
+                    <a:blip r:embed="rId7"/>
                     <a:stretch>
                       <a:fillRect/>
                     </a:stretch>
@@ -1379,10 +1525,7 @@
           </w:tcPr>
           <w:p>
             <w:r>
-              <w:t>Keep</w:t>
-            </w:r>
-            <w:r>
-              <w:t xml:space="preserve"> ?</w:t>
+              <w:t>Keep?</w:t>
             </w:r>
           </w:p>
         </w:tc>
@@ -1498,7 +1641,10 @@
           </w:tcPr>
           <w:p>
             <w:r>
-              <w:t>Age group of customer</w:t>
+              <w:t xml:space="preserve">Age group of </w:t>
+            </w:r>
+            <w:r>
+              <w:t>customers</w:t>
             </w:r>
           </w:p>
         </w:tc>
@@ -1571,11 +1717,9 @@
             <w:tcW w:w="1502" w:type="dxa"/>
           </w:tcPr>
           <w:p>
-            <w:proofErr w:type="spellStart"/>
             <w:r>
               <w:t>zipCodeOri</w:t>
             </w:r>
-            <w:proofErr w:type="spellEnd"/>
           </w:p>
         </w:tc>
         <w:tc>
@@ -1657,11 +1801,9 @@
             <w:tcW w:w="1502" w:type="dxa"/>
           </w:tcPr>
           <w:p>
-            <w:proofErr w:type="spellStart"/>
             <w:r>
               <w:t>zipMerchant</w:t>
             </w:r>
-            <w:proofErr w:type="spellEnd"/>
           </w:p>
         </w:tc>
         <w:tc>
@@ -1670,13 +1812,7 @@
           </w:tcPr>
           <w:p>
             <w:r>
-              <w:t xml:space="preserve">Zip code of the </w:t>
-            </w:r>
-            <w:r>
-              <w:t>merchant</w:t>
-            </w:r>
-            <w:r>
-              <w:t xml:space="preserve"> location</w:t>
+              <w:t>Zip code of the merchant location</w:t>
             </w:r>
           </w:p>
         </w:tc>
@@ -1830,22 +1966,1684 @@
     </w:tbl>
     <w:p/>
     <w:p>
+      <w:r>
+        <w:t>Before diving into data processing and methodology, I will briefly explain the code structure and integration used in this project. The code is written in Python</w:t>
+      </w:r>
+      <w:r>
+        <w:t xml:space="preserve">. I used </w:t>
+      </w:r>
+      <w:r>
+        <w:t>Google Colab framework, with GitHub used for version control. To streamline the workflow, I introduced a novel approach by directly integrating GitHub with Google Colab. This allowed for seamless communication with GitHub without any hassle. Additionally, I adopted a modular code structure using classes, instances, and functions to enhance readability and minimize redundancy.</w:t>
+      </w:r>
+    </w:p>
+    <w:p/>
+    <w:p/>
+    <w:p/>
+    <w:p>
       <w:pPr>
         <w:pStyle w:val="Heading2"/>
-      </w:pPr>
-      <w:r>
+        <w:rPr>
+          <w:b/>
+          <w:bCs/>
+        </w:rPr>
+      </w:pPr>
+      <w:r>
+        <w:lastRenderedPageBreak/>
         <w:t>Data Pre-processing</w:t>
       </w:r>
-    </w:p>
-    <w:p/>
-    <w:p/>
-    <w:p/>
-    <w:p/>
-    <w:p/>
-    <w:p/>
-    <w:p/>
-    <w:p/>
-    <w:p/>
+      <w:r>
+        <w:t>, EDA and Feature Engineering</w:t>
+      </w:r>
+    </w:p>
+    <w:p>
+      <w:r>
+        <w:t xml:space="preserve">Pre-processing was performed on the dataset to make it more informative and suitable for modeling. This involved several steps: converting categorical data into numerical representations using label encoding, removing duplicate entries, handling missing or unknown values, and eliminating unwanted characters from the dataset. These steps were essential to ensure the dataset was clean and </w:t>
+      </w:r>
+      <w:r>
+        <w:t>model ready</w:t>
+      </w:r>
+      <w:r>
+        <w:t>.</w:t>
+      </w:r>
+    </w:p>
+    <w:p>
+      <w:r>
+        <w:t>Exploratory Data Analysis (EDA) was conducted by visualizing the dataset across various attributes to gain insights into the data's behavior and relationships.</w:t>
+      </w:r>
+      <w:r>
+        <w:t xml:space="preserve"> </w:t>
+      </w:r>
+    </w:p>
+    <w:p>
+      <w:pPr>
+        <w:sectPr>
+          <w:type w:val="continuous"/>
+          <w:pgSz w:w="12240" w:h="15840"/>
+          <w:pgMar w:top="1440" w:right="1440" w:bottom="1440" w:left="1440" w:header="720" w:footer="720" w:gutter="0"/>
+          <w:cols w:space="720"/>
+          <w:docGrid w:linePitch="360"/>
+        </w:sectPr>
+      </w:pPr>
+    </w:p>
+    <w:p>
+      <w:r>
+        <w:drawing>
+          <wp:inline distT="0" distB="0" distL="0" distR="0" wp14:anchorId="5A31194D" wp14:editId="34994FBA">
+            <wp:extent cx="2964180" cy="2076450"/>
+            <wp:effectExtent l="0" t="0" r="7620" b="0"/>
+            <wp:docPr id="1153783581" name="Picture 1" descr="A diagram of a customer age&#10;&#10;Description automatically generated"/>
+            <wp:cNvGraphicFramePr>
+              <a:graphicFrameLocks xmlns:a="http://schemas.openxmlformats.org/drawingml/2006/main" noChangeAspect="1"/>
+            </wp:cNvGraphicFramePr>
+            <a:graphic xmlns:a="http://schemas.openxmlformats.org/drawingml/2006/main">
+              <a:graphicData uri="http://schemas.openxmlformats.org/drawingml/2006/picture">
+                <pic:pic xmlns:pic="http://schemas.openxmlformats.org/drawingml/2006/picture">
+                  <pic:nvPicPr>
+                    <pic:cNvPr id="1153783581" name="Picture 1" descr="A diagram of a customer age&#10;&#10;Description automatically generated"/>
+                    <pic:cNvPicPr/>
+                  </pic:nvPicPr>
+                  <pic:blipFill>
+                    <a:blip r:embed="rId8"/>
+                    <a:stretch>
+                      <a:fillRect/>
+                    </a:stretch>
+                  </pic:blipFill>
+                  <pic:spPr>
+                    <a:xfrm>
+                      <a:off x="0" y="0"/>
+                      <a:ext cx="2971622" cy="2081663"/>
+                    </a:xfrm>
+                    <a:prstGeom prst="rect">
+                      <a:avLst/>
+                    </a:prstGeom>
+                  </pic:spPr>
+                </pic:pic>
+              </a:graphicData>
+            </a:graphic>
+          </wp:inline>
+        </w:drawing>
+      </w:r>
+    </w:p>
+    <w:p>
+      <w:r>
+        <w:drawing>
+          <wp:inline distT="0" distB="0" distL="0" distR="0" wp14:anchorId="02CCD812" wp14:editId="068AE26F">
+            <wp:extent cx="2962275" cy="2009739"/>
+            <wp:effectExtent l="0" t="0" r="0" b="0"/>
+            <wp:docPr id="561566915" name="Picture 1" descr="A graph with blue lines&#10;&#10;Description automatically generated"/>
+            <wp:cNvGraphicFramePr>
+              <a:graphicFrameLocks xmlns:a="http://schemas.openxmlformats.org/drawingml/2006/main" noChangeAspect="1"/>
+            </wp:cNvGraphicFramePr>
+            <a:graphic xmlns:a="http://schemas.openxmlformats.org/drawingml/2006/main">
+              <a:graphicData uri="http://schemas.openxmlformats.org/drawingml/2006/picture">
+                <pic:pic xmlns:pic="http://schemas.openxmlformats.org/drawingml/2006/picture">
+                  <pic:nvPicPr>
+                    <pic:cNvPr id="561566915" name="Picture 1" descr="A graph with blue lines&#10;&#10;Description automatically generated"/>
+                    <pic:cNvPicPr/>
+                  </pic:nvPicPr>
+                  <pic:blipFill>
+                    <a:blip r:embed="rId9"/>
+                    <a:stretch>
+                      <a:fillRect/>
+                    </a:stretch>
+                  </pic:blipFill>
+                  <pic:spPr>
+                    <a:xfrm>
+                      <a:off x="0" y="0"/>
+                      <a:ext cx="2966036" cy="2012291"/>
+                    </a:xfrm>
+                    <a:prstGeom prst="rect">
+                      <a:avLst/>
+                    </a:prstGeom>
+                  </pic:spPr>
+                </pic:pic>
+              </a:graphicData>
+            </a:graphic>
+          </wp:inline>
+        </w:drawing>
+      </w:r>
+    </w:p>
+    <w:p/>
+    <w:p>
+      <w:r>
+        <w:drawing>
+          <wp:inline distT="0" distB="0" distL="0" distR="0" wp14:anchorId="405284CF" wp14:editId="21235FD7">
+            <wp:extent cx="2923540" cy="3428760"/>
+            <wp:effectExtent l="0" t="0" r="0" b="635"/>
+            <wp:docPr id="1844561276" name="Picture 1" descr="A graph with numbers and text&#10;&#10;Description automatically generated with medium confidence"/>
+            <wp:cNvGraphicFramePr>
+              <a:graphicFrameLocks xmlns:a="http://schemas.openxmlformats.org/drawingml/2006/main" noChangeAspect="1"/>
+            </wp:cNvGraphicFramePr>
+            <a:graphic xmlns:a="http://schemas.openxmlformats.org/drawingml/2006/main">
+              <a:graphicData uri="http://schemas.openxmlformats.org/drawingml/2006/picture">
+                <pic:pic xmlns:pic="http://schemas.openxmlformats.org/drawingml/2006/picture">
+                  <pic:nvPicPr>
+                    <pic:cNvPr id="1844561276" name="Picture 1" descr="A graph with numbers and text&#10;&#10;Description automatically generated with medium confidence"/>
+                    <pic:cNvPicPr/>
+                  </pic:nvPicPr>
+                  <pic:blipFill>
+                    <a:blip r:embed="rId10"/>
+                    <a:stretch>
+                      <a:fillRect/>
+                    </a:stretch>
+                  </pic:blipFill>
+                  <pic:spPr>
+                    <a:xfrm>
+                      <a:off x="0" y="0"/>
+                      <a:ext cx="2931645" cy="3438265"/>
+                    </a:xfrm>
+                    <a:prstGeom prst="rect">
+                      <a:avLst/>
+                    </a:prstGeom>
+                  </pic:spPr>
+                </pic:pic>
+              </a:graphicData>
+            </a:graphic>
+          </wp:inline>
+        </w:drawing>
+      </w:r>
+    </w:p>
+    <w:p/>
+    <w:p>
+      <w:pPr>
+        <w:sectPr>
+          <w:type w:val="continuous"/>
+          <w:pgSz w:w="12240" w:h="15840"/>
+          <w:pgMar w:top="1440" w:right="1440" w:bottom="1440" w:left="1440" w:header="720" w:footer="720" w:gutter="0"/>
+          <w:cols w:num="2" w:space="720"/>
+          <w:docGrid w:linePitch="360"/>
+        </w:sectPr>
+      </w:pPr>
+    </w:p>
+    <w:p/>
+    <w:p/>
+    <w:p>
+      <w:pPr>
+        <w:jc w:val="center"/>
+      </w:pPr>
+    </w:p>
+    <w:p>
+      <w:pPr>
+        <w:jc w:val="center"/>
+      </w:pPr>
+    </w:p>
+    <w:p>
+      <w:pPr>
+        <w:jc w:val="center"/>
+      </w:pPr>
+    </w:p>
+    <w:p/>
+    <w:p>
+      <w:pPr>
+        <w:jc w:val="center"/>
+      </w:pPr>
+    </w:p>
+    <w:p>
+      <w:pPr>
+        <w:jc w:val="center"/>
+      </w:pPr>
+      <w:r>
+        <w:drawing>
+          <wp:inline distT="0" distB="0" distL="0" distR="0" wp14:anchorId="04EC163A" wp14:editId="1991C77B">
+            <wp:extent cx="3543300" cy="2233869"/>
+            <wp:effectExtent l="0" t="0" r="0" b="0"/>
+            <wp:docPr id="1122104466" name="Picture 1" descr="A diagram of red and blue dots&#10;&#10;Description automatically generated"/>
+            <wp:cNvGraphicFramePr>
+              <a:graphicFrameLocks xmlns:a="http://schemas.openxmlformats.org/drawingml/2006/main" noChangeAspect="1"/>
+            </wp:cNvGraphicFramePr>
+            <a:graphic xmlns:a="http://schemas.openxmlformats.org/drawingml/2006/main">
+              <a:graphicData uri="http://schemas.openxmlformats.org/drawingml/2006/picture">
+                <pic:pic xmlns:pic="http://schemas.openxmlformats.org/drawingml/2006/picture">
+                  <pic:nvPicPr>
+                    <pic:cNvPr id="1122104466" name="Picture 1" descr="A diagram of red and blue dots&#10;&#10;Description automatically generated"/>
+                    <pic:cNvPicPr/>
+                  </pic:nvPicPr>
+                  <pic:blipFill>
+                    <a:blip r:embed="rId11"/>
+                    <a:stretch>
+                      <a:fillRect/>
+                    </a:stretch>
+                  </pic:blipFill>
+                  <pic:spPr>
+                    <a:xfrm>
+                      <a:off x="0" y="0"/>
+                      <a:ext cx="3552164" cy="2239457"/>
+                    </a:xfrm>
+                    <a:prstGeom prst="rect">
+                      <a:avLst/>
+                    </a:prstGeom>
+                  </pic:spPr>
+                </pic:pic>
+              </a:graphicData>
+            </a:graphic>
+          </wp:inline>
+        </w:drawing>
+      </w:r>
+    </w:p>
+    <w:p>
+      <w:r>
+        <w:t xml:space="preserve">By observing these plots, I have got a brief understanding of </w:t>
+      </w:r>
+      <w:r>
+        <w:t>the data set</w:t>
+      </w:r>
+      <w:r>
+        <w:t>.</w:t>
+      </w:r>
+      <w:r>
+        <w:t xml:space="preserve"> It is evident that majority of the recorded customers are females and are in age category of 2 and 3. Also the merchant category used in this data set is widely used for transportation. Transaction amount is varying from cents to more than 8000.</w:t>
+      </w:r>
+    </w:p>
+    <w:p>
+      <w:r>
+        <w:t>I also plotted various graphs to explore the relationships among different variables and their connection to the target variable (isFraud)</w:t>
+      </w:r>
+    </w:p>
+    <w:p>
+      <w:pPr>
+        <w:sectPr>
+          <w:type w:val="continuous"/>
+          <w:pgSz w:w="12240" w:h="15840"/>
+          <w:pgMar w:top="1440" w:right="1440" w:bottom="1440" w:left="1440" w:header="720" w:footer="720" w:gutter="0"/>
+          <w:cols w:space="720"/>
+          <w:docGrid w:linePitch="360"/>
+        </w:sectPr>
+      </w:pPr>
+    </w:p>
+    <w:p>
+      <w:pPr>
+        <w:sectPr>
+          <w:type w:val="continuous"/>
+          <w:pgSz w:w="12240" w:h="15840"/>
+          <w:pgMar w:top="1440" w:right="1440" w:bottom="1440" w:left="1440" w:header="720" w:footer="720" w:gutter="0"/>
+          <w:cols w:space="720"/>
+          <w:docGrid w:linePitch="360"/>
+        </w:sectPr>
+      </w:pPr>
+      <w:r>
+        <w:t xml:space="preserve">By closely observing the plots created against fraud dataset, high number of frauds are observed in customers of 2,3 and 4 age group. </w:t>
+      </w:r>
+      <w:r>
+        <w:t xml:space="preserve">Least number of frauds is observed in the 0,6-age group. Comparing the gender of customers marked as fraud, female customers are almost double compared to male. </w:t>
+      </w:r>
+      <w:r>
+        <w:t xml:space="preserve">Also, </w:t>
+      </w:r>
+      <w:r>
+        <w:t xml:space="preserve">highly flagged </w:t>
+      </w:r>
+      <w:r>
+        <w:t xml:space="preserve">merchant category is sports and </w:t>
+      </w:r>
+      <w:r>
+        <w:t>toys,</w:t>
+      </w:r>
+      <w:r>
+        <w:t xml:space="preserve"> and it is followed by health.</w:t>
+      </w:r>
+      <w:r>
+        <w:t xml:space="preserve"> Transactions done in fashion and in tech seems to be more legitimate.</w:t>
+      </w:r>
+    </w:p>
+    <w:p>
+      <w:pPr>
+        <w:rPr>
+          <w:noProof/>
+        </w:rPr>
+      </w:pPr>
+      <w:r>
+        <w:rPr>
+          <w:noProof/>
+        </w:rPr>
+        <w:t xml:space="preserve"> </w:t>
+      </w:r>
+    </w:p>
+    <w:p>
+      <w:pPr>
+        <w:rPr>
+          <w:noProof/>
+        </w:rPr>
+      </w:pPr>
+    </w:p>
+    <w:p>
+      <w:pPr>
+        <w:rPr>
+          <w:noProof/>
+        </w:rPr>
+      </w:pPr>
+    </w:p>
+    <w:p>
+      <w:pPr>
+        <w:rPr>
+          <w:noProof/>
+        </w:rPr>
+      </w:pPr>
+    </w:p>
+    <w:p>
+      <w:pPr>
+        <w:rPr>
+          <w:noProof/>
+        </w:rPr>
+      </w:pPr>
+    </w:p>
+    <w:p>
+      <w:pPr>
+        <w:rPr>
+          <w:noProof/>
+        </w:rPr>
+      </w:pPr>
+    </w:p>
+    <w:p>
+      <w:pPr>
+        <w:rPr>
+          <w:noProof/>
+        </w:rPr>
+      </w:pPr>
+    </w:p>
+    <w:p>
+      <w:pPr>
+        <w:rPr>
+          <w:noProof/>
+        </w:rPr>
+      </w:pPr>
+    </w:p>
+    <w:p>
+      <w:pPr>
+        <w:sectPr>
+          <w:type w:val="continuous"/>
+          <w:pgSz w:w="12240" w:h="15840"/>
+          <w:pgMar w:top="1440" w:right="1440" w:bottom="1440" w:left="1440" w:header="720" w:footer="720" w:gutter="0"/>
+          <w:cols w:space="720"/>
+          <w:docGrid w:linePitch="360"/>
+        </w:sectPr>
+      </w:pPr>
+    </w:p>
+    <w:p/>
+    <w:p/>
+    <w:p>
+      <w:pPr>
+        <w:sectPr>
+          <w:type w:val="continuous"/>
+          <w:pgSz w:w="12240" w:h="15840"/>
+          <w:pgMar w:top="1440" w:right="1440" w:bottom="1440" w:left="1440" w:header="720" w:footer="720" w:gutter="0"/>
+          <w:cols w:space="720"/>
+          <w:docGrid w:linePitch="360"/>
+        </w:sectPr>
+      </w:pPr>
+    </w:p>
+    <w:p/>
+    <w:p>
+      <w:pPr>
+        <w:sectPr>
+          <w:type w:val="continuous"/>
+          <w:pgSz w:w="12240" w:h="15840"/>
+          <w:pgMar w:top="1440" w:right="1440" w:bottom="1440" w:left="1440" w:header="720" w:footer="720" w:gutter="0"/>
+          <w:cols w:num="2" w:space="720"/>
+          <w:docGrid w:linePitch="360"/>
+        </w:sectPr>
+      </w:pPr>
+    </w:p>
+    <w:p>
+      <w:pPr>
+        <w:jc w:val="both"/>
+      </w:pPr>
+      <w:r>
+        <w:drawing>
+          <wp:inline distT="0" distB="0" distL="0" distR="0" wp14:anchorId="2E52D0E4" wp14:editId="016C4E04">
+            <wp:extent cx="3028950" cy="2438400"/>
+            <wp:effectExtent l="0" t="0" r="0" b="0"/>
+            <wp:docPr id="904822630" name="Picture 1" descr="A graph with blue lines&#10;&#10;Description automatically generated"/>
+            <wp:cNvGraphicFramePr>
+              <a:graphicFrameLocks xmlns:a="http://schemas.openxmlformats.org/drawingml/2006/main" noChangeAspect="1"/>
+            </wp:cNvGraphicFramePr>
+            <a:graphic xmlns:a="http://schemas.openxmlformats.org/drawingml/2006/main">
+              <a:graphicData uri="http://schemas.openxmlformats.org/drawingml/2006/picture">
+                <pic:pic xmlns:pic="http://schemas.openxmlformats.org/drawingml/2006/picture">
+                  <pic:nvPicPr>
+                    <pic:cNvPr id="904822630" name="Picture 1" descr="A graph with blue lines&#10;&#10;Description automatically generated"/>
+                    <pic:cNvPicPr/>
+                  </pic:nvPicPr>
+                  <pic:blipFill>
+                    <a:blip r:embed="rId12"/>
+                    <a:stretch>
+                      <a:fillRect/>
+                    </a:stretch>
+                  </pic:blipFill>
+                  <pic:spPr>
+                    <a:xfrm>
+                      <a:off x="0" y="0"/>
+                      <a:ext cx="3033441" cy="2442015"/>
+                    </a:xfrm>
+                    <a:prstGeom prst="rect">
+                      <a:avLst/>
+                    </a:prstGeom>
+                  </pic:spPr>
+                </pic:pic>
+              </a:graphicData>
+            </a:graphic>
+          </wp:inline>
+        </w:drawing>
+      </w:r>
+    </w:p>
+    <w:p>
+      <w:r>
+        <w:drawing>
+          <wp:inline distT="0" distB="0" distL="0" distR="0" wp14:anchorId="689E810A" wp14:editId="46ABC100">
+            <wp:extent cx="2743200" cy="2708910"/>
+            <wp:effectExtent l="0" t="0" r="0" b="0"/>
+            <wp:docPr id="411331227" name="Picture 1" descr="A graph of a number of numbers&#10;&#10;Description automatically generated with medium confidence"/>
+            <wp:cNvGraphicFramePr>
+              <a:graphicFrameLocks xmlns:a="http://schemas.openxmlformats.org/drawingml/2006/main" noChangeAspect="1"/>
+            </wp:cNvGraphicFramePr>
+            <a:graphic xmlns:a="http://schemas.openxmlformats.org/drawingml/2006/main">
+              <a:graphicData uri="http://schemas.openxmlformats.org/drawingml/2006/picture">
+                <pic:pic xmlns:pic="http://schemas.openxmlformats.org/drawingml/2006/picture">
+                  <pic:nvPicPr>
+                    <pic:cNvPr id="411331227" name="Picture 1" descr="A graph of a number of numbers&#10;&#10;Description automatically generated with medium confidence"/>
+                    <pic:cNvPicPr/>
+                  </pic:nvPicPr>
+                  <pic:blipFill>
+                    <a:blip r:embed="rId13"/>
+                    <a:stretch>
+                      <a:fillRect/>
+                    </a:stretch>
+                  </pic:blipFill>
+                  <pic:spPr>
+                    <a:xfrm>
+                      <a:off x="0" y="0"/>
+                      <a:ext cx="2743200" cy="2708910"/>
+                    </a:xfrm>
+                    <a:prstGeom prst="rect">
+                      <a:avLst/>
+                    </a:prstGeom>
+                  </pic:spPr>
+                </pic:pic>
+              </a:graphicData>
+            </a:graphic>
+          </wp:inline>
+        </w:drawing>
+      </w:r>
+    </w:p>
+    <w:p/>
+    <w:p/>
+    <w:p/>
+    <w:p/>
+    <w:p/>
+    <w:p>
+      <w:r>
+        <w:drawing>
+          <wp:inline distT="0" distB="0" distL="0" distR="0" wp14:anchorId="207CB6DA" wp14:editId="210C2047">
+            <wp:extent cx="3246134" cy="2485390"/>
+            <wp:effectExtent l="0" t="0" r="0" b="0"/>
+            <wp:docPr id="1711359923" name="Picture 1" descr="A graph with blue lines&#10;&#10;Description automatically generated"/>
+            <wp:cNvGraphicFramePr>
+              <a:graphicFrameLocks xmlns:a="http://schemas.openxmlformats.org/drawingml/2006/main" noChangeAspect="1"/>
+            </wp:cNvGraphicFramePr>
+            <a:graphic xmlns:a="http://schemas.openxmlformats.org/drawingml/2006/main">
+              <a:graphicData uri="http://schemas.openxmlformats.org/drawingml/2006/picture">
+                <pic:pic xmlns:pic="http://schemas.openxmlformats.org/drawingml/2006/picture">
+                  <pic:nvPicPr>
+                    <pic:cNvPr id="1711359923" name="Picture 1" descr="A graph with blue lines&#10;&#10;Description automatically generated"/>
+                    <pic:cNvPicPr/>
+                  </pic:nvPicPr>
+                  <pic:blipFill>
+                    <a:blip r:embed="rId14"/>
+                    <a:stretch>
+                      <a:fillRect/>
+                    </a:stretch>
+                  </pic:blipFill>
+                  <pic:spPr>
+                    <a:xfrm>
+                      <a:off x="0" y="0"/>
+                      <a:ext cx="3268170" cy="2502262"/>
+                    </a:xfrm>
+                    <a:prstGeom prst="rect">
+                      <a:avLst/>
+                    </a:prstGeom>
+                  </pic:spPr>
+                </pic:pic>
+              </a:graphicData>
+            </a:graphic>
+          </wp:inline>
+        </w:drawing>
+      </w:r>
+    </w:p>
+    <w:p/>
+    <w:p/>
+    <w:p/>
+    <w:p/>
+    <w:p>
+      <w:pPr>
+        <w:jc w:val="center"/>
+        <w:sectPr>
+          <w:type w:val="continuous"/>
+          <w:pgSz w:w="12240" w:h="15840"/>
+          <w:pgMar w:top="1440" w:right="1440" w:bottom="1440" w:left="1440" w:header="720" w:footer="720" w:gutter="0"/>
+          <w:cols w:num="2" w:space="720"/>
+          <w:docGrid w:linePitch="360"/>
+        </w:sectPr>
+      </w:pPr>
+    </w:p>
+    <w:p>
+      <w:pPr>
+        <w:jc w:val="center"/>
+      </w:pPr>
+      <w:r>
+        <w:lastRenderedPageBreak/>
+        <w:drawing>
+          <wp:inline distT="0" distB="0" distL="0" distR="0" wp14:anchorId="2E1193E6" wp14:editId="03E2BDE4">
+            <wp:extent cx="3076575" cy="2848425"/>
+            <wp:effectExtent l="0" t="0" r="0" b="9525"/>
+            <wp:docPr id="915091162" name="Picture 1" descr="A group of graphs with numbers&#10;&#10;Description automatically generated with medium confidence"/>
+            <wp:cNvGraphicFramePr>
+              <a:graphicFrameLocks xmlns:a="http://schemas.openxmlformats.org/drawingml/2006/main" noChangeAspect="1"/>
+            </wp:cNvGraphicFramePr>
+            <a:graphic xmlns:a="http://schemas.openxmlformats.org/drawingml/2006/main">
+              <a:graphicData uri="http://schemas.openxmlformats.org/drawingml/2006/picture">
+                <pic:pic xmlns:pic="http://schemas.openxmlformats.org/drawingml/2006/picture">
+                  <pic:nvPicPr>
+                    <pic:cNvPr id="915091162" name="Picture 1" descr="A group of graphs with numbers&#10;&#10;Description automatically generated with medium confidence"/>
+                    <pic:cNvPicPr/>
+                  </pic:nvPicPr>
+                  <pic:blipFill>
+                    <a:blip r:embed="rId15"/>
+                    <a:stretch>
+                      <a:fillRect/>
+                    </a:stretch>
+                  </pic:blipFill>
+                  <pic:spPr>
+                    <a:xfrm>
+                      <a:off x="0" y="0"/>
+                      <a:ext cx="3092923" cy="2863560"/>
+                    </a:xfrm>
+                    <a:prstGeom prst="rect">
+                      <a:avLst/>
+                    </a:prstGeom>
+                  </pic:spPr>
+                </pic:pic>
+              </a:graphicData>
+            </a:graphic>
+          </wp:inline>
+        </w:drawing>
+      </w:r>
+    </w:p>
+    <w:p/>
+    <w:p/>
+    <w:p>
+      <w:pPr>
+        <w:jc w:val="center"/>
+      </w:pPr>
+      <w:r>
+        <w:drawing>
+          <wp:inline distT="0" distB="0" distL="0" distR="0" wp14:anchorId="790288A5" wp14:editId="314CDBD6">
+            <wp:extent cx="3943350" cy="3077161"/>
+            <wp:effectExtent l="0" t="0" r="0" b="9525"/>
+            <wp:docPr id="1235614785" name="Picture 1" descr="A screenshot of a graph&#10;&#10;Description automatically generated"/>
+            <wp:cNvGraphicFramePr>
+              <a:graphicFrameLocks xmlns:a="http://schemas.openxmlformats.org/drawingml/2006/main" noChangeAspect="1"/>
+            </wp:cNvGraphicFramePr>
+            <a:graphic xmlns:a="http://schemas.openxmlformats.org/drawingml/2006/main">
+              <a:graphicData uri="http://schemas.openxmlformats.org/drawingml/2006/picture">
+                <pic:pic xmlns:pic="http://schemas.openxmlformats.org/drawingml/2006/picture">
+                  <pic:nvPicPr>
+                    <pic:cNvPr id="1235614785" name="Picture 1" descr="A screenshot of a graph&#10;&#10;Description automatically generated"/>
+                    <pic:cNvPicPr/>
+                  </pic:nvPicPr>
+                  <pic:blipFill>
+                    <a:blip r:embed="rId16"/>
+                    <a:stretch>
+                      <a:fillRect/>
+                    </a:stretch>
+                  </pic:blipFill>
+                  <pic:spPr>
+                    <a:xfrm>
+                      <a:off x="0" y="0"/>
+                      <a:ext cx="3949410" cy="3081890"/>
+                    </a:xfrm>
+                    <a:prstGeom prst="rect">
+                      <a:avLst/>
+                    </a:prstGeom>
+                  </pic:spPr>
+                </pic:pic>
+              </a:graphicData>
+            </a:graphic>
+          </wp:inline>
+        </w:drawing>
+      </w:r>
+    </w:p>
+    <w:p/>
+    <w:p>
+      <w:r>
+        <w:t>However, upon reviewing the relationship plots, it is evident that most variables do not significantly influence the target variable. Only amount shows a high correlation.</w:t>
+      </w:r>
+    </w:p>
+    <w:p>
+      <w:r>
+        <w:t>Feature engineering</w:t>
+      </w:r>
+      <w:r>
+        <w:t xml:space="preserve"> is the process of creating, transformation or selecting relevant features from dataset to improve the performance of the machine learning model.</w:t>
+      </w:r>
+      <w:r>
+        <w:t xml:space="preserve"> </w:t>
+      </w:r>
+      <w:r>
+        <w:t xml:space="preserve">According to </w:t>
+      </w:r>
+      <w:r>
+        <w:lastRenderedPageBreak/>
+        <w:t>Guyon and Elisseeff (2003), feature engineering includes the identification and selection of variables that are most relevant for the model, which can significantly impact its accuracy and efficiency.</w:t>
+      </w:r>
+    </w:p>
+    <w:p>
+      <w:r>
+        <w:t>I have engineered below additional features to increase the model accuracy.</w:t>
+      </w:r>
+    </w:p>
+    <w:p/>
+    <w:tbl>
+      <w:tblPr>
+        <w:tblStyle w:val="TableGrid"/>
+        <w:tblW w:w="0" w:type="auto"/>
+        <w:tblLook w:val="04A0" w:firstRow="1" w:lastRow="0" w:firstColumn="1" w:lastColumn="0" w:noHBand="0" w:noVBand="1"/>
+      </w:tblPr>
+      <w:tblGrid>
+        <w:gridCol w:w="3269"/>
+        <w:gridCol w:w="6081"/>
+      </w:tblGrid>
+      <w:tr>
+        <w:tc>
+          <w:tcPr>
+            <w:tcW w:w="3269" w:type="dxa"/>
+          </w:tcPr>
+          <w:p>
+            <w:pPr>
+              <w:rPr>
+                <w:b/>
+                <w:bCs/>
+              </w:rPr>
+            </w:pPr>
+            <w:r>
+              <w:rPr>
+                <w:b/>
+                <w:bCs/>
+              </w:rPr>
+              <w:t>Feature</w:t>
+            </w:r>
+          </w:p>
+        </w:tc>
+        <w:tc>
+          <w:tcPr>
+            <w:tcW w:w="6081" w:type="dxa"/>
+          </w:tcPr>
+          <w:p>
+            <w:pPr>
+              <w:rPr>
+                <w:b/>
+                <w:bCs/>
+              </w:rPr>
+            </w:pPr>
+            <w:r>
+              <w:rPr>
+                <w:b/>
+                <w:bCs/>
+              </w:rPr>
+              <w:t>Description</w:t>
+            </w:r>
+          </w:p>
+        </w:tc>
+      </w:tr>
+      <w:tr>
+        <w:tc>
+          <w:tcPr>
+            <w:tcW w:w="3269" w:type="dxa"/>
+          </w:tcPr>
+          <w:p>
+            <w:r>
+              <w:t>encoded_gender</w:t>
+            </w:r>
+          </w:p>
+        </w:tc>
+        <w:tc>
+          <w:tcPr>
+            <w:tcW w:w="6081" w:type="dxa"/>
+          </w:tcPr>
+          <w:p>
+            <w:r>
+              <w:t>Encoded from customer gender column. Used label encoding</w:t>
+            </w:r>
+          </w:p>
+        </w:tc>
+      </w:tr>
+      <w:tr>
+        <w:tc>
+          <w:tcPr>
+            <w:tcW w:w="3269" w:type="dxa"/>
+          </w:tcPr>
+          <w:p>
+            <w:r>
+              <w:t>encoded_category</w:t>
+            </w:r>
+          </w:p>
+        </w:tc>
+        <w:tc>
+          <w:tcPr>
+            <w:tcW w:w="6081" w:type="dxa"/>
+          </w:tcPr>
+          <w:p>
+            <w:r>
+              <w:t xml:space="preserve">Encoded from </w:t>
+            </w:r>
+            <w:r>
+              <w:t xml:space="preserve">merchant category </w:t>
+            </w:r>
+            <w:r>
+              <w:t>column. Used label encoding</w:t>
+            </w:r>
+          </w:p>
+        </w:tc>
+      </w:tr>
+      <w:tr>
+        <w:tc>
+          <w:tcPr>
+            <w:tcW w:w="3269" w:type="dxa"/>
+          </w:tcPr>
+          <w:p>
+            <w:pPr>
+              <w:rPr>
+                <w:lang w:val="en-GB"/>
+              </w:rPr>
+            </w:pPr>
+            <w:r>
+              <w:rPr>
+                <w:lang w:val="en-GB"/>
+              </w:rPr>
+              <w:t>IslargeTransaction</w:t>
+            </w:r>
+          </w:p>
+        </w:tc>
+        <w:tc>
+          <w:tcPr>
+            <w:tcW w:w="6081" w:type="dxa"/>
+          </w:tcPr>
+          <w:p>
+            <w:r>
+              <w:t>This feature is created to categorize and flag large transactions. I have used a value of 5000 as threshold (changeable).</w:t>
+            </w:r>
+          </w:p>
+        </w:tc>
+      </w:tr>
+      <w:tr>
+        <w:tc>
+          <w:tcPr>
+            <w:tcW w:w="3269" w:type="dxa"/>
+          </w:tcPr>
+          <w:p>
+            <w:pPr>
+              <w:rPr>
+                <w:lang w:val="en-GB"/>
+              </w:rPr>
+            </w:pPr>
+            <w:r>
+              <w:rPr>
+                <w:lang w:val="en-GB"/>
+              </w:rPr>
+              <w:t>countForCustomerSameTime</w:t>
+            </w:r>
+          </w:p>
+        </w:tc>
+        <w:tc>
+          <w:tcPr>
+            <w:tcW w:w="6081" w:type="dxa"/>
+          </w:tcPr>
+          <w:p>
+            <w:r>
+              <w:t xml:space="preserve">This is counter which counts number of </w:t>
+            </w:r>
+            <w:r>
+              <w:t>transactions</w:t>
+            </w:r>
+            <w:r>
+              <w:t xml:space="preserve"> done by same customer in a same time step</w:t>
+            </w:r>
+          </w:p>
+        </w:tc>
+      </w:tr>
+      <w:tr>
+        <w:tc>
+          <w:tcPr>
+            <w:tcW w:w="3269" w:type="dxa"/>
+          </w:tcPr>
+          <w:p>
+            <w:pPr>
+              <w:rPr>
+                <w:lang w:val="en-GB"/>
+              </w:rPr>
+            </w:pPr>
+            <w:r>
+              <w:rPr>
+                <w:lang w:val="en-GB"/>
+              </w:rPr>
+              <w:t>avgTransactionAmount</w:t>
+            </w:r>
+          </w:p>
+        </w:tc>
+        <w:tc>
+          <w:tcPr>
+            <w:tcW w:w="6081" w:type="dxa"/>
+          </w:tcPr>
+          <w:p>
+            <w:r>
+              <w:t>Calculates and store average transaction amount for each customer</w:t>
+            </w:r>
+          </w:p>
+        </w:tc>
+      </w:tr>
+      <w:tr>
+        <w:tc>
+          <w:tcPr>
+            <w:tcW w:w="3269" w:type="dxa"/>
+          </w:tcPr>
+          <w:p>
+            <w:pPr>
+              <w:rPr>
+                <w:lang w:val="en-GB"/>
+              </w:rPr>
+            </w:pPr>
+            <w:r>
+              <w:t>transaction_behavior</w:t>
+            </w:r>
+          </w:p>
+        </w:tc>
+        <w:tc>
+          <w:tcPr>
+            <w:tcW w:w="6081" w:type="dxa"/>
+          </w:tcPr>
+          <w:p>
+            <w:r>
+              <w:t>Stores a text prompt of behavior of transaction.Used for text embeddings.</w:t>
+            </w:r>
+          </w:p>
+        </w:tc>
+      </w:tr>
+    </w:tbl>
+    <w:p/>
+    <w:p/>
+    <w:p>
+      <w:pPr>
+        <w:sectPr>
+          <w:type w:val="continuous"/>
+          <w:pgSz w:w="12240" w:h="15840"/>
+          <w:pgMar w:top="1440" w:right="1440" w:bottom="1440" w:left="1440" w:header="720" w:footer="720" w:gutter="0"/>
+          <w:cols w:space="720"/>
+          <w:docGrid w:linePitch="360"/>
+        </w:sectPr>
+      </w:pPr>
+    </w:p>
+    <w:p>
+      <w:r>
+        <w:t xml:space="preserve">One of the major challenges of the dataset is that it is highly imbalanced. </w:t>
+      </w:r>
+    </w:p>
+    <w:p>
+      <w:pPr>
+        <w:jc w:val="center"/>
+      </w:pPr>
+      <w:r>
+        <w:drawing>
+          <wp:inline distT="0" distB="0" distL="0" distR="0" wp14:anchorId="6C91F31F" wp14:editId="3C897CD7">
+            <wp:extent cx="3648075" cy="2534965"/>
+            <wp:effectExtent l="0" t="0" r="0" b="0"/>
+            <wp:docPr id="703654841" name="Picture 1" descr="A blue rectangular bar with red and white text&#10;&#10;Description automatically generated"/>
+            <wp:cNvGraphicFramePr>
+              <a:graphicFrameLocks xmlns:a="http://schemas.openxmlformats.org/drawingml/2006/main" noChangeAspect="1"/>
+            </wp:cNvGraphicFramePr>
+            <a:graphic xmlns:a="http://schemas.openxmlformats.org/drawingml/2006/main">
+              <a:graphicData uri="http://schemas.openxmlformats.org/drawingml/2006/picture">
+                <pic:pic xmlns:pic="http://schemas.openxmlformats.org/drawingml/2006/picture">
+                  <pic:nvPicPr>
+                    <pic:cNvPr id="703654841" name="Picture 1" descr="A blue rectangular bar with red and white text&#10;&#10;Description automatically generated"/>
+                    <pic:cNvPicPr/>
+                  </pic:nvPicPr>
+                  <pic:blipFill>
+                    <a:blip r:embed="rId17"/>
+                    <a:stretch>
+                      <a:fillRect/>
+                    </a:stretch>
+                  </pic:blipFill>
+                  <pic:spPr>
+                    <a:xfrm>
+                      <a:off x="0" y="0"/>
+                      <a:ext cx="3656111" cy="2540549"/>
+                    </a:xfrm>
+                    <a:prstGeom prst="rect">
+                      <a:avLst/>
+                    </a:prstGeom>
+                  </pic:spPr>
+                </pic:pic>
+              </a:graphicData>
+            </a:graphic>
+          </wp:inline>
+        </w:drawing>
+      </w:r>
+    </w:p>
+    <w:p>
+      <w:r>
+        <w:lastRenderedPageBreak/>
+        <w:t xml:space="preserve">This could lead a model’s prediction’s more biased towards the majority class. Hence. Steps to mitigate the imbalance issue was required. Out of many ways, I have used </w:t>
+      </w:r>
+      <w:r>
+        <w:t xml:space="preserve">Synthetic Minority Over-Sampling Technique </w:t>
+      </w:r>
+      <w:r>
+        <w:t>(SMOTE) to tackle this problem.</w:t>
+      </w:r>
+    </w:p>
+    <w:p>
+      <w:pPr>
+        <w:jc w:val="center"/>
+      </w:pPr>
+      <w:r>
+        <w:drawing>
+          <wp:inline distT="0" distB="0" distL="0" distR="0" wp14:anchorId="0FE94629" wp14:editId="6E6B80AC">
+            <wp:extent cx="3505200" cy="2414693"/>
+            <wp:effectExtent l="0" t="0" r="0" b="5080"/>
+            <wp:docPr id="376561456" name="Picture 1" descr="A graph with red and blue squares&#10;&#10;Description automatically generated"/>
+            <wp:cNvGraphicFramePr>
+              <a:graphicFrameLocks xmlns:a="http://schemas.openxmlformats.org/drawingml/2006/main" noChangeAspect="1"/>
+            </wp:cNvGraphicFramePr>
+            <a:graphic xmlns:a="http://schemas.openxmlformats.org/drawingml/2006/main">
+              <a:graphicData uri="http://schemas.openxmlformats.org/drawingml/2006/picture">
+                <pic:pic xmlns:pic="http://schemas.openxmlformats.org/drawingml/2006/picture">
+                  <pic:nvPicPr>
+                    <pic:cNvPr id="376561456" name="Picture 1" descr="A graph with red and blue squares&#10;&#10;Description automatically generated"/>
+                    <pic:cNvPicPr/>
+                  </pic:nvPicPr>
+                  <pic:blipFill>
+                    <a:blip r:embed="rId18"/>
+                    <a:stretch>
+                      <a:fillRect/>
+                    </a:stretch>
+                  </pic:blipFill>
+                  <pic:spPr>
+                    <a:xfrm>
+                      <a:off x="0" y="0"/>
+                      <a:ext cx="3511039" cy="2418716"/>
+                    </a:xfrm>
+                    <a:prstGeom prst="rect">
+                      <a:avLst/>
+                    </a:prstGeom>
+                  </pic:spPr>
+                </pic:pic>
+              </a:graphicData>
+            </a:graphic>
+          </wp:inline>
+        </w:drawing>
+      </w:r>
+    </w:p>
+    <w:p/>
+    <w:p/>
+    <w:p/>
+    <w:p/>
+    <w:p/>
+    <w:p/>
+    <w:p/>
+    <w:p/>
+    <w:p/>
+    <w:p/>
+    <w:p/>
+    <w:p/>
+    <w:p/>
+    <w:p/>
+    <w:p/>
+    <w:p>
+      <w:pPr>
+        <w:pStyle w:val="Heading1"/>
+      </w:pPr>
+      <w:r>
+        <w:lastRenderedPageBreak/>
+        <w:t>Trained algorithms to analyze the performance</w:t>
+      </w:r>
+    </w:p>
+    <w:p>
+      <w:r>
+        <w:t>Before performing the data on RAG model, I have tried the dataset with traditional models to set up a benchmark performance. I have further incorporated customized model optimizations, hype parameter tuning to these traditional models expecting to obtain a better performance accuracy.</w:t>
+      </w:r>
+    </w:p>
+    <w:p>
+      <w:pPr>
+        <w:pStyle w:val="Heading2"/>
+      </w:pPr>
+      <w:r>
+        <w:t>Random Forest Classifier</w:t>
+      </w:r>
+    </w:p>
+    <w:p>
+      <w:r>
+        <w:t>The Random Forest Classifier is a robust ensemble learning method</w:t>
+      </w:r>
+      <w:r>
+        <w:t xml:space="preserve">. It is </w:t>
+      </w:r>
+      <w:r>
+        <w:t xml:space="preserve">widely used for classification tasks </w:t>
+      </w:r>
+      <w:r>
+        <w:t>such as</w:t>
+      </w:r>
+      <w:r>
+        <w:t xml:space="preserve"> fraud detection.</w:t>
+      </w:r>
+      <w:r>
+        <w:t xml:space="preserve"> It operates by creating multiple decision trees while training and aggregate their output to make a final decision.</w:t>
+      </w:r>
+      <w:r>
+        <w:t xml:space="preserve"> </w:t>
+      </w:r>
+      <w:r>
+        <w:t>This process involves two key techniques: Bagging (Bootstrap Aggregating) and the Random Subspace Method</w:t>
+      </w:r>
+      <w:r>
+        <w:t>.</w:t>
+      </w:r>
+      <w:r>
+        <w:t xml:space="preserve"> </w:t>
+      </w:r>
+      <w:r>
+        <w:t>Bagging creates multiple subsets of the dataset through random sampling</w:t>
+      </w:r>
+      <w:r>
+        <w:t>.</w:t>
+      </w:r>
+      <w:r>
+        <w:t xml:space="preserve"> </w:t>
+      </w:r>
+      <w:r>
+        <w:t>E</w:t>
+      </w:r>
+      <w:r>
+        <w:t xml:space="preserve">ach </w:t>
+      </w:r>
+      <w:r>
+        <w:t xml:space="preserve">sample is </w:t>
+      </w:r>
+      <w:r>
+        <w:t>used to train a different decision tree. The Random Subspace Method introduces randomness by selecting random subsets of features for each tree</w:t>
+      </w:r>
+      <w:r>
+        <w:t xml:space="preserve">. It </w:t>
+      </w:r>
+      <w:r>
+        <w:t>reduc</w:t>
+      </w:r>
+      <w:r>
+        <w:t>es</w:t>
+      </w:r>
+      <w:r>
+        <w:t xml:space="preserve"> the correlation </w:t>
+      </w:r>
+      <w:r>
+        <w:t>among</w:t>
+      </w:r>
+      <w:r>
+        <w:t xml:space="preserve"> them and </w:t>
+      </w:r>
+      <w:r>
+        <w:t>enhance</w:t>
+      </w:r>
+      <w:r>
+        <w:t xml:space="preserve"> overall performance (Breiman, 2001). Each decision tree in the forest is built by recursively splitting the data based on feature values</w:t>
+      </w:r>
+      <w:r>
+        <w:t>.</w:t>
+      </w:r>
+      <w:r>
+        <w:t xml:space="preserve"> Final</w:t>
+      </w:r>
+      <w:r>
+        <w:t xml:space="preserve"> prediction is made based on the majority vote from all trees (Liaw and Wiener, 2002).</w:t>
+      </w:r>
+    </w:p>
+    <w:p>
+      <w:pPr>
+        <w:pStyle w:val="Heading3"/>
+      </w:pPr>
+      <w:r>
+        <w:t>Model Configuration</w:t>
+      </w:r>
+    </w:p>
+    <w:tbl>
+      <w:tblPr>
+        <w:tblStyle w:val="TableGrid"/>
+        <w:tblW w:w="0" w:type="auto"/>
+        <w:tblLook w:val="04A0" w:firstRow="1" w:lastRow="0" w:firstColumn="1" w:lastColumn="0" w:noHBand="0" w:noVBand="1"/>
+      </w:tblPr>
+      <w:tblGrid>
+        <w:gridCol w:w="3116"/>
+        <w:gridCol w:w="3117"/>
+        <w:gridCol w:w="3117"/>
+      </w:tblGrid>
+      <w:tr>
+        <w:tc>
+          <w:tcPr>
+            <w:tcW w:w="3116" w:type="dxa"/>
+          </w:tcPr>
+          <w:p>
+            <w:r>
+              <w:t>Configuration</w:t>
+            </w:r>
+          </w:p>
+        </w:tc>
+        <w:tc>
+          <w:tcPr>
+            <w:tcW w:w="3117" w:type="dxa"/>
+          </w:tcPr>
+          <w:p>
+            <w:r>
+              <w:t>Value</w:t>
+            </w:r>
+          </w:p>
+        </w:tc>
+        <w:tc>
+          <w:tcPr>
+            <w:tcW w:w="3117" w:type="dxa"/>
+          </w:tcPr>
+          <w:p>
+            <w:r>
+              <w:t>Description</w:t>
+            </w:r>
+          </w:p>
+        </w:tc>
+      </w:tr>
+      <w:tr>
+        <w:tc>
+          <w:tcPr>
+            <w:tcW w:w="3116" w:type="dxa"/>
+          </w:tcPr>
+          <w:p>
+            <w:r>
+              <w:t>n_estimators</w:t>
+            </w:r>
+          </w:p>
+        </w:tc>
+        <w:tc>
+          <w:tcPr>
+            <w:tcW w:w="3117" w:type="dxa"/>
+          </w:tcPr>
+          <w:p>
+            <w:r>
+              <w:t>100</w:t>
+            </w:r>
+          </w:p>
+        </w:tc>
+        <w:tc>
+          <w:tcPr>
+            <w:tcW w:w="3117" w:type="dxa"/>
+          </w:tcPr>
+          <w:p>
+            <w:r>
+              <w:t>Number of trees in the forest. More the better, however could impact computational cost.</w:t>
+            </w:r>
+          </w:p>
+        </w:tc>
+      </w:tr>
+      <w:tr>
+        <w:tc>
+          <w:tcPr>
+            <w:tcW w:w="3116" w:type="dxa"/>
+          </w:tcPr>
+          <w:p>
+            <w:r>
+              <w:t>max_depth</w:t>
+            </w:r>
+          </w:p>
+        </w:tc>
+        <w:tc>
+          <w:tcPr>
+            <w:tcW w:w="3117" w:type="dxa"/>
+          </w:tcPr>
+          <w:p>
+            <w:r>
+              <w:t>None</w:t>
+            </w:r>
+          </w:p>
+        </w:tc>
+        <w:tc>
+          <w:tcPr>
+            <w:tcW w:w="3117" w:type="dxa"/>
+          </w:tcPr>
+          <w:p>
+            <w:r>
+              <w:t>Maximum death of the tree. I have configured to expand until all leaves are pure</w:t>
+            </w:r>
+          </w:p>
+        </w:tc>
+      </w:tr>
+      <w:tr>
+        <w:tc>
+          <w:tcPr>
+            <w:tcW w:w="3116" w:type="dxa"/>
+          </w:tcPr>
+          <w:p>
+            <w:r>
+              <w:t>min_samples_split</w:t>
+            </w:r>
+          </w:p>
+        </w:tc>
+        <w:tc>
+          <w:tcPr>
+            <w:tcW w:w="3117" w:type="dxa"/>
+          </w:tcPr>
+          <w:p>
+            <w:r>
+              <w:t>2</w:t>
+            </w:r>
+          </w:p>
+        </w:tc>
+        <w:tc>
+          <w:tcPr>
+            <w:tcW w:w="3117" w:type="dxa"/>
+          </w:tcPr>
+          <w:p>
+            <w:r>
+              <w:t>Minimum number of samples required to split an internal node</w:t>
+            </w:r>
+          </w:p>
+        </w:tc>
+      </w:tr>
+      <w:tr>
+        <w:tc>
+          <w:tcPr>
+            <w:tcW w:w="3116" w:type="dxa"/>
+          </w:tcPr>
+          <w:p>
+            <w:r>
+              <w:t>min_samples_leaf</w:t>
+            </w:r>
+          </w:p>
+        </w:tc>
+        <w:tc>
+          <w:tcPr>
+            <w:tcW w:w="3117" w:type="dxa"/>
+          </w:tcPr>
+          <w:p>
+            <w:r>
+              <w:t>1</w:t>
+            </w:r>
+          </w:p>
+        </w:tc>
+        <w:tc>
+          <w:tcPr>
+            <w:tcW w:w="3117" w:type="dxa"/>
+          </w:tcPr>
+          <w:p>
+            <w:r>
+              <w:t>Minimum number of samples at leaf level</w:t>
+            </w:r>
+          </w:p>
+        </w:tc>
+      </w:tr>
+    </w:tbl>
+    <w:p/>
+    <w:p>
+      <w:pPr>
+        <w:pStyle w:val="Heading3"/>
+      </w:pPr>
+      <w:r>
+        <w:t>Model Customizations and Optimizations</w:t>
+      </w:r>
+    </w:p>
+    <w:p>
+      <w:pPr>
+        <w:pStyle w:val="ListParagraph"/>
+        <w:numPr>
+          <w:ilvl w:val="0"/>
+          <w:numId w:val="4"/>
+        </w:numPr>
+      </w:pPr>
+      <w:r>
+        <w:t>Handling data imbalance problem by SMOTE oversampling and adjusting the bias</w:t>
+      </w:r>
+      <w:r>
+        <w:t xml:space="preserve"> towards model.</w:t>
+      </w:r>
+    </w:p>
+    <w:p>
+      <w:pPr>
+        <w:pStyle w:val="ListParagraph"/>
+        <w:numPr>
+          <w:ilvl w:val="0"/>
+          <w:numId w:val="4"/>
+        </w:numPr>
+      </w:pPr>
+      <w:r>
+        <w:t>Label encoding done to utilize categorical features in model predictions.</w:t>
+      </w:r>
+    </w:p>
+    <w:p>
+      <w:pPr>
+        <w:pStyle w:val="ListParagraph"/>
+        <w:numPr>
+          <w:ilvl w:val="0"/>
+          <w:numId w:val="4"/>
+        </w:numPr>
+      </w:pPr>
+      <w:r>
+        <w:t>Standard scaling to standardize features to have zero mean and unit variance.</w:t>
+      </w:r>
+    </w:p>
+    <w:p>
+      <w:r>
+        <w:lastRenderedPageBreak/>
+        <w:drawing>
+          <wp:inline distT="0" distB="0" distL="0" distR="0" wp14:anchorId="074CABC5" wp14:editId="13C89F9D">
+            <wp:extent cx="5943600" cy="676275"/>
+            <wp:effectExtent l="0" t="0" r="0" b="9525"/>
+            <wp:docPr id="1756714835" name="Picture 1"/>
+            <wp:cNvGraphicFramePr>
+              <a:graphicFrameLocks xmlns:a="http://schemas.openxmlformats.org/drawingml/2006/main" noChangeAspect="1"/>
+            </wp:cNvGraphicFramePr>
+            <a:graphic xmlns:a="http://schemas.openxmlformats.org/drawingml/2006/main">
+              <a:graphicData uri="http://schemas.openxmlformats.org/drawingml/2006/picture">
+                <pic:pic xmlns:pic="http://schemas.openxmlformats.org/drawingml/2006/picture">
+                  <pic:nvPicPr>
+                    <pic:cNvPr id="1756714835" name=""/>
+                    <pic:cNvPicPr/>
+                  </pic:nvPicPr>
+                  <pic:blipFill>
+                    <a:blip r:embed="rId19"/>
+                    <a:stretch>
+                      <a:fillRect/>
+                    </a:stretch>
+                  </pic:blipFill>
+                  <pic:spPr>
+                    <a:xfrm>
+                      <a:off x="0" y="0"/>
+                      <a:ext cx="5943600" cy="676275"/>
+                    </a:xfrm>
+                    <a:prstGeom prst="rect">
+                      <a:avLst/>
+                    </a:prstGeom>
+                  </pic:spPr>
+                </pic:pic>
+              </a:graphicData>
+            </a:graphic>
+          </wp:inline>
+        </w:drawing>
+      </w:r>
+    </w:p>
+    <w:p/>
+    <w:p>
+      <w:pPr>
+        <w:pStyle w:val="Heading2"/>
+      </w:pPr>
+      <w:r>
+        <w:t>Neural Network Model</w:t>
+      </w:r>
+    </w:p>
+    <w:p>
+      <w:r>
+        <w:t xml:space="preserve">Neural Network (NN) models are inspired by the human brain and designed to recognize patterns and make decisions based on input data. They consist of multiples layers connected with neurons. Each connection has an associated weight that adjust while training. </w:t>
+      </w:r>
+      <w:r>
+        <w:t>The network learns by passing data through these layers</w:t>
+      </w:r>
+      <w:r>
+        <w:t>. This process enables NN to model complex relationships and perform classification and regression tasks efficiently</w:t>
+      </w:r>
+      <w:r>
+        <w:t xml:space="preserve"> (Goodfellow, Bengio &amp; Courville, 2016)</w:t>
+      </w:r>
+    </w:p>
+    <w:p>
+      <w:pPr>
+        <w:pStyle w:val="Heading2"/>
+      </w:pPr>
+      <w:r>
+        <w:t>Model Architecture</w:t>
+      </w:r>
+    </w:p>
+    <w:tbl>
+      <w:tblPr>
+        <w:tblStyle w:val="TableGrid"/>
+        <w:tblW w:w="0" w:type="auto"/>
+        <w:tblLook w:val="04A0" w:firstRow="1" w:lastRow="0" w:firstColumn="1" w:lastColumn="0" w:noHBand="0" w:noVBand="1"/>
+      </w:tblPr>
+      <w:tblGrid>
+        <w:gridCol w:w="2547"/>
+        <w:gridCol w:w="6803"/>
+      </w:tblGrid>
+      <w:tr>
+        <w:tc>
+          <w:tcPr>
+            <w:tcW w:w="2547" w:type="dxa"/>
+          </w:tcPr>
+          <w:p>
+            <w:pPr>
+              <w:rPr>
+                <w:b/>
+                <w:bCs/>
+              </w:rPr>
+            </w:pPr>
+            <w:r>
+              <w:rPr>
+                <w:b/>
+                <w:bCs/>
+              </w:rPr>
+              <w:t>Configuration</w:t>
+            </w:r>
+          </w:p>
+        </w:tc>
+        <w:tc>
+          <w:tcPr>
+            <w:tcW w:w="6803" w:type="dxa"/>
+          </w:tcPr>
+          <w:p>
+            <w:pPr>
+              <w:rPr>
+                <w:b/>
+                <w:bCs/>
+              </w:rPr>
+            </w:pPr>
+            <w:r>
+              <w:rPr>
+                <w:b/>
+                <w:bCs/>
+              </w:rPr>
+              <w:t>Description</w:t>
+            </w:r>
+          </w:p>
+        </w:tc>
+      </w:tr>
+      <w:tr>
+        <w:tc>
+          <w:tcPr>
+            <w:tcW w:w="2547" w:type="dxa"/>
+          </w:tcPr>
+          <w:p>
+            <w:r>
+              <w:t>Input layer</w:t>
+            </w:r>
+          </w:p>
+        </w:tc>
+        <w:tc>
+          <w:tcPr>
+            <w:tcW w:w="6803" w:type="dxa"/>
+          </w:tcPr>
+          <w:p>
+            <w:r>
+              <w:t>Based of the input dataset shape.</w:t>
+            </w:r>
+          </w:p>
+        </w:tc>
+      </w:tr>
+      <w:tr>
+        <w:tc>
+          <w:tcPr>
+            <w:tcW w:w="2547" w:type="dxa"/>
+          </w:tcPr>
+          <w:p>
+            <w:r>
+              <w:t>Dense layer</w:t>
+            </w:r>
+          </w:p>
+        </w:tc>
+        <w:tc>
+          <w:tcPr>
+            <w:tcW w:w="6803" w:type="dxa"/>
+          </w:tcPr>
+          <w:p>
+            <w:r>
+              <w:t>1</w:t>
+            </w:r>
+            <w:r>
+              <w:rPr>
+                <w:vertAlign w:val="superscript"/>
+              </w:rPr>
+              <w:t>st</w:t>
+            </w:r>
+            <w:r>
+              <w:t xml:space="preserve"> layer – 64 neurons, Activation - ReLU</w:t>
+            </w:r>
+          </w:p>
+        </w:tc>
+      </w:tr>
+      <w:tr>
+        <w:tc>
+          <w:tcPr>
+            <w:tcW w:w="2547" w:type="dxa"/>
+          </w:tcPr>
+          <w:p>
+            <w:r>
+              <w:t>Dropout layer</w:t>
+            </w:r>
+          </w:p>
+        </w:tc>
+        <w:tc>
+          <w:tcPr>
+            <w:tcW w:w="6803" w:type="dxa"/>
+          </w:tcPr>
+          <w:p>
+            <w:r>
+              <w:t xml:space="preserve">Dropout rate - 0.5 </w:t>
+            </w:r>
+          </w:p>
+        </w:tc>
+      </w:tr>
+      <w:tr>
+        <w:tc>
+          <w:tcPr>
+            <w:tcW w:w="2547" w:type="dxa"/>
+          </w:tcPr>
+          <w:p>
+            <w:r>
+              <w:t>2</w:t>
+            </w:r>
+            <w:r>
+              <w:rPr>
+                <w:vertAlign w:val="superscript"/>
+              </w:rPr>
+              <w:t>nd</w:t>
+            </w:r>
+            <w:r>
+              <w:t xml:space="preserve"> dense layer</w:t>
+            </w:r>
+          </w:p>
+        </w:tc>
+        <w:tc>
+          <w:tcPr>
+            <w:tcW w:w="6803" w:type="dxa"/>
+          </w:tcPr>
+          <w:p>
+            <w:r>
+              <w:t xml:space="preserve">32 neurons, </w:t>
+            </w:r>
+            <w:r>
+              <w:t>Activation - ReLU</w:t>
+            </w:r>
+          </w:p>
+        </w:tc>
+      </w:tr>
+      <w:tr>
+        <w:tc>
+          <w:tcPr>
+            <w:tcW w:w="2547" w:type="dxa"/>
+          </w:tcPr>
+          <w:p>
+            <w:r>
+              <w:t>Output layer</w:t>
+            </w:r>
+          </w:p>
+        </w:tc>
+        <w:tc>
+          <w:tcPr>
+            <w:tcW w:w="6803" w:type="dxa"/>
+          </w:tcPr>
+          <w:p>
+            <w:r>
+              <w:t>Single neuron, Activation - Sigmoid</w:t>
+            </w:r>
+          </w:p>
+        </w:tc>
+      </w:tr>
+    </w:tbl>
+    <w:p/>
+    <w:p>
+      <w:pPr>
+        <w:pStyle w:val="Heading3"/>
+      </w:pPr>
+      <w:r>
+        <w:t>Model Customizations and Optimizations</w:t>
+      </w:r>
+    </w:p>
+    <w:p>
+      <w:pPr>
+        <w:pStyle w:val="ListParagraph"/>
+        <w:numPr>
+          <w:ilvl w:val="0"/>
+          <w:numId w:val="5"/>
+        </w:numPr>
+      </w:pPr>
+      <w:r>
+        <w:t>Early stopping to prevent overfitting.</w:t>
+      </w:r>
+    </w:p>
+    <w:p>
+      <w:pPr>
+        <w:pStyle w:val="ListParagraph"/>
+        <w:numPr>
+          <w:ilvl w:val="0"/>
+          <w:numId w:val="5"/>
+        </w:numPr>
+      </w:pPr>
+      <w:r>
+        <w:t>Adding dropout layers to regularize 50% of neurons to 0 during each training iteration. Expecting model to not rely too much on specific neurons, ultimately reduce overfitting</w:t>
+      </w:r>
+    </w:p>
+    <w:p>
+      <w:pPr>
+        <w:pStyle w:val="ListParagraph"/>
+        <w:numPr>
+          <w:ilvl w:val="0"/>
+          <w:numId w:val="5"/>
+        </w:numPr>
+      </w:pPr>
+      <w:r>
+        <w:t>Feature standardization.</w:t>
+      </w:r>
+    </w:p>
+    <w:p>
+      <w:pPr>
+        <w:pStyle w:val="ListParagraph"/>
+        <w:numPr>
+          <w:ilvl w:val="0"/>
+          <w:numId w:val="5"/>
+        </w:numPr>
+      </w:pPr>
+      <w:r>
+        <w:t>Label encoding.</w:t>
+      </w:r>
+    </w:p>
     <w:p/>
     <w:p/>
     <w:p/>
@@ -1885,15 +3683,7 @@
     </w:p>
     <w:p>
       <w:r>
-        <w:t xml:space="preserve">  </w:t>
-      </w:r>
-      <w:proofErr w:type="spellStart"/>
-      <w:r>
-        <w:t>Breiman</w:t>
-      </w:r>
-      <w:proofErr w:type="spellEnd"/>
-      <w:r>
-        <w:t xml:space="preserve">, L. (2001). Random Forests. </w:t>
+        <w:t xml:space="preserve">  Breiman, L. (2001). Random Forests. </w:t>
       </w:r>
       <w:r>
         <w:rPr>
@@ -1908,23 +3698,7 @@
     </w:p>
     <w:p>
       <w:r>
-        <w:t xml:space="preserve">  Chen, T., &amp; </w:t>
-      </w:r>
-      <w:proofErr w:type="spellStart"/>
-      <w:r>
-        <w:t>Guestrin</w:t>
-      </w:r>
-      <w:proofErr w:type="spellEnd"/>
-      <w:r>
-        <w:t xml:space="preserve">, C. (2016). </w:t>
-      </w:r>
-      <w:proofErr w:type="spellStart"/>
-      <w:r>
-        <w:t>XGBoost</w:t>
-      </w:r>
-      <w:proofErr w:type="spellEnd"/>
-      <w:r>
-        <w:t xml:space="preserve">: A Scalable Tree Boosting System. </w:t>
+        <w:t xml:space="preserve">  Chen, T., &amp; Guestrin, C. (2016). XGBoost: A Scalable Tree Boosting System. </w:t>
       </w:r>
       <w:r>
         <w:rPr>
@@ -1950,49 +3724,7 @@
         <w:rPr>
           <w:lang w:val="it-IT"/>
         </w:rPr>
-        <w:t xml:space="preserve">  </w:t>
-      </w:r>
-      <w:proofErr w:type="spellStart"/>
-      <w:r>
-        <w:rPr>
-          <w:lang w:val="it-IT"/>
-        </w:rPr>
-        <w:t>LeCun</w:t>
-      </w:r>
-      <w:proofErr w:type="spellEnd"/>
-      <w:r>
-        <w:rPr>
-          <w:lang w:val="it-IT"/>
-        </w:rPr>
-        <w:t xml:space="preserve">, Y., </w:t>
-      </w:r>
-      <w:proofErr w:type="spellStart"/>
-      <w:r>
-        <w:rPr>
-          <w:lang w:val="it-IT"/>
-        </w:rPr>
-        <w:t>Bengio</w:t>
-      </w:r>
-      <w:proofErr w:type="spellEnd"/>
-      <w:r>
-        <w:rPr>
-          <w:lang w:val="it-IT"/>
-        </w:rPr>
-        <w:t xml:space="preserve">, Y., &amp; </w:t>
-      </w:r>
-      <w:proofErr w:type="spellStart"/>
-      <w:r>
-        <w:rPr>
-          <w:lang w:val="it-IT"/>
-        </w:rPr>
-        <w:t>Hinton</w:t>
-      </w:r>
-      <w:proofErr w:type="spellEnd"/>
-      <w:r>
-        <w:rPr>
-          <w:lang w:val="it-IT"/>
-        </w:rPr>
-        <w:t xml:space="preserve">, G. (2015). Deep Learning. </w:t>
+        <w:t xml:space="preserve">  LeCun, Y., Bengio, Y., &amp; Hinton, G. (2015). Deep Learning. </w:t>
       </w:r>
       <w:r>
         <w:rPr>
@@ -2011,70 +3743,13 @@
     </w:p>
     <w:p>
       <w:r>
-        <w:lastRenderedPageBreak/>
         <w:t></w:t>
       </w:r>
       <w:r>
         <w:rPr>
           <w:lang w:val="it-IT"/>
         </w:rPr>
-        <w:t xml:space="preserve">  Lewis, P., Perez, E., </w:t>
-      </w:r>
-      <w:proofErr w:type="spellStart"/>
-      <w:r>
-        <w:rPr>
-          <w:lang w:val="it-IT"/>
-        </w:rPr>
-        <w:t>Piktus</w:t>
-      </w:r>
-      <w:proofErr w:type="spellEnd"/>
-      <w:r>
-        <w:rPr>
-          <w:lang w:val="it-IT"/>
-        </w:rPr>
-        <w:t xml:space="preserve">, A., </w:t>
-      </w:r>
-      <w:proofErr w:type="spellStart"/>
-      <w:r>
-        <w:rPr>
-          <w:lang w:val="it-IT"/>
-        </w:rPr>
-        <w:t>Karpukhin</w:t>
-      </w:r>
-      <w:proofErr w:type="spellEnd"/>
-      <w:r>
-        <w:rPr>
-          <w:lang w:val="it-IT"/>
-        </w:rPr>
-        <w:t xml:space="preserve">, V., </w:t>
-      </w:r>
-      <w:proofErr w:type="spellStart"/>
-      <w:r>
-        <w:rPr>
-          <w:lang w:val="it-IT"/>
-        </w:rPr>
-        <w:t>Goyal</w:t>
-      </w:r>
-      <w:proofErr w:type="spellEnd"/>
-      <w:r>
-        <w:rPr>
-          <w:lang w:val="it-IT"/>
-        </w:rPr>
-        <w:t xml:space="preserve">, N., </w:t>
-      </w:r>
-      <w:proofErr w:type="spellStart"/>
-      <w:r>
-        <w:rPr>
-          <w:lang w:val="it-IT"/>
-        </w:rPr>
-        <w:t>Kuang</w:t>
-      </w:r>
-      <w:proofErr w:type="spellEnd"/>
-      <w:r>
-        <w:rPr>
-          <w:lang w:val="it-IT"/>
-        </w:rPr>
-        <w:t xml:space="preserve">, Z., ... </w:t>
+        <w:t xml:space="preserve">  Lewis, P., Perez, E., Piktus, A., Karpukhin, V., Goyal, N., Kuang, Z., ... </w:t>
       </w:r>
       <w:r>
         <w:t xml:space="preserve">&amp; Riedel, S. (2020). Retrieval-Augmented Generation for Knowledge-Intensive NLP Tasks. </w:t>
@@ -2103,23 +3778,7 @@
           <w:b/>
           <w:bCs/>
         </w:rPr>
-        <w:t xml:space="preserve">  </w:t>
-      </w:r>
-      <w:proofErr w:type="spellStart"/>
-      <w:r>
-        <w:rPr>
-          <w:b/>
-          <w:bCs/>
-        </w:rPr>
-        <w:t>Breiman</w:t>
-      </w:r>
-      <w:proofErr w:type="spellEnd"/>
-      <w:r>
-        <w:rPr>
-          <w:b/>
-          <w:bCs/>
-        </w:rPr>
-        <w:t xml:space="preserve">, L. (2001). Random Forests. </w:t>
+        <w:t xml:space="preserve">  Breiman, L. (2001). Random Forests. </w:t>
       </w:r>
       <w:r>
         <w:rPr>
@@ -2150,39 +3809,7 @@
           <w:b/>
           <w:bCs/>
         </w:rPr>
-        <w:t xml:space="preserve">  Chen, T., &amp; </w:t>
-      </w:r>
-      <w:proofErr w:type="spellStart"/>
-      <w:r>
-        <w:rPr>
-          <w:b/>
-          <w:bCs/>
-        </w:rPr>
-        <w:t>Guestrin</w:t>
-      </w:r>
-      <w:proofErr w:type="spellEnd"/>
-      <w:r>
-        <w:rPr>
-          <w:b/>
-          <w:bCs/>
-        </w:rPr>
-        <w:t xml:space="preserve">, C. (2016). </w:t>
-      </w:r>
-      <w:proofErr w:type="spellStart"/>
-      <w:r>
-        <w:rPr>
-          <w:b/>
-          <w:bCs/>
-        </w:rPr>
-        <w:t>XGBoost</w:t>
-      </w:r>
-      <w:proofErr w:type="spellEnd"/>
-      <w:r>
-        <w:rPr>
-          <w:b/>
-          <w:bCs/>
-        </w:rPr>
-        <w:t xml:space="preserve">: A Scalable Tree Boosting System. </w:t>
+        <w:t xml:space="preserve">  Chen, T., &amp; Guestrin, C. (2016). XGBoost: A Scalable Tree Boosting System. </w:t>
       </w:r>
       <w:r>
         <w:rPr>
@@ -2221,61 +3848,7 @@
           <w:bCs/>
           <w:lang w:val="it-IT"/>
         </w:rPr>
-        <w:t xml:space="preserve">  </w:t>
-      </w:r>
-      <w:proofErr w:type="spellStart"/>
-      <w:r>
-        <w:rPr>
-          <w:b/>
-          <w:bCs/>
-          <w:lang w:val="it-IT"/>
-        </w:rPr>
-        <w:t>LeCun</w:t>
-      </w:r>
-      <w:proofErr w:type="spellEnd"/>
-      <w:r>
-        <w:rPr>
-          <w:b/>
-          <w:bCs/>
-          <w:lang w:val="it-IT"/>
-        </w:rPr>
-        <w:t xml:space="preserve">, Y., </w:t>
-      </w:r>
-      <w:proofErr w:type="spellStart"/>
-      <w:r>
-        <w:rPr>
-          <w:b/>
-          <w:bCs/>
-          <w:lang w:val="it-IT"/>
-        </w:rPr>
-        <w:t>Bengio</w:t>
-      </w:r>
-      <w:proofErr w:type="spellEnd"/>
-      <w:r>
-        <w:rPr>
-          <w:b/>
-          <w:bCs/>
-          <w:lang w:val="it-IT"/>
-        </w:rPr>
-        <w:t xml:space="preserve">, Y., &amp; </w:t>
-      </w:r>
-      <w:proofErr w:type="spellStart"/>
-      <w:r>
-        <w:rPr>
-          <w:b/>
-          <w:bCs/>
-          <w:lang w:val="it-IT"/>
-        </w:rPr>
-        <w:t>Hinton</w:t>
-      </w:r>
-      <w:proofErr w:type="spellEnd"/>
-      <w:r>
-        <w:rPr>
-          <w:b/>
-          <w:bCs/>
-          <w:lang w:val="it-IT"/>
-        </w:rPr>
-        <w:t xml:space="preserve">, G. (2015). </w:t>
+        <w:t xml:space="preserve">  LeCun, Y., Bengio, Y., &amp; Hinton, G. (2015). </w:t>
       </w:r>
       <w:r>
         <w:rPr>
@@ -2339,7 +3912,7 @@
         </w:rPr>
         <w:t xml:space="preserve">. [online] Available at: </w:t>
       </w:r>
-      <w:hyperlink r:id="rId7" w:history="1">
+      <w:hyperlink r:id="rId20" w:history="1">
         <w:r>
           <w:rPr>
             <w:rStyle w:val="Hyperlink"/>
@@ -2369,23 +3942,7 @@
           <w:b/>
           <w:bCs/>
         </w:rPr>
-        <w:t xml:space="preserve">  Abdallah, A., </w:t>
-      </w:r>
-      <w:proofErr w:type="spellStart"/>
-      <w:r>
-        <w:rPr>
-          <w:b/>
-          <w:bCs/>
-        </w:rPr>
-        <w:t>Maarof</w:t>
-      </w:r>
-      <w:proofErr w:type="spellEnd"/>
-      <w:r>
-        <w:rPr>
-          <w:b/>
-          <w:bCs/>
-        </w:rPr>
-        <w:t xml:space="preserve">, M. A., &amp; Zainal, A. (2016). Fraud detection system: A survey. </w:t>
+        <w:t xml:space="preserve">  Abdallah, A., Maarof, M. A., &amp; Zainal, A. (2016). Fraud detection system: A survey. </w:t>
       </w:r>
       <w:r>
         <w:rPr>
@@ -2447,23 +4004,7 @@
           <w:b/>
           <w:bCs/>
         </w:rPr>
-        <w:t xml:space="preserve">  </w:t>
-      </w:r>
-      <w:proofErr w:type="spellStart"/>
-      <w:r>
-        <w:rPr>
-          <w:b/>
-          <w:bCs/>
-        </w:rPr>
-        <w:t>Breiman</w:t>
-      </w:r>
-      <w:proofErr w:type="spellEnd"/>
-      <w:r>
-        <w:rPr>
-          <w:b/>
-          <w:bCs/>
-        </w:rPr>
-        <w:t xml:space="preserve">, L. (2001). Random forests. </w:t>
+        <w:t xml:space="preserve">  Breiman, L. (2001). Random forests. </w:t>
       </w:r>
       <w:r>
         <w:rPr>
@@ -2494,23 +4035,7 @@
           <w:b/>
           <w:bCs/>
         </w:rPr>
-        <w:t xml:space="preserve">  Chawla, N. V., Bowyer, K. W., Hall, L. O., &amp; </w:t>
-      </w:r>
-      <w:proofErr w:type="spellStart"/>
-      <w:r>
-        <w:rPr>
-          <w:b/>
-          <w:bCs/>
-        </w:rPr>
-        <w:t>Kegelmeyer</w:t>
-      </w:r>
-      <w:proofErr w:type="spellEnd"/>
-      <w:r>
-        <w:rPr>
-          <w:b/>
-          <w:bCs/>
-        </w:rPr>
-        <w:t xml:space="preserve">, W. P. (2002). SMOTE: Synthetic minority over-sampling technique. </w:t>
+        <w:t xml:space="preserve">  Chawla, N. V., Bowyer, K. W., Hall, L. O., &amp; Kegelmeyer, W. P. (2002). SMOTE: Synthetic minority over-sampling technique. </w:t>
       </w:r>
       <w:r>
         <w:rPr>
@@ -2541,39 +4066,7 @@
           <w:b/>
           <w:bCs/>
         </w:rPr>
-        <w:t xml:space="preserve">  Chen, T., &amp; </w:t>
-      </w:r>
-      <w:proofErr w:type="spellStart"/>
-      <w:r>
-        <w:rPr>
-          <w:b/>
-          <w:bCs/>
-        </w:rPr>
-        <w:t>Guestrin</w:t>
-      </w:r>
-      <w:proofErr w:type="spellEnd"/>
-      <w:r>
-        <w:rPr>
-          <w:b/>
-          <w:bCs/>
-        </w:rPr>
-        <w:t xml:space="preserve">, C. (2016). </w:t>
-      </w:r>
-      <w:proofErr w:type="spellStart"/>
-      <w:r>
-        <w:rPr>
-          <w:b/>
-          <w:bCs/>
-        </w:rPr>
-        <w:t>XGBoost</w:t>
-      </w:r>
-      <w:proofErr w:type="spellEnd"/>
-      <w:r>
-        <w:rPr>
-          <w:b/>
-          <w:bCs/>
-        </w:rPr>
-        <w:t xml:space="preserve">: A scalable tree boosting system. </w:t>
+        <w:t xml:space="preserve">  Chen, T., &amp; Guestrin, C. (2016). XGBoost: A scalable tree boosting system. </w:t>
       </w:r>
       <w:r>
         <w:rPr>
@@ -2612,48 +4105,14 @@
           <w:bCs/>
           <w:lang w:val="it-IT"/>
         </w:rPr>
-        <w:t xml:space="preserve">  Dal Pozzolo, A., </w:t>
-      </w:r>
-      <w:proofErr w:type="spellStart"/>
-      <w:r>
-        <w:rPr>
-          <w:b/>
-          <w:bCs/>
-          <w:lang w:val="it-IT"/>
-        </w:rPr>
-        <w:t>Caelen</w:t>
-      </w:r>
-      <w:proofErr w:type="spellEnd"/>
-      <w:r>
-        <w:rPr>
-          <w:b/>
-          <w:bCs/>
-          <w:lang w:val="it-IT"/>
-        </w:rPr>
-        <w:t xml:space="preserve">, O., Johnson, R. A., &amp; Bontempi, G. (2015). </w:t>
-      </w:r>
-      <w:r>
-        <w:rPr>
-          <w:b/>
-          <w:bCs/>
-        </w:rPr>
-        <w:t xml:space="preserve">Calibrating probability with </w:t>
-      </w:r>
-      <w:proofErr w:type="spellStart"/>
-      <w:r>
-        <w:rPr>
-          <w:b/>
-          <w:bCs/>
-        </w:rPr>
-        <w:t>undersampling</w:t>
-      </w:r>
-      <w:proofErr w:type="spellEnd"/>
-      <w:r>
-        <w:rPr>
-          <w:b/>
-          <w:bCs/>
-        </w:rPr>
-        <w:t xml:space="preserve"> for unbalanced classification. </w:t>
+        <w:t xml:space="preserve">  Dal Pozzolo, A., Caelen, O., Johnson, R. A., &amp; Bontempi, G. (2015). </w:t>
+      </w:r>
+      <w:r>
+        <w:rPr>
+          <w:b/>
+          <w:bCs/>
+        </w:rPr>
+        <w:t xml:space="preserve">Calibrating probability with undersampling for unbalanced classification. </w:t>
       </w:r>
       <w:r>
         <w:rPr>
@@ -2715,23 +4174,7 @@
           <w:b/>
           <w:bCs/>
         </w:rPr>
-        <w:t xml:space="preserve">  Johnson, J., </w:t>
-      </w:r>
-      <w:proofErr w:type="spellStart"/>
-      <w:r>
-        <w:rPr>
-          <w:b/>
-          <w:bCs/>
-        </w:rPr>
-        <w:t>Douze</w:t>
-      </w:r>
-      <w:proofErr w:type="spellEnd"/>
-      <w:r>
-        <w:rPr>
-          <w:b/>
-          <w:bCs/>
-        </w:rPr>
-        <w:t xml:space="preserve">, M., &amp; Jégou, H. (2019). Billion-scale similarity search with GPUs. </w:t>
+        <w:t xml:space="preserve">  Johnson, J., Douze, M., &amp; Jégou, H. (2019). Billion-scale similarity search with GPUs. </w:t>
       </w:r>
       <w:r>
         <w:rPr>
@@ -2762,7 +4205,6 @@
           <w:b/>
           <w:bCs/>
         </w:rPr>
-        <w:lastRenderedPageBreak/>
         <w:t xml:space="preserve">  Jing, H., Ngai, E. W. T., Lee, S. Y., &amp; Xing, X. (2018). Fraud detection for online businesses: A perspective from blockchain technology. </w:t>
       </w:r>
       <w:r>
@@ -2825,39 +4267,7 @@
           <w:b/>
           <w:bCs/>
         </w:rPr>
-        <w:t xml:space="preserve">  Lewis, P., Perez, E., </w:t>
-      </w:r>
-      <w:proofErr w:type="spellStart"/>
-      <w:r>
-        <w:rPr>
-          <w:b/>
-          <w:bCs/>
-        </w:rPr>
-        <w:t>Piktus</w:t>
-      </w:r>
-      <w:proofErr w:type="spellEnd"/>
-      <w:r>
-        <w:rPr>
-          <w:b/>
-          <w:bCs/>
-        </w:rPr>
-        <w:t xml:space="preserve">, A., Petroni, F., </w:t>
-      </w:r>
-      <w:proofErr w:type="spellStart"/>
-      <w:r>
-        <w:rPr>
-          <w:b/>
-          <w:bCs/>
-        </w:rPr>
-        <w:t>Karpukhin</w:t>
-      </w:r>
-      <w:proofErr w:type="spellEnd"/>
-      <w:r>
-        <w:rPr>
-          <w:b/>
-          <w:bCs/>
-        </w:rPr>
-        <w:t xml:space="preserve">, V., Goyal, N., ... &amp; Riedel, S. (2020). Retrieval-augmented generation for knowledge-intensive NLP tasks. </w:t>
+        <w:t xml:space="preserve">  Lewis, P., Perez, E., Piktus, A., Petroni, F., Karpukhin, V., Goyal, N., ... &amp; Riedel, S. (2020). Retrieval-augmented generation for knowledge-intensive NLP tasks. </w:t>
       </w:r>
       <w:r>
         <w:rPr>
@@ -2896,25 +4306,7 @@
           <w:bCs/>
           <w:lang w:val="it-IT"/>
         </w:rPr>
-        <w:t xml:space="preserve">  </w:t>
-      </w:r>
-      <w:proofErr w:type="spellStart"/>
-      <w:r>
-        <w:rPr>
-          <w:b/>
-          <w:bCs/>
-          <w:lang w:val="it-IT"/>
-        </w:rPr>
-        <w:t>Mikolov</w:t>
-      </w:r>
-      <w:proofErr w:type="spellEnd"/>
-      <w:r>
-        <w:rPr>
-          <w:b/>
-          <w:bCs/>
-          <w:lang w:val="it-IT"/>
-        </w:rPr>
-        <w:t xml:space="preserve">, T., Chen, K., Corrado, G., &amp; Dean, J. (2013). </w:t>
+        <w:t xml:space="preserve">  Mikolov, T., Chen, K., Corrado, G., &amp; Dean, J. (2013). </w:t>
       </w:r>
       <w:r>
         <w:rPr>
@@ -2923,7 +4315,6 @@
         </w:rPr>
         <w:t xml:space="preserve">Efficient estimation of word representations in vector space. </w:t>
       </w:r>
-      <w:proofErr w:type="spellStart"/>
       <w:r>
         <w:rPr>
           <w:b/>
@@ -2931,9 +4322,31 @@
           <w:i/>
           <w:iCs/>
         </w:rPr>
-        <w:t>arXiv</w:t>
-      </w:r>
-      <w:proofErr w:type="spellEnd"/>
+        <w:t>arXiv preprint arXiv:1301.3781</w:t>
+      </w:r>
+      <w:r>
+        <w:rPr>
+          <w:b/>
+          <w:bCs/>
+        </w:rPr>
+        <w:t>.</w:t>
+      </w:r>
+    </w:p>
+    <w:p>
+      <w:pPr>
+        <w:rPr>
+          <w:b/>
+          <w:bCs/>
+        </w:rPr>
+      </w:pPr>
+      <w:r>
+        <w:rPr>
+          <w:b/>
+          <w:bCs/>
+        </w:rPr>
+        <w:lastRenderedPageBreak/>
+        <w:t xml:space="preserve">  Phua, C., Lee, V., Smith, K., &amp; Gayler, R. (2010). A comprehensive survey of data mining-based fraud detection research. </w:t>
+      </w:r>
       <w:r>
         <w:rPr>
           <w:b/>
@@ -2941,7 +4354,7 @@
           <w:i/>
           <w:iCs/>
         </w:rPr>
-        <w:t xml:space="preserve"> preprint arXiv:1301.3781</w:t>
+        <w:t>arXiv preprint arXiv:1009.6119</w:t>
       </w:r>
       <w:r>
         <w:rPr>
@@ -2963,9 +4376,8 @@
           <w:b/>
           <w:bCs/>
         </w:rPr>
-        <w:t xml:space="preserve">  Phua, C., Lee, V., Smith, K., &amp; Gayler, R. (2010). A comprehensive survey of data mining-based fraud detection research. </w:t>
-      </w:r>
-      <w:proofErr w:type="spellStart"/>
+        <w:t xml:space="preserve">  Pourhabibi, T., Ong, K. L., Saeed, A., &amp; Yahyapour, R. (2020). Fraud detection: A systematic literature review of graph-based anomaly detection approaches. </w:t>
+      </w:r>
       <w:r>
         <w:rPr>
           <w:b/>
@@ -2973,9 +4385,30 @@
           <w:i/>
           <w:iCs/>
         </w:rPr>
-        <w:t>arXiv</w:t>
-      </w:r>
-      <w:proofErr w:type="spellEnd"/>
+        <w:t>Decision Support Systems</w:t>
+      </w:r>
+      <w:r>
+        <w:rPr>
+          <w:b/>
+          <w:bCs/>
+        </w:rPr>
+        <w:t>, 133, 113303.</w:t>
+      </w:r>
+    </w:p>
+    <w:p>
+      <w:pPr>
+        <w:rPr>
+          <w:b/>
+          <w:bCs/>
+        </w:rPr>
+      </w:pPr>
+      <w:r>
+        <w:rPr>
+          <w:b/>
+          <w:bCs/>
+        </w:rPr>
+        <w:t xml:space="preserve">  Reimers, N., &amp; Gurevych, I. (2019). Sentence-BERT: Sentence embeddings using Siamese BERT-networks. </w:t>
+      </w:r>
       <w:r>
         <w:rPr>
           <w:b/>
@@ -2983,7 +4416,7 @@
           <w:i/>
           <w:iCs/>
         </w:rPr>
-        <w:t xml:space="preserve"> preprint arXiv:1009.6119</w:t>
+        <w:t>Proceedings of the 2019 Conference on Empirical Methods in Natural Language Processing</w:t>
       </w:r>
       <w:r>
         <w:rPr>
@@ -3005,39 +4438,7 @@
           <w:b/>
           <w:bCs/>
         </w:rPr>
-        <w:t xml:space="preserve">  </w:t>
-      </w:r>
-      <w:proofErr w:type="spellStart"/>
-      <w:r>
-        <w:rPr>
-          <w:b/>
-          <w:bCs/>
-        </w:rPr>
-        <w:t>Pourhabibi</w:t>
-      </w:r>
-      <w:proofErr w:type="spellEnd"/>
-      <w:r>
-        <w:rPr>
-          <w:b/>
-          <w:bCs/>
-        </w:rPr>
-        <w:t xml:space="preserve">, T., Ong, K. L., Saeed, A., &amp; </w:t>
-      </w:r>
-      <w:proofErr w:type="spellStart"/>
-      <w:r>
-        <w:rPr>
-          <w:b/>
-          <w:bCs/>
-        </w:rPr>
-        <w:t>Yahyapour</w:t>
-      </w:r>
-      <w:proofErr w:type="spellEnd"/>
-      <w:r>
-        <w:rPr>
-          <w:b/>
-          <w:bCs/>
-        </w:rPr>
-        <w:t xml:space="preserve">, R. (2020). Fraud detection: A systematic literature review of graph-based anomaly detection approaches. </w:t>
+        <w:t xml:space="preserve">  Wang, X., Zhang, Y., &amp; Liu, W. (2021). Financial text classification using pre-trained language models. </w:t>
       </w:r>
       <w:r>
         <w:rPr>
@@ -3046,45 +4447,29 @@
           <w:i/>
           <w:iCs/>
         </w:rPr>
-        <w:t>Decision Support Systems</w:t>
-      </w:r>
-      <w:r>
-        <w:rPr>
-          <w:b/>
-          <w:bCs/>
-        </w:rPr>
-        <w:t>, 133, 113303.</w:t>
-      </w:r>
-    </w:p>
-    <w:p>
-      <w:pPr>
-        <w:rPr>
-          <w:b/>
-          <w:bCs/>
-        </w:rPr>
-      </w:pPr>
-      <w:r>
-        <w:rPr>
-          <w:b/>
-          <w:bCs/>
-        </w:rPr>
-        <w:t xml:space="preserve">  Reimers, N., &amp; </w:t>
-      </w:r>
-      <w:proofErr w:type="spellStart"/>
-      <w:r>
-        <w:rPr>
-          <w:b/>
-          <w:bCs/>
-        </w:rPr>
-        <w:t>Gurevych</w:t>
-      </w:r>
-      <w:proofErr w:type="spellEnd"/>
-      <w:r>
-        <w:rPr>
-          <w:b/>
-          <w:bCs/>
-        </w:rPr>
-        <w:t xml:space="preserve">, I. (2019). Sentence-BERT: Sentence embeddings using Siamese BERT-networks. </w:t>
+        <w:t>Information</w:t>
+      </w:r>
+      <w:r>
+        <w:rPr>
+          <w:b/>
+          <w:bCs/>
+        </w:rPr>
+        <w:t>, 12(9), 364.</w:t>
+      </w:r>
+    </w:p>
+    <w:p>
+      <w:pPr>
+        <w:rPr>
+          <w:b/>
+          <w:bCs/>
+        </w:rPr>
+      </w:pPr>
+      <w:r>
+        <w:rPr>
+          <w:b/>
+          <w:bCs/>
+        </w:rPr>
+        <w:t xml:space="preserve">  Wei, W., Hu, L., &amp; Zhang, Y. (2019). A novel ensemble method for credit card fraud detection using optimized deep belief networks. </w:t>
       </w:r>
       <w:r>
         <w:rPr>
@@ -3093,29 +4478,29 @@
           <w:i/>
           <w:iCs/>
         </w:rPr>
-        <w:t>Proceedings of the 2019 Conference on Empirical Methods in Natural Language Processing</w:t>
-      </w:r>
-      <w:r>
-        <w:rPr>
-          <w:b/>
-          <w:bCs/>
-        </w:rPr>
-        <w:t>.</w:t>
-      </w:r>
-    </w:p>
-    <w:p>
-      <w:pPr>
-        <w:rPr>
-          <w:b/>
-          <w:bCs/>
-        </w:rPr>
-      </w:pPr>
-      <w:r>
-        <w:rPr>
-          <w:b/>
-          <w:bCs/>
-        </w:rPr>
-        <w:t xml:space="preserve">  Wang, X., Zhang, Y., &amp; Liu, W. (2021). Financial text classification using pre-trained language models. </w:t>
+        <w:t>Soft Computing</w:t>
+      </w:r>
+      <w:r>
+        <w:rPr>
+          <w:b/>
+          <w:bCs/>
+        </w:rPr>
+        <w:t>, 23(17), 7939-7950.</w:t>
+      </w:r>
+    </w:p>
+    <w:p>
+      <w:pPr>
+        <w:rPr>
+          <w:b/>
+          <w:bCs/>
+        </w:rPr>
+      </w:pPr>
+      <w:r>
+        <w:rPr>
+          <w:b/>
+          <w:bCs/>
+        </w:rPr>
+        <w:t xml:space="preserve">AWS (2024) </w:t>
       </w:r>
       <w:r>
         <w:rPr>
@@ -3124,29 +4509,48 @@
           <w:i/>
           <w:iCs/>
         </w:rPr>
-        <w:t>Information</w:t>
-      </w:r>
-      <w:r>
-        <w:rPr>
-          <w:b/>
-          <w:bCs/>
-        </w:rPr>
-        <w:t>, 12(9), 364.</w:t>
-      </w:r>
-    </w:p>
-    <w:p>
-      <w:pPr>
-        <w:rPr>
-          <w:b/>
-          <w:bCs/>
-        </w:rPr>
-      </w:pPr>
-      <w:r>
-        <w:rPr>
-          <w:b/>
-          <w:bCs/>
-        </w:rPr>
-        <w:t xml:space="preserve">  Wei, W., Hu, L., &amp; Zhang, Y. (2019). A novel ensemble method for credit card fraud detection using optimized deep belief networks. </w:t>
+        <w:t>What is Retrieval-Augmented Generation?</w:t>
+      </w:r>
+      <w:r>
+        <w:rPr>
+          <w:b/>
+          <w:bCs/>
+        </w:rPr>
+        <w:t xml:space="preserve">, AWS. Available at: </w:t>
+      </w:r>
+      <w:hyperlink r:id="rId21" w:tgtFrame="_new" w:history="1">
+        <w:r>
+          <w:rPr>
+            <w:rStyle w:val="Hyperlink"/>
+            <w:b/>
+            <w:bCs/>
+          </w:rPr>
+          <w:t>https://aws.amazon.com/what-is/retrieval-augmented-generation/</w:t>
+        </w:r>
+      </w:hyperlink>
+      <w:r>
+        <w:rPr>
+          <w:b/>
+          <w:bCs/>
+        </w:rPr>
+        <w:t xml:space="preserve"> (Accessed: 24 August 2024).</w:t>
+      </w:r>
+    </w:p>
+    <w:p>
+      <w:pPr>
+        <w:rPr>
+          <w:b/>
+          <w:bCs/>
+          <w:lang w:val="en-GB"/>
+        </w:rPr>
+      </w:pPr>
+      <w:r>
+        <w:rPr>
+          <w:b/>
+          <w:bCs/>
+          <w:lang w:val="en-GB"/>
+        </w:rPr>
+        <w:t xml:space="preserve">Izacard, G. and Grave, E. (2021) ‘Leveraging Passage Retrieval with Generative Models for Open Domain Question Answering’, </w:t>
       </w:r>
       <w:r>
         <w:rPr>
@@ -3154,18 +4558,510 @@
           <w:bCs/>
           <w:i/>
           <w:iCs/>
-        </w:rPr>
-        <w:t>Soft Computing</w:t>
-      </w:r>
-      <w:r>
-        <w:rPr>
-          <w:b/>
-          <w:bCs/>
-        </w:rPr>
-        <w:t>, 23(17), 7939-7950.</w:t>
+          <w:lang w:val="en-GB"/>
+        </w:rPr>
+        <w:t>arXiv preprint arXiv:2007.01282</w:t>
+      </w:r>
+      <w:r>
+        <w:rPr>
+          <w:b/>
+          <w:bCs/>
+          <w:lang w:val="en-GB"/>
+        </w:rPr>
+        <w:t xml:space="preserve">. Available at: </w:t>
+      </w:r>
+      <w:hyperlink r:id="rId22" w:tgtFrame="_new" w:history="1">
+        <w:r>
+          <w:rPr>
+            <w:rStyle w:val="Hyperlink"/>
+            <w:b/>
+            <w:bCs/>
+            <w:lang w:val="en-GB"/>
+          </w:rPr>
+          <w:t>https://arxiv.org/abs/2007.01282</w:t>
+        </w:r>
+      </w:hyperlink>
+      <w:r>
+        <w:rPr>
+          <w:b/>
+          <w:bCs/>
+          <w:lang w:val="en-GB"/>
+        </w:rPr>
+        <w:t>.</w:t>
+      </w:r>
+    </w:p>
+    <w:p>
+      <w:pPr>
+        <w:rPr>
+          <w:b/>
+          <w:bCs/>
+          <w:lang w:val="en-GB"/>
+        </w:rPr>
+      </w:pPr>
+      <w:r>
+        <w:rPr>
+          <w:b/>
+          <w:bCs/>
+          <w:lang w:val="en-GB"/>
+        </w:rPr>
+        <w:t xml:space="preserve">Karpukhin, V., Oguz, B., Min, S., Lewis, P., Wu, L., Edunov, S., Chen, D. and Yih, W.-T. (2020) ‘Dense Passage Retrieval for Open-Domain Question Answering’, </w:t>
+      </w:r>
+      <w:r>
+        <w:rPr>
+          <w:b/>
+          <w:bCs/>
+          <w:i/>
+          <w:iCs/>
+          <w:lang w:val="en-GB"/>
+        </w:rPr>
+        <w:t>arXiv preprint arXiv:2004.04906</w:t>
+      </w:r>
+      <w:r>
+        <w:rPr>
+          <w:b/>
+          <w:bCs/>
+          <w:lang w:val="en-GB"/>
+        </w:rPr>
+        <w:t xml:space="preserve">. Available at: </w:t>
+      </w:r>
+      <w:hyperlink r:id="rId23" w:tgtFrame="_new" w:history="1">
+        <w:r>
+          <w:rPr>
+            <w:rStyle w:val="Hyperlink"/>
+            <w:b/>
+            <w:bCs/>
+            <w:lang w:val="en-GB"/>
+          </w:rPr>
+          <w:t>https://arxiv.org/abs/2004.04906</w:t>
+        </w:r>
+      </w:hyperlink>
+      <w:r>
+        <w:rPr>
+          <w:b/>
+          <w:bCs/>
+          <w:lang w:val="en-GB"/>
+        </w:rPr>
+        <w:t>.</w:t>
+      </w:r>
+    </w:p>
+    <w:p>
+      <w:pPr>
+        <w:rPr>
+          <w:b/>
+          <w:bCs/>
+          <w:lang w:val="en-GB"/>
+        </w:rPr>
+      </w:pPr>
+      <w:r>
+        <w:rPr>
+          <w:b/>
+          <w:bCs/>
+          <w:lang w:val="en-GB"/>
+        </w:rPr>
+        <w:t xml:space="preserve">Lewis, P., Perez, E., Piktus, A., Petroni, F., Karpukhin, V., Goyal, N., Kulshreshtha, A., Chen, W., Bitton, J., Chaudhary, V., et al. (2020) ‘Retrieval-Augmented Generation for Knowledge-Intensive NLP Tasks’, </w:t>
+      </w:r>
+      <w:r>
+        <w:rPr>
+          <w:b/>
+          <w:bCs/>
+          <w:i/>
+          <w:iCs/>
+          <w:lang w:val="en-GB"/>
+        </w:rPr>
+        <w:t>Advances in Neural Information Processing Systems</w:t>
+      </w:r>
+      <w:r>
+        <w:rPr>
+          <w:b/>
+          <w:bCs/>
+          <w:lang w:val="en-GB"/>
+        </w:rPr>
+        <w:t>, 33, pp. 9459–9474.</w:t>
+      </w:r>
+    </w:p>
+    <w:p>
+      <w:pPr>
+        <w:rPr>
+          <w:b/>
+          <w:bCs/>
+          <w:lang w:val="en-GB"/>
+        </w:rPr>
+      </w:pPr>
+      <w:r>
+        <w:rPr>
+          <w:b/>
+          <w:bCs/>
+          <w:lang w:val="en-GB"/>
+        </w:rPr>
+        <w:t xml:space="preserve">Qu, Y., Xiong, C., Li, L., Liu, J., Wang, Y. and Liu, T.-Y. (2021) ‘RocketQA: An Optimized Training Approach to Dense Passage Retrieval for Open-Domain Question Answering’, </w:t>
+      </w:r>
+      <w:r>
+        <w:rPr>
+          <w:b/>
+          <w:bCs/>
+          <w:i/>
+          <w:iCs/>
+          <w:lang w:val="en-GB"/>
+        </w:rPr>
+        <w:t>arXiv preprint arXiv:2010.08191</w:t>
+      </w:r>
+      <w:r>
+        <w:rPr>
+          <w:b/>
+          <w:bCs/>
+          <w:lang w:val="en-GB"/>
+        </w:rPr>
+        <w:t xml:space="preserve">. Available at: </w:t>
+      </w:r>
+      <w:hyperlink r:id="rId24" w:tgtFrame="_new" w:history="1">
+        <w:r>
+          <w:rPr>
+            <w:rStyle w:val="Hyperlink"/>
+            <w:b/>
+            <w:bCs/>
+            <w:lang w:val="en-GB"/>
+          </w:rPr>
+          <w:t>https://arxiv.org/abs/2010.08191</w:t>
+        </w:r>
+      </w:hyperlink>
+      <w:r>
+        <w:rPr>
+          <w:b/>
+          <w:bCs/>
+          <w:lang w:val="en-GB"/>
+        </w:rPr>
+        <w:t>.</w:t>
+      </w:r>
+    </w:p>
+    <w:p>
+      <w:pPr>
+        <w:rPr>
+          <w:b/>
+          <w:bCs/>
+          <w:lang w:val="en-GB"/>
+        </w:rPr>
+      </w:pPr>
+      <w:r>
+        <w:rPr>
+          <w:b/>
+          <w:bCs/>
+          <w:lang w:val="en-GB"/>
+        </w:rPr>
+        <w:t xml:space="preserve">Raffel, C., Shazeer, N., Roberts, A., Lee, K., Narang, S., Matena, M., Zhou, Y., Li, W. and Liu, P.J. (2020) ‘Exploring the Limits of Transfer Learning with a Unified Text-to-Text Transformer’, </w:t>
+      </w:r>
+      <w:r>
+        <w:rPr>
+          <w:b/>
+          <w:bCs/>
+          <w:i/>
+          <w:iCs/>
+          <w:lang w:val="en-GB"/>
+        </w:rPr>
+        <w:t>Journal of Machine Learning Research</w:t>
+      </w:r>
+      <w:r>
+        <w:rPr>
+          <w:b/>
+          <w:bCs/>
+          <w:lang w:val="en-GB"/>
+        </w:rPr>
+        <w:t>, 21(140), pp. 1-67. Available at: http://jmlr.org/papers/v21/20-074.html.</w:t>
+      </w:r>
+    </w:p>
+    <w:p>
+      <w:pPr>
+        <w:rPr>
+          <w:b/>
+          <w:bCs/>
+          <w:lang w:val="en-GB"/>
+        </w:rPr>
+      </w:pPr>
+      <w:r>
+        <w:rPr>
+          <w:b/>
+          <w:bCs/>
+          <w:lang w:val="en-GB"/>
+        </w:rPr>
+        <w:lastRenderedPageBreak/>
+        <w:t xml:space="preserve">Shuster, K., Ju, D., Roller, S., Dinan, E., Boureau, Y.-L. and Weston, J. (2021) ‘Dialogue Retrieval and Generation: Better Together’, </w:t>
+      </w:r>
+      <w:r>
+        <w:rPr>
+          <w:b/>
+          <w:bCs/>
+          <w:i/>
+          <w:iCs/>
+          <w:lang w:val="en-GB"/>
+        </w:rPr>
+        <w:t>arXiv preprint arXiv:2104.08524</w:t>
+      </w:r>
+      <w:r>
+        <w:rPr>
+          <w:b/>
+          <w:bCs/>
+          <w:lang w:val="en-GB"/>
+        </w:rPr>
+        <w:t xml:space="preserve">. Available at: </w:t>
+      </w:r>
+      <w:hyperlink r:id="rId25" w:tgtFrame="_new" w:history="1">
+        <w:r>
+          <w:rPr>
+            <w:rStyle w:val="Hyperlink"/>
+            <w:b/>
+            <w:bCs/>
+            <w:lang w:val="en-GB"/>
+          </w:rPr>
+          <w:t>https://arxiv.org/abs/2104.08524</w:t>
+        </w:r>
+      </w:hyperlink>
+      <w:r>
+        <w:rPr>
+          <w:b/>
+          <w:bCs/>
+          <w:lang w:val="en-GB"/>
+        </w:rPr>
+        <w:t>.</w:t>
+      </w:r>
+    </w:p>
+    <w:p>
+      <w:pPr>
+        <w:rPr>
+          <w:b/>
+          <w:bCs/>
+        </w:rPr>
+      </w:pPr>
+      <w:r>
+        <w:rPr>
+          <w:b/>
+          <w:bCs/>
+        </w:rPr>
+        <w:t xml:space="preserve">Guyon, I. and Elisseeff, A., 2003. An introduction to variable and feature selection. </w:t>
+      </w:r>
+      <w:r>
+        <w:rPr>
+          <w:b/>
+          <w:bCs/>
+          <w:i/>
+          <w:iCs/>
+        </w:rPr>
+        <w:t>Journal of Machine Learning Research</w:t>
+      </w:r>
+      <w:r>
+        <w:rPr>
+          <w:b/>
+          <w:bCs/>
+        </w:rPr>
+        <w:t>, 3, pp.1157-1182.</w:t>
+      </w:r>
+    </w:p>
+    <w:p>
+      <w:pPr>
+        <w:rPr>
+          <w:b/>
+          <w:bCs/>
+        </w:rPr>
+      </w:pPr>
+    </w:p>
+    <w:p>
+      <w:pPr>
+        <w:rPr>
+          <w:b/>
+          <w:bCs/>
+          <w:lang w:val="en-GB"/>
+        </w:rPr>
+      </w:pPr>
+      <w:r>
+        <w:rPr>
+          <w:b/>
+          <w:bCs/>
+          <w:lang w:val="en-GB"/>
+        </w:rPr>
+        <w:t xml:space="preserve">  Breiman, L., 2001. Random forests. </w:t>
+      </w:r>
+      <w:r>
+        <w:rPr>
+          <w:b/>
+          <w:bCs/>
+          <w:i/>
+          <w:iCs/>
+          <w:lang w:val="en-GB"/>
+        </w:rPr>
+        <w:t>Machine Learning</w:t>
+      </w:r>
+      <w:r>
+        <w:rPr>
+          <w:b/>
+          <w:bCs/>
+          <w:lang w:val="en-GB"/>
+        </w:rPr>
+        <w:t xml:space="preserve">, 45(1), pp.5-32. Available at: </w:t>
+      </w:r>
+      <w:hyperlink r:id="rId26" w:tgtFrame="_new" w:history="1">
+        <w:r>
+          <w:rPr>
+            <w:rStyle w:val="Hyperlink"/>
+            <w:b/>
+            <w:bCs/>
+            <w:lang w:val="en-GB"/>
+          </w:rPr>
+          <w:t>https://link.springer.com/article/10.1023/A:1010933404324</w:t>
+        </w:r>
+      </w:hyperlink>
+      <w:r>
+        <w:rPr>
+          <w:b/>
+          <w:bCs/>
+          <w:lang w:val="en-GB"/>
+        </w:rPr>
+        <w:t xml:space="preserve"> [Accessed 24 Aug. 2024].</w:t>
+      </w:r>
+    </w:p>
+    <w:p>
+      <w:pPr>
+        <w:rPr>
+          <w:b/>
+          <w:bCs/>
+          <w:lang w:val="en-GB"/>
+        </w:rPr>
+      </w:pPr>
+      <w:r>
+        <w:rPr>
+          <w:b/>
+          <w:bCs/>
+          <w:lang w:val="en-GB"/>
+        </w:rPr>
+        <w:t xml:space="preserve">  Liaw, A. and Wiener, M., 2002. Classification and regression by randomForest. </w:t>
+      </w:r>
+      <w:r>
+        <w:rPr>
+          <w:b/>
+          <w:bCs/>
+          <w:i/>
+          <w:iCs/>
+          <w:lang w:val="en-GB"/>
+        </w:rPr>
+        <w:t>R news</w:t>
+      </w:r>
+      <w:r>
+        <w:rPr>
+          <w:b/>
+          <w:bCs/>
+          <w:lang w:val="en-GB"/>
+        </w:rPr>
+        <w:t>, 2(3), pp.18-22. Available at: https://cran.r-project.org/doc/Rnews/Rnews_2002-3.pdf [Accessed 24 Aug. 2024].</w:t>
+      </w:r>
+    </w:p>
+    <w:p>
+      <w:pPr>
+        <w:rPr>
+          <w:b/>
+          <w:bCs/>
+          <w:lang w:val="en-GB"/>
+        </w:rPr>
+      </w:pPr>
+      <w:r>
+        <w:rPr>
+          <w:b/>
+          <w:bCs/>
+          <w:lang w:val="en-GB"/>
+        </w:rPr>
+        <w:t xml:space="preserve">  Zhang, Y. and Zhou, Z.H., 2013. A review on multi-class classification. </w:t>
+      </w:r>
+      <w:r>
+        <w:rPr>
+          <w:b/>
+          <w:bCs/>
+          <w:i/>
+          <w:iCs/>
+          <w:lang w:val="en-GB"/>
+        </w:rPr>
+        <w:t>IEEE Transactions on Knowledge and Data Engineering</w:t>
+      </w:r>
+      <w:r>
+        <w:rPr>
+          <w:b/>
+          <w:bCs/>
+          <w:lang w:val="en-GB"/>
+        </w:rPr>
+        <w:t xml:space="preserve">, 26(1), pp.1-12. Available at: </w:t>
+      </w:r>
+      <w:hyperlink r:id="rId27" w:tgtFrame="_new" w:history="1">
+        <w:r>
+          <w:rPr>
+            <w:rStyle w:val="Hyperlink"/>
+            <w:b/>
+            <w:bCs/>
+            <w:lang w:val="en-GB"/>
+          </w:rPr>
+          <w:t>https://ieeexplore.ieee.org/document/6505733</w:t>
+        </w:r>
+      </w:hyperlink>
+      <w:r>
+        <w:rPr>
+          <w:b/>
+          <w:bCs/>
+          <w:lang w:val="en-GB"/>
+        </w:rPr>
+        <w:t xml:space="preserve"> [Accessed 24 Aug. 2024].</w:t>
+      </w:r>
+    </w:p>
+    <w:p>
+      <w:pPr>
+        <w:rPr>
+          <w:b/>
+          <w:bCs/>
+        </w:rPr>
+      </w:pPr>
+      <w:r>
+        <w:rPr>
+          <w:b/>
+          <w:bCs/>
+        </w:rPr>
+        <w:t xml:space="preserve">Goodfellow, I., Bengio, Y. and Courville, A., 2016. </w:t>
+      </w:r>
+      <w:r>
+        <w:rPr>
+          <w:b/>
+          <w:bCs/>
+          <w:i/>
+          <w:iCs/>
+        </w:rPr>
+        <w:t>Deep Learning</w:t>
+      </w:r>
+      <w:r>
+        <w:rPr>
+          <w:b/>
+          <w:bCs/>
+        </w:rPr>
+        <w:t>. MIT Press.</w:t>
+      </w:r>
+      <w:r>
+        <w:rPr>
+          <w:b/>
+          <w:bCs/>
+        </w:rPr>
+        <w:br/>
+        <w:t xml:space="preserve">LeCun, Y., Bengio, Y. and Hinton, G., 2015. 'Deep learning'. </w:t>
+      </w:r>
+      <w:r>
+        <w:rPr>
+          <w:b/>
+          <w:bCs/>
+          <w:i/>
+          <w:iCs/>
+        </w:rPr>
+        <w:t>Nature</w:t>
+      </w:r>
+      <w:r>
+        <w:rPr>
+          <w:b/>
+          <w:bCs/>
+        </w:rPr>
+        <w:t>, 521(7553), pp.436-444.</w:t>
       </w:r>
     </w:p>
     <w:sectPr>
+      <w:type w:val="continuous"/>
       <w:pgSz w:w="12240" w:h="15840"/>
       <w:pgMar w:top="1440" w:right="1440" w:bottom="1440" w:left="1440" w:header="720" w:footer="720" w:gutter="0"/>
       <w:cols w:space="720"/>
@@ -3178,6 +5074,273 @@
 <file path=word/numbering.xml><?xml version="1.0" encoding="utf-8"?>
 <w:numbering xmlns:wpc="http://schemas.microsoft.com/office/word/2010/wordprocessingCanvas" xmlns:cx="http://schemas.microsoft.com/office/drawing/2014/chartex" xmlns:cx1="http://schemas.microsoft.com/office/drawing/2015/9/8/chartex" xmlns:cx2="http://schemas.microsoft.com/office/drawing/2015/10/21/chartex" xmlns:cx3="http://schemas.microsoft.com/office/drawing/2016/5/9/chartex" xmlns:cx4="http://schemas.microsoft.com/office/drawing/2016/5/10/chartex" xmlns:cx5="http://schemas.microsoft.com/office/drawing/2016/5/11/chartex" xmlns:cx6="http://schemas.microsoft.com/office/drawing/2016/5/12/chartex" xmlns:cx7="http://schemas.microsoft.com/office/drawing/2016/5/13/chartex" xmlns:cx8="http://schemas.microsoft.com/office/drawing/2016/5/14/chartex" xmlns:mc="http://schemas.openxmlformats.org/markup-compatibility/2006" xmlns:aink="http://schemas.microsoft.com/office/drawing/2016/ink" xmlns:am3d="http://schemas.microsoft.com/office/drawing/2017/model3d" xmlns:o="urn:schemas-microsoft-com:office:office" xmlns:oel="http://schemas.microsoft.com/office/2019/extlst" xmlns:r="http://schemas.openxmlformats.org/officeDocument/2006/relationships" xmlns:m="http://schemas.openxmlformats.org/officeDocument/2006/math" xmlns:v="urn:schemas-microsoft-com:vml" xmlns:wp14="http://schemas.microsoft.com/office/word/2010/wordprocessingDrawing" xmlns:wp="http://schemas.openxmlformats.org/drawingml/2006/wordprocessingDrawing" xmlns:w10="urn:schemas-microsoft-com:office:word" xmlns:w="http://schemas.openxmlformats.org/wordprocessingml/2006/main" xmlns:w14="http://schemas.microsoft.com/office/word/2010/wordml" xmlns:w15="http://schemas.microsoft.com/office/word/2012/wordml" xmlns:w16cex="http://schemas.microsoft.com/office/word/2018/wordml/cex" xmlns:w16cid="http://schemas.microsoft.com/office/word/2016/wordml/cid" xmlns:w16="http://schemas.microsoft.com/office/word/2018/wordml" xmlns:w16du="http://schemas.microsoft.com/office/word/2023/wordml/word16du" xmlns:w16sdtdh="http://schemas.microsoft.com/office/word/2020/wordml/sdtdatahash" xmlns:w16se="http://schemas.microsoft.com/office/word/2015/wordml/symex" xmlns:wpg="http://schemas.microsoft.com/office/word/2010/wordprocessingGroup" xmlns:wpi="http://schemas.microsoft.com/office/word/2010/wordprocessingInk" xmlns:wne="http://schemas.microsoft.com/office/word/2006/wordml" xmlns:wps="http://schemas.microsoft.com/office/word/2010/wordprocessingShape" mc:Ignorable="w14 w15 w16se w16cid w16 w16cex w16sdtdh w16du wp14">
   <w:abstractNum w:abstractNumId="0" w15:restartNumberingAfterBreak="0">
+    <w:nsid w:val="10FB2525"/>
+    <w:multiLevelType w:val="hybridMultilevel"/>
+    <w:tmpl w:val="216A412E"/>
+    <w:lvl w:ilvl="0" w:tplc="0809000F">
+      <w:start w:val="1"/>
+      <w:numFmt w:val="decimal"/>
+      <w:lvlText w:val="%1."/>
+      <w:lvlJc w:val="left"/>
+      <w:pPr>
+        <w:ind w:left="720" w:hanging="360"/>
+      </w:pPr>
+      <w:rPr>
+        <w:rFonts w:hint="default"/>
+      </w:rPr>
+    </w:lvl>
+    <w:lvl w:ilvl="1" w:tplc="08090019" w:tentative="1">
+      <w:start w:val="1"/>
+      <w:numFmt w:val="lowerLetter"/>
+      <w:lvlText w:val="%2."/>
+      <w:lvlJc w:val="left"/>
+      <w:pPr>
+        <w:ind w:left="1440" w:hanging="360"/>
+      </w:pPr>
+    </w:lvl>
+    <w:lvl w:ilvl="2" w:tplc="0809001B" w:tentative="1">
+      <w:start w:val="1"/>
+      <w:numFmt w:val="lowerRoman"/>
+      <w:lvlText w:val="%3."/>
+      <w:lvlJc w:val="right"/>
+      <w:pPr>
+        <w:ind w:left="2160" w:hanging="180"/>
+      </w:pPr>
+    </w:lvl>
+    <w:lvl w:ilvl="3" w:tplc="0809000F" w:tentative="1">
+      <w:start w:val="1"/>
+      <w:numFmt w:val="decimal"/>
+      <w:lvlText w:val="%4."/>
+      <w:lvlJc w:val="left"/>
+      <w:pPr>
+        <w:ind w:left="2880" w:hanging="360"/>
+      </w:pPr>
+    </w:lvl>
+    <w:lvl w:ilvl="4" w:tplc="08090019" w:tentative="1">
+      <w:start w:val="1"/>
+      <w:numFmt w:val="lowerLetter"/>
+      <w:lvlText w:val="%5."/>
+      <w:lvlJc w:val="left"/>
+      <w:pPr>
+        <w:ind w:left="3600" w:hanging="360"/>
+      </w:pPr>
+    </w:lvl>
+    <w:lvl w:ilvl="5" w:tplc="0809001B" w:tentative="1">
+      <w:start w:val="1"/>
+      <w:numFmt w:val="lowerRoman"/>
+      <w:lvlText w:val="%6."/>
+      <w:lvlJc w:val="right"/>
+      <w:pPr>
+        <w:ind w:left="4320" w:hanging="180"/>
+      </w:pPr>
+    </w:lvl>
+    <w:lvl w:ilvl="6" w:tplc="0809000F" w:tentative="1">
+      <w:start w:val="1"/>
+      <w:numFmt w:val="decimal"/>
+      <w:lvlText w:val="%7."/>
+      <w:lvlJc w:val="left"/>
+      <w:pPr>
+        <w:ind w:left="5040" w:hanging="360"/>
+      </w:pPr>
+    </w:lvl>
+    <w:lvl w:ilvl="7" w:tplc="08090019" w:tentative="1">
+      <w:start w:val="1"/>
+      <w:numFmt w:val="lowerLetter"/>
+      <w:lvlText w:val="%8."/>
+      <w:lvlJc w:val="left"/>
+      <w:pPr>
+        <w:ind w:left="5760" w:hanging="360"/>
+      </w:pPr>
+    </w:lvl>
+    <w:lvl w:ilvl="8" w:tplc="0809001B" w:tentative="1">
+      <w:start w:val="1"/>
+      <w:numFmt w:val="lowerRoman"/>
+      <w:lvlText w:val="%9."/>
+      <w:lvlJc w:val="right"/>
+      <w:pPr>
+        <w:ind w:left="6480" w:hanging="180"/>
+      </w:pPr>
+    </w:lvl>
+  </w:abstractNum>
+  <w:abstractNum w:abstractNumId="1" w15:restartNumberingAfterBreak="0">
+    <w:nsid w:val="11B44ECF"/>
+    <w:multiLevelType w:val="hybridMultilevel"/>
+    <w:tmpl w:val="931C12CA"/>
+    <w:lvl w:ilvl="0" w:tplc="0809000F">
+      <w:start w:val="1"/>
+      <w:numFmt w:val="decimal"/>
+      <w:lvlText w:val="%1."/>
+      <w:lvlJc w:val="left"/>
+      <w:pPr>
+        <w:ind w:left="720" w:hanging="360"/>
+      </w:pPr>
+      <w:rPr>
+        <w:rFonts w:hint="default"/>
+      </w:rPr>
+    </w:lvl>
+    <w:lvl w:ilvl="1" w:tplc="08090019" w:tentative="1">
+      <w:start w:val="1"/>
+      <w:numFmt w:val="lowerLetter"/>
+      <w:lvlText w:val="%2."/>
+      <w:lvlJc w:val="left"/>
+      <w:pPr>
+        <w:ind w:left="1440" w:hanging="360"/>
+      </w:pPr>
+    </w:lvl>
+    <w:lvl w:ilvl="2" w:tplc="0809001B" w:tentative="1">
+      <w:start w:val="1"/>
+      <w:numFmt w:val="lowerRoman"/>
+      <w:lvlText w:val="%3."/>
+      <w:lvlJc w:val="right"/>
+      <w:pPr>
+        <w:ind w:left="2160" w:hanging="180"/>
+      </w:pPr>
+    </w:lvl>
+    <w:lvl w:ilvl="3" w:tplc="0809000F" w:tentative="1">
+      <w:start w:val="1"/>
+      <w:numFmt w:val="decimal"/>
+      <w:lvlText w:val="%4."/>
+      <w:lvlJc w:val="left"/>
+      <w:pPr>
+        <w:ind w:left="2880" w:hanging="360"/>
+      </w:pPr>
+    </w:lvl>
+    <w:lvl w:ilvl="4" w:tplc="08090019" w:tentative="1">
+      <w:start w:val="1"/>
+      <w:numFmt w:val="lowerLetter"/>
+      <w:lvlText w:val="%5."/>
+      <w:lvlJc w:val="left"/>
+      <w:pPr>
+        <w:ind w:left="3600" w:hanging="360"/>
+      </w:pPr>
+    </w:lvl>
+    <w:lvl w:ilvl="5" w:tplc="0809001B" w:tentative="1">
+      <w:start w:val="1"/>
+      <w:numFmt w:val="lowerRoman"/>
+      <w:lvlText w:val="%6."/>
+      <w:lvlJc w:val="right"/>
+      <w:pPr>
+        <w:ind w:left="4320" w:hanging="180"/>
+      </w:pPr>
+    </w:lvl>
+    <w:lvl w:ilvl="6" w:tplc="0809000F" w:tentative="1">
+      <w:start w:val="1"/>
+      <w:numFmt w:val="decimal"/>
+      <w:lvlText w:val="%7."/>
+      <w:lvlJc w:val="left"/>
+      <w:pPr>
+        <w:ind w:left="5040" w:hanging="360"/>
+      </w:pPr>
+    </w:lvl>
+    <w:lvl w:ilvl="7" w:tplc="08090019" w:tentative="1">
+      <w:start w:val="1"/>
+      <w:numFmt w:val="lowerLetter"/>
+      <w:lvlText w:val="%8."/>
+      <w:lvlJc w:val="left"/>
+      <w:pPr>
+        <w:ind w:left="5760" w:hanging="360"/>
+      </w:pPr>
+    </w:lvl>
+    <w:lvl w:ilvl="8" w:tplc="0809001B" w:tentative="1">
+      <w:start w:val="1"/>
+      <w:numFmt w:val="lowerRoman"/>
+      <w:lvlText w:val="%9."/>
+      <w:lvlJc w:val="right"/>
+      <w:pPr>
+        <w:ind w:left="6480" w:hanging="180"/>
+      </w:pPr>
+    </w:lvl>
+  </w:abstractNum>
+  <w:abstractNum w:abstractNumId="2" w15:restartNumberingAfterBreak="0">
+    <w:nsid w:val="1B3D3A58"/>
+    <w:multiLevelType w:val="hybridMultilevel"/>
+    <w:tmpl w:val="6FA45D10"/>
+    <w:lvl w:ilvl="0" w:tplc="0809000F">
+      <w:start w:val="1"/>
+      <w:numFmt w:val="decimal"/>
+      <w:lvlText w:val="%1."/>
+      <w:lvlJc w:val="left"/>
+      <w:pPr>
+        <w:ind w:left="360" w:hanging="360"/>
+      </w:pPr>
+      <w:rPr>
+        <w:rFonts w:hint="default"/>
+      </w:rPr>
+    </w:lvl>
+    <w:lvl w:ilvl="1" w:tplc="08090019" w:tentative="1">
+      <w:start w:val="1"/>
+      <w:numFmt w:val="lowerLetter"/>
+      <w:lvlText w:val="%2."/>
+      <w:lvlJc w:val="left"/>
+      <w:pPr>
+        <w:ind w:left="1080" w:hanging="360"/>
+      </w:pPr>
+    </w:lvl>
+    <w:lvl w:ilvl="2" w:tplc="0809001B" w:tentative="1">
+      <w:start w:val="1"/>
+      <w:numFmt w:val="lowerRoman"/>
+      <w:lvlText w:val="%3."/>
+      <w:lvlJc w:val="right"/>
+      <w:pPr>
+        <w:ind w:left="1800" w:hanging="180"/>
+      </w:pPr>
+    </w:lvl>
+    <w:lvl w:ilvl="3" w:tplc="0809000F" w:tentative="1">
+      <w:start w:val="1"/>
+      <w:numFmt w:val="decimal"/>
+      <w:lvlText w:val="%4."/>
+      <w:lvlJc w:val="left"/>
+      <w:pPr>
+        <w:ind w:left="2520" w:hanging="360"/>
+      </w:pPr>
+    </w:lvl>
+    <w:lvl w:ilvl="4" w:tplc="08090019" w:tentative="1">
+      <w:start w:val="1"/>
+      <w:numFmt w:val="lowerLetter"/>
+      <w:lvlText w:val="%5."/>
+      <w:lvlJc w:val="left"/>
+      <w:pPr>
+        <w:ind w:left="3240" w:hanging="360"/>
+      </w:pPr>
+    </w:lvl>
+    <w:lvl w:ilvl="5" w:tplc="0809001B" w:tentative="1">
+      <w:start w:val="1"/>
+      <w:numFmt w:val="lowerRoman"/>
+      <w:lvlText w:val="%6."/>
+      <w:lvlJc w:val="right"/>
+      <w:pPr>
+        <w:ind w:left="3960" w:hanging="180"/>
+      </w:pPr>
+    </w:lvl>
+    <w:lvl w:ilvl="6" w:tplc="0809000F" w:tentative="1">
+      <w:start w:val="1"/>
+      <w:numFmt w:val="decimal"/>
+      <w:lvlText w:val="%7."/>
+      <w:lvlJc w:val="left"/>
+      <w:pPr>
+        <w:ind w:left="4680" w:hanging="360"/>
+      </w:pPr>
+    </w:lvl>
+    <w:lvl w:ilvl="7" w:tplc="08090019" w:tentative="1">
+      <w:start w:val="1"/>
+      <w:numFmt w:val="lowerLetter"/>
+      <w:lvlText w:val="%8."/>
+      <w:lvlJc w:val="left"/>
+      <w:pPr>
+        <w:ind w:left="5400" w:hanging="360"/>
+      </w:pPr>
+    </w:lvl>
+    <w:lvl w:ilvl="8" w:tplc="0809001B" w:tentative="1">
+      <w:start w:val="1"/>
+      <w:numFmt w:val="lowerRoman"/>
+      <w:lvlText w:val="%9."/>
+      <w:lvlJc w:val="right"/>
+      <w:pPr>
+        <w:ind w:left="6120" w:hanging="180"/>
+      </w:pPr>
+    </w:lvl>
+  </w:abstractNum>
+  <w:abstractNum w:abstractNumId="3" w15:restartNumberingAfterBreak="0">
     <w:nsid w:val="71D7258B"/>
     <w:multiLevelType w:val="hybridMultilevel"/>
     <w:tmpl w:val="4E20B710"/>
@@ -3266,7 +5429,7 @@
       </w:pPr>
     </w:lvl>
   </w:abstractNum>
-  <w:abstractNum w:abstractNumId="1" w15:restartNumberingAfterBreak="0">
+  <w:abstractNum w:abstractNumId="4" w15:restartNumberingAfterBreak="0">
     <w:nsid w:val="76625CBE"/>
     <w:multiLevelType w:val="hybridMultilevel"/>
     <w:tmpl w:val="3FE21B30"/>
@@ -3356,10 +5519,19 @@
     </w:lvl>
   </w:abstractNum>
   <w:num w:numId="1" w16cid:durableId="1503202218">
-    <w:abstractNumId w:val="0"/>
+    <w:abstractNumId w:val="3"/>
   </w:num>
   <w:num w:numId="2" w16cid:durableId="1780224174">
+    <w:abstractNumId w:val="4"/>
+  </w:num>
+  <w:num w:numId="3" w16cid:durableId="1122336253">
+    <w:abstractNumId w:val="2"/>
+  </w:num>
+  <w:num w:numId="4" w16cid:durableId="1762212172">
     <w:abstractNumId w:val="1"/>
+  </w:num>
+  <w:num w:numId="5" w16cid:durableId="734208719">
+    <w:abstractNumId w:val="0"/>
   </w:num>
 </w:numbering>
 </file>
@@ -3814,7 +5986,6 @@
     <w:next w:val="Normal"/>
     <w:link w:val="Heading3Char"/>
     <w:uiPriority w:val="9"/>
-    <w:semiHidden/>
     <w:unhideWhenUsed/>
     <w:qFormat/>
     <w:rsid w:val="00AD6913"/>
@@ -3966,7 +6137,6 @@
   <w:style w:type="character" w:default="1" w:styleId="DefaultParagraphFont">
     <w:name w:val="Default Paragraph Font"/>
     <w:uiPriority w:val="1"/>
-    <w:semiHidden/>
     <w:unhideWhenUsed/>
   </w:style>
   <w:style w:type="table" w:default="1" w:styleId="TableNormal">
@@ -4021,7 +6191,6 @@
     <w:basedOn w:val="DefaultParagraphFont"/>
     <w:link w:val="Heading3"/>
     <w:uiPriority w:val="9"/>
-    <w:semiHidden/>
     <w:rsid w:val="00AD6913"/>
     <w:rPr>
       <w:rFonts w:eastAsiaTheme="majorEastAsia" w:cstheme="majorBidi"/>

</xml_diff>